<commit_message>
incluir en la plantilla el codigo qr
</commit_message>
<xml_diff>
--- a/pantallas/lib/PhpWord/plantilla_nuevo_oficio.docx
+++ b/pantallas/lib/PhpWord/plantilla_nuevo_oficio.docx
@@ -46,6 +46,68 @@
         <w:t xml:space="preserve">                                                                                                </w:t>
       </w:r>
     </w:p>
+    <w:tbl>
+      <w:tblPr>
+        <w:tblW w:w="8838" w:type="dxa"/>
+        <w:jc w:val="left"/>
+        <w:tblInd w:w="55" w:type="dxa"/>
+        <w:tblBorders/>
+        <w:tblCellMar>
+          <w:top w:w="55" w:type="dxa"/>
+          <w:left w:w="55" w:type="dxa"/>
+          <w:bottom w:w="55" w:type="dxa"/>
+          <w:right w:w="55" w:type="dxa"/>
+        </w:tblCellMar>
+      </w:tblPr>
+      <w:tblGrid>
+        <w:gridCol w:w="4419"/>
+        <w:gridCol w:w="4419"/>
+      </w:tblGrid>
+      <w:tr>
+        <w:trPr/>
+        <w:tc>
+          <w:tcPr>
+            <w:tcW w:w="4419" w:type="dxa"/>
+            <w:tcBorders/>
+            <w:shd w:fill="auto" w:val="clear"/>
+          </w:tcPr>
+          <w:p>
+            <w:pPr>
+              <w:pStyle w:val="Normal"/>
+              <w:spacing w:lineRule="auto" w:line="240" w:before="0" w:after="0"/>
+              <w:rPr/>
+            </w:pPr>
+            <w:r>
+              <w:rPr>
+                <w:rFonts w:cs="Arial" w:ascii="Arial" w:hAnsi="Arial"/>
+                <w:sz w:val="24"/>
+                <w:szCs w:val="24"/>
+              </w:rPr>
+              <w:t>${ciudad_fecha}</w:t>
+            </w:r>
+          </w:p>
+        </w:tc>
+        <w:tc>
+          <w:tcPr>
+            <w:tcW w:w="4419" w:type="dxa"/>
+            <w:tcBorders/>
+            <w:shd w:fill="auto" w:val="clear"/>
+          </w:tcPr>
+          <w:p>
+            <w:pPr>
+              <w:pStyle w:val="Contenidodelatabla"/>
+              <w:spacing w:before="0" w:after="200"/>
+              <w:jc w:val="right"/>
+              <w:rPr/>
+            </w:pPr>
+            <w:r>
+              <w:rPr/>
+              <w:t>${codigo_qr}</w:t>
+            </w:r>
+          </w:p>
+        </w:tc>
+      </w:tr>
+    </w:tbl>
     <w:p>
       <w:pPr>
         <w:pStyle w:val="Normal"/>
@@ -57,12 +119,7 @@
         </w:rPr>
       </w:pPr>
       <w:r>
-        <w:rPr>
-          <w:rFonts w:cs="Arial" w:ascii="Arial" w:hAnsi="Arial"/>
-          <w:sz w:val="24"/>
-          <w:szCs w:val="24"/>
-        </w:rPr>
-        <w:t>${ciudad_fecha}</w:t>
+        <w:rPr/>
       </w:r>
     </w:p>
     <w:p>
@@ -392,7 +449,7 @@
           <w:bottom w:w="0" w:type="dxa"/>
           <w:right w:w="108" w:type="dxa"/>
         </w:tblCellMar>
-        <w:tblLook w:val="04a0" w:noVBand="1" w:noHBand="0" w:lastColumn="0" w:firstColumn="1" w:lastRow="0" w:firstRow="1"/>
+        <w:tblLook w:val="04a0" w:noVBand="1" w:noHBand="0" w:firstRow="1" w:lastRow="0" w:firstColumn="1" w:lastColumn="0"/>
       </w:tblPr>
       <w:tblGrid>
         <w:gridCol w:w="4528"/>
@@ -511,7 +568,7 @@
               <wp:positionV relativeFrom="paragraph">
                 <wp:posOffset>-73025</wp:posOffset>
               </wp:positionV>
-              <wp:extent cx="782320" cy="423545"/>
+              <wp:extent cx="782955" cy="424180"/>
               <wp:effectExtent l="0" t="0" r="0" b="0"/>
               <wp:wrapNone/>
               <wp:docPr id="4" name="Cuadro de texto 2"/>
@@ -522,7 +579,7 @@
                     <wps:spPr>
                       <a:xfrm>
                         <a:off x="0" y="0"/>
-                        <a:ext cx="781560" cy="423000"/>
+                        <a:ext cx="782280" cy="423720"/>
                       </a:xfrm>
                       <a:prstGeom prst="rect">
                         <a:avLst/>
@@ -634,7 +691,7 @@
         </mc:Choice>
         <mc:Fallback>
           <w:pict>
-            <v:rect id="shape_0" ID="Cuadro de texto 2" stroked="f" style="position:absolute;margin-left:387.2pt;margin-top:-5.75pt;width:61.5pt;height:33.25pt" wp14:anchorId="10BB2DD5">
+            <v:rect id="shape_0" ID="Cuadro de texto 2" stroked="f" style="position:absolute;margin-left:387.2pt;margin-top:-5.75pt;width:61.55pt;height:33.3pt" wp14:anchorId="10BB2DD5">
               <w10:wrap type="square"/>
               <v:fill o:detectmouseclick="t" on="false"/>
               <v:stroke color="#3465a4" weight="9360" joinstyle="round" endcap="flat"/>
@@ -815,7 +872,7 @@
               <wp:positionV relativeFrom="paragraph">
                 <wp:posOffset>68580</wp:posOffset>
               </wp:positionV>
-              <wp:extent cx="3070860" cy="544830"/>
+              <wp:extent cx="3071495" cy="545465"/>
               <wp:effectExtent l="0" t="0" r="0" b="0"/>
               <wp:wrapNone/>
               <wp:docPr id="7" name="Cuadro de texto 2"/>
@@ -826,7 +883,7 @@
                     <wps:spPr>
                       <a:xfrm>
                         <a:off x="0" y="0"/>
-                        <a:ext cx="3070080" cy="544320"/>
+                        <a:ext cx="3070800" cy="544680"/>
                       </a:xfrm>
                       <a:prstGeom prst="rect">
                         <a:avLst/>
@@ -916,7 +973,7 @@
         </mc:Choice>
         <mc:Fallback>
           <w:pict>
-            <v:rect id="shape_0" ID="Cuadro de texto 2" stroked="f" style="position:absolute;margin-left:105.2pt;margin-top:5.4pt;width:241.7pt;height:42.8pt" wp14:anchorId="32C7A78A">
+            <v:rect id="shape_0" ID="Cuadro de texto 2" stroked="f" style="position:absolute;margin-left:105.2pt;margin-top:5.4pt;width:241.75pt;height:42.85pt" wp14:anchorId="32C7A78A">
               <w10:wrap type="square"/>
               <v:fill o:detectmouseclick="t" on="false"/>
               <v:stroke color="#3465a4" weight="9360" joinstyle="round" endcap="flat"/>
@@ -998,7 +1055,7 @@
               <wp:positionV relativeFrom="paragraph">
                 <wp:posOffset>190500</wp:posOffset>
               </wp:positionV>
-              <wp:extent cx="1529715" cy="379095"/>
+              <wp:extent cx="1530350" cy="379730"/>
               <wp:effectExtent l="0" t="0" r="0" b="3810"/>
               <wp:wrapNone/>
               <wp:docPr id="9" name="Cuadro de texto 2"/>
@@ -1009,7 +1066,7 @@
                     <wps:spPr>
                       <a:xfrm>
                         <a:off x="0" y="0"/>
-                        <a:ext cx="1528920" cy="378360"/>
+                        <a:ext cx="1529640" cy="379080"/>
                       </a:xfrm>
                       <a:prstGeom prst="rect">
                         <a:avLst/>
@@ -1090,7 +1147,7 @@
         </mc:Choice>
         <mc:Fallback>
           <w:pict>
-            <v:rect id="shape_0" ID="Cuadro de texto 2" stroked="f" style="position:absolute;margin-left:339.85pt;margin-top:15pt;width:120.35pt;height:29.75pt" wp14:anchorId="06C0B78C">
+            <v:rect id="shape_0" ID="Cuadro de texto 2" stroked="f" style="position:absolute;margin-left:339.85pt;margin-top:15pt;width:120.4pt;height:29.8pt" wp14:anchorId="06C0B78C">
               <w10:wrap type="square"/>
               <v:fill o:detectmouseclick="t" on="false"/>
               <v:stroke color="#3465a4" weight="9360" joinstyle="round" endcap="flat"/>
@@ -1177,18 +1234,18 @@
     </w:pPr>
     <w:r>
       <w:drawing>
-        <wp:anchor behindDoc="0" distT="0" distB="0" distL="0" distR="0" simplePos="0" locked="0" layoutInCell="1" allowOverlap="1" relativeHeight="11">
+        <wp:anchor behindDoc="1" distT="0" distB="8890" distL="114300" distR="114300" simplePos="0" locked="0" layoutInCell="1" allowOverlap="1" relativeHeight="5">
           <wp:simplePos x="0" y="0"/>
           <wp:positionH relativeFrom="column">
-            <wp:posOffset>125095</wp:posOffset>
+            <wp:posOffset>4316095</wp:posOffset>
           </wp:positionH>
           <wp:positionV relativeFrom="paragraph">
-            <wp:posOffset>-194945</wp:posOffset>
+            <wp:posOffset>-154940</wp:posOffset>
           </wp:positionV>
-          <wp:extent cx="867410" cy="556260"/>
+          <wp:extent cx="1093470" cy="581660"/>
           <wp:effectExtent l="0" t="0" r="0" b="0"/>
-          <wp:wrapSquare wrapText="largest"/>
-          <wp:docPr id="1" name="Imagen2" descr=""/>
+          <wp:wrapNone/>
+          <wp:docPr id="1" name="Imagen 7" descr=""/>
           <wp:cNvGraphicFramePr>
             <a:graphicFrameLocks xmlns:a="http://schemas.openxmlformats.org/drawingml/2006/main" noChangeAspect="1"/>
           </wp:cNvGraphicFramePr>
@@ -1196,7 +1253,7 @@
             <a:graphicData uri="http://schemas.openxmlformats.org/drawingml/2006/picture">
               <pic:pic xmlns:pic="http://schemas.openxmlformats.org/drawingml/2006/picture">
                 <pic:nvPicPr>
-                  <pic:cNvPr id="1" name="Imagen2" descr=""/>
+                  <pic:cNvPr id="1" name="Imagen 7" descr=""/>
                   <pic:cNvPicPr>
                     <a:picLocks noChangeAspect="1" noChangeArrowheads="1"/>
                   </pic:cNvPicPr>
@@ -1210,7 +1267,7 @@
                 <pic:spPr bwMode="auto">
                   <a:xfrm>
                     <a:off x="0" y="0"/>
-                    <a:ext cx="867410" cy="556260"/>
+                    <a:ext cx="1093470" cy="581660"/>
                   </a:xfrm>
                   <a:prstGeom prst="rect">
                     <a:avLst/>
@@ -1222,18 +1279,18 @@
         </wp:anchor>
       </w:drawing>
       <w:drawing>
-        <wp:anchor behindDoc="1" distT="0" distB="8890" distL="114300" distR="114300" simplePos="0" locked="0" layoutInCell="1" allowOverlap="1" relativeHeight="5">
+        <wp:anchor behindDoc="1" distT="0" distB="0" distL="0" distR="0" simplePos="0" locked="0" layoutInCell="1" allowOverlap="1" relativeHeight="7">
           <wp:simplePos x="0" y="0"/>
           <wp:positionH relativeFrom="column">
-            <wp:posOffset>4316095</wp:posOffset>
+            <wp:posOffset>125095</wp:posOffset>
           </wp:positionH>
           <wp:positionV relativeFrom="paragraph">
-            <wp:posOffset>-154940</wp:posOffset>
+            <wp:posOffset>-194945</wp:posOffset>
           </wp:positionV>
-          <wp:extent cx="1093470" cy="581660"/>
+          <wp:extent cx="867410" cy="556260"/>
           <wp:effectExtent l="0" t="0" r="0" b="0"/>
-          <wp:wrapNone/>
-          <wp:docPr id="2" name="Imagen 7" descr=""/>
+          <wp:wrapSquare wrapText="largest"/>
+          <wp:docPr id="2" name="Imagen2" descr=""/>
           <wp:cNvGraphicFramePr>
             <a:graphicFrameLocks xmlns:a="http://schemas.openxmlformats.org/drawingml/2006/main" noChangeAspect="1"/>
           </wp:cNvGraphicFramePr>
@@ -1241,7 +1298,7 @@
             <a:graphicData uri="http://schemas.openxmlformats.org/drawingml/2006/picture">
               <pic:pic xmlns:pic="http://schemas.openxmlformats.org/drawingml/2006/picture">
                 <pic:nvPicPr>
-                  <pic:cNvPr id="2" name="Imagen 7" descr=""/>
+                  <pic:cNvPr id="2" name="Imagen2" descr=""/>
                   <pic:cNvPicPr>
                     <a:picLocks noChangeAspect="1" noChangeArrowheads="1"/>
                   </pic:cNvPicPr>
@@ -1255,7 +1312,7 @@
                 <pic:spPr bwMode="auto">
                   <a:xfrm>
                     <a:off x="0" y="0"/>
-                    <a:ext cx="1093470" cy="581660"/>
+                    <a:ext cx="867410" cy="556260"/>
                   </a:xfrm>
                   <a:prstGeom prst="rect">
                     <a:avLst/>
@@ -1288,7 +1345,7 @@
             <v:h position="@0,21600"/>
           </v:handles>
         </v:shapetype>
-        <v:shape id="shape_0" fillcolor="silver" stroked="f" style="position:absolute;margin-left:-27.8pt;margin-top:271.35pt;width:497.5pt;height:89.4pt;rotation:315;mso-position-horizontal:center;mso-position-vertical:center;mso-position-vertical-relative:margin" type="shapetype_136">
+        <v:shape id="shape_0" fillcolor="silver" stroked="f" style="position:absolute;margin-left:-27.75pt;margin-top:271.4pt;width:497.45pt;height:89.35pt;rotation:315;mso-position-horizontal:center;mso-position-vertical:center;mso-position-vertical-relative:margin" type="shapetype_136">
           <v:path textpathok="t"/>
           <v:textpath on="t" fitshape="t" string="CONFIDENTIAL" style="font-family:&quot;Times New Roman&quot;"/>
           <w10:wrap type="none"/>
@@ -1301,7 +1358,13 @@
       <w:rPr>
         <w:lang w:eastAsia="es-CO"/>
       </w:rPr>
-      <w:t xml:space="preserve">                                                                                                                                                                     </w:t>
+      <w:t xml:space="preserve"> </w:t>
+    </w:r>
+    <w:r>
+      <w:rPr>
+        <w:lang w:eastAsia="es-CO"/>
+      </w:rPr>
+      <w:t xml:space="preserve">                                                                                                                                                                    </w:t>
     </w:r>
   </w:p>
 </w:hdr>
@@ -1317,9 +1380,7 @@
       </w:rPr>
     </w:rPrDefault>
     <w:pPrDefault>
-      <w:pPr>
-        <w:spacing w:lineRule="auto" w:line="276"/>
-      </w:pPr>
+      <w:pPr/>
     </w:pPrDefault>
   </w:docDefaults>
   <w:latentStyles w:defLockedState="0" w:defUIPriority="99" w:defSemiHidden="1" w:defUnhideWhenUsed="1" w:defQFormat="0" w:count="267">
@@ -1556,7 +1617,7 @@
     </w:rPr>
   </w:style>
   <w:style w:type="paragraph" w:styleId="Cuerpodetexto">
-    <w:name w:val="Cuerpo de texto"/>
+    <w:name w:val="Body Text"/>
     <w:basedOn w:val="Normal"/>
     <w:pPr>
       <w:spacing w:lineRule="auto" w:line="288" w:before="0" w:after="140"/>
@@ -1564,7 +1625,7 @@
     <w:rPr/>
   </w:style>
   <w:style w:type="paragraph" w:styleId="Lista">
-    <w:name w:val="Lista"/>
+    <w:name w:val="List"/>
     <w:basedOn w:val="Cuerpodetexto"/>
     <w:pPr/>
     <w:rPr>
@@ -1572,8 +1633,9 @@
     </w:rPr>
   </w:style>
   <w:style w:type="paragraph" w:styleId="Leyenda">
-    <w:name w:val="Leyenda"/>
+    <w:name w:val="Caption"/>
     <w:basedOn w:val="Normal"/>
+    <w:qFormat/>
     <w:pPr>
       <w:suppressLineNumbers/>
       <w:spacing w:before="120" w:after="120"/>
@@ -1614,7 +1676,7 @@
     </w:rPr>
   </w:style>
   <w:style w:type="paragraph" w:styleId="Piedepgina">
-    <w:name w:val="Pie de página"/>
+    <w:name w:val="Footer"/>
     <w:basedOn w:val="Normal"/>
     <w:link w:val="PiedepginaCar"/>
     <w:uiPriority w:val="99"/>
@@ -1632,7 +1694,7 @@
     </w:rPr>
   </w:style>
   <w:style w:type="paragraph" w:styleId="Encabezamiento">
-    <w:name w:val="Encabezamiento"/>
+    <w:name w:val="Header"/>
     <w:basedOn w:val="Normal"/>
     <w:uiPriority w:val="99"/>
     <w:unhideWhenUsed/>
@@ -1655,11 +1717,19 @@
     <w:pPr/>
     <w:rPr/>
   </w:style>
+  <w:style w:type="paragraph" w:styleId="Contenidodelatabla">
+    <w:name w:val="Contenido de la tabla"/>
+    <w:basedOn w:val="Normal"/>
+    <w:qFormat/>
+    <w:pPr/>
+    <w:rPr/>
+  </w:style>
   <w:style w:type="numbering" w:styleId="NoList" w:default="1">
     <w:name w:val="No List"/>
     <w:uiPriority w:val="99"/>
     <w:semiHidden/>
     <w:unhideWhenUsed/>
+    <w:qFormat/>
   </w:style>
   <w:style w:type="table" w:default="1" w:styleId="Tablanormal">
     <w:name w:val="Normal Table"/>

</xml_diff>

<commit_message>
req 19468, cambios oficio word
</commit_message>
<xml_diff>
--- a/pantallas/lib/PhpWord/plantilla_nuevo_oficio.docx
+++ b/pantallas/lib/PhpWord/plantilla_nuevo_oficio.docx
@@ -1,6 +1,6 @@
 
 <file path=word/document.xml><?xml version="1.0" encoding="utf-8"?>
-<w:document xmlns:wpc="http://schemas.microsoft.com/office/word/2010/wordprocessingCanvas" xmlns:mc="http://schemas.openxmlformats.org/markup-compatibility/2006" xmlns:o="urn:schemas-microsoft-com:office:office" xmlns:r="http://schemas.openxmlformats.org/officeDocument/2006/relationships" xmlns:m="http://schemas.openxmlformats.org/officeDocument/2006/math" xmlns:v="urn:schemas-microsoft-com:vml" xmlns:wp14="http://schemas.microsoft.com/office/word/2010/wordprocessingDrawing" xmlns:wp="http://schemas.openxmlformats.org/drawingml/2006/wordprocessingDrawing" xmlns:w="http://schemas.openxmlformats.org/wordprocessingml/2006/main" xmlns:w14="http://schemas.microsoft.com/office/word/2010/wordml" xmlns:w10="urn:schemas-microsoft-com:office:word" xmlns:w15="http://schemas.microsoft.com/office/word/2012/wordml" xmlns:wpg="http://schemas.microsoft.com/office/word/2010/wordprocessingGroup" xmlns:wpi="http://schemas.microsoft.com/office/word/2010/wordprocessingInk" xmlns:wne="http://schemas.microsoft.com/office/word/2006/wordml" xmlns:wps="http://schemas.microsoft.com/office/word/2010/wordprocessingShape" mc:Ignorable="w14 w15 wp14">
+<w:document xmlns:wpc="http://schemas.microsoft.com/office/word/2010/wordprocessingCanvas" xmlns:cx="http://schemas.microsoft.com/office/drawing/2014/chartex" xmlns:cx1="http://schemas.microsoft.com/office/drawing/2015/9/8/chartex" xmlns:cx2="http://schemas.microsoft.com/office/drawing/2015/10/21/chartex" xmlns:cx3="http://schemas.microsoft.com/office/drawing/2016/5/9/chartex" xmlns:cx4="http://schemas.microsoft.com/office/drawing/2016/5/10/chartex" xmlns:cx5="http://schemas.microsoft.com/office/drawing/2016/5/11/chartex" xmlns:cx6="http://schemas.microsoft.com/office/drawing/2016/5/12/chartex" xmlns:cx7="http://schemas.microsoft.com/office/drawing/2016/5/13/chartex" xmlns:cx8="http://schemas.microsoft.com/office/drawing/2016/5/14/chartex" xmlns:mc="http://schemas.openxmlformats.org/markup-compatibility/2006" xmlns:aink="http://schemas.microsoft.com/office/drawing/2016/ink" xmlns:am3d="http://schemas.microsoft.com/office/drawing/2017/model3d" xmlns:o="urn:schemas-microsoft-com:office:office" xmlns:r="http://schemas.openxmlformats.org/officeDocument/2006/relationships" xmlns:m="http://schemas.openxmlformats.org/officeDocument/2006/math" xmlns:v="urn:schemas-microsoft-com:vml" xmlns:wp14="http://schemas.microsoft.com/office/word/2010/wordprocessingDrawing" xmlns:wp="http://schemas.openxmlformats.org/drawingml/2006/wordprocessingDrawing" xmlns:w10="urn:schemas-microsoft-com:office:word" xmlns:w="http://schemas.openxmlformats.org/wordprocessingml/2006/main" xmlns:w14="http://schemas.microsoft.com/office/word/2010/wordml" xmlns:w15="http://schemas.microsoft.com/office/word/2012/wordml" xmlns:w16cid="http://schemas.microsoft.com/office/word/2016/wordml/cid" xmlns:w16se="http://schemas.microsoft.com/office/word/2015/wordml/symex" xmlns:wpg="http://schemas.microsoft.com/office/word/2010/wordprocessingGroup" xmlns:wpi="http://schemas.microsoft.com/office/word/2010/wordprocessingInk" xmlns:wne="http://schemas.microsoft.com/office/word/2006/wordml" xmlns:wps="http://schemas.microsoft.com/office/word/2010/wordprocessingShape" mc:Ignorable="w14 w15 w16se w16cid wp14">
   <w:body>
     <w:p>
       <w:pPr>
@@ -8,51 +8,27 @@
           <w:rFonts w:ascii="Arial Narrow" w:hAnsi="Arial Narrow" w:cs="Arial"/>
         </w:rPr>
       </w:pPr>
-      <w:bookmarkStart w:id="0" w:name="_GoBack"/>
-      <w:bookmarkEnd w:id="0"/>
     </w:p>
     <w:tbl>
       <w:tblPr>
-        <w:tblStyle w:val="27"/>
+        <w:tblStyle w:val="Tablaconcuadrcula"/>
         <w:tblW w:w="9570" w:type="dxa"/>
-        <w:tblInd w:w="0" w:type="dxa"/>
         <w:tblBorders>
-          <w:top w:val="none" w:color="auto" w:sz="0" w:space="0"/>
-          <w:left w:val="none" w:color="auto" w:sz="0" w:space="0"/>
-          <w:bottom w:val="none" w:color="auto" w:sz="0" w:space="0"/>
-          <w:right w:val="none" w:color="auto" w:sz="0" w:space="0"/>
-          <w:insideH w:val="none" w:color="auto" w:sz="0" w:space="0"/>
-          <w:insideV w:val="none" w:color="auto" w:sz="0" w:space="0"/>
+          <w:top w:val="none" w:sz="0" w:space="0" w:color="auto"/>
+          <w:left w:val="none" w:sz="0" w:space="0" w:color="auto"/>
+          <w:bottom w:val="none" w:sz="0" w:space="0" w:color="auto"/>
+          <w:right w:val="none" w:sz="0" w:space="0" w:color="auto"/>
+          <w:insideH w:val="none" w:sz="0" w:space="0" w:color="auto"/>
+          <w:insideV w:val="none" w:sz="0" w:space="0" w:color="auto"/>
         </w:tblBorders>
         <w:tblLayout w:type="fixed"/>
-        <w:tblCellMar>
-          <w:left w:w="108" w:type="dxa"/>
-          <w:right w:w="108" w:type="dxa"/>
-        </w:tblCellMar>
+        <w:tblLook w:val="04A0" w:firstRow="1" w:lastRow="0" w:firstColumn="1" w:lastColumn="0" w:noHBand="0" w:noVBand="1"/>
       </w:tblPr>
       <w:tblGrid>
         <w:gridCol w:w="4785"/>
         <w:gridCol w:w="4785"/>
       </w:tblGrid>
       <w:tr>
-        <w:tblPrEx>
-          <w:tblBorders>
-            <w:top w:val="none" w:color="auto" w:sz="0" w:space="0"/>
-            <w:left w:val="none" w:color="auto" w:sz="0" w:space="0"/>
-            <w:bottom w:val="none" w:color="auto" w:sz="0" w:space="0"/>
-            <w:right w:val="none" w:color="auto" w:sz="0" w:space="0"/>
-            <w:insideH w:val="none" w:color="auto" w:sz="0" w:space="0"/>
-            <w:insideV w:val="none" w:color="auto" w:sz="0" w:space="0"/>
-          </w:tblBorders>
-          <w:tblLayout w:type="fixed"/>
-          <w:tblCellMar>
-            <w:left w:w="108" w:type="dxa"/>
-            <w:right w:w="108" w:type="dxa"/>
-          </w:tblCellMar>
-        </w:tblPrEx>
-        <w:trPr>
-          <w:trHeight w:val="0" w:hRule="atLeast"/>
-        </w:trPr>
         <w:tc>
           <w:tcPr>
             <w:tcW w:w="4785" w:type="dxa"/>
@@ -60,15 +36,11 @@
               <w:tl2br w:val="nil"/>
               <w:tr2bl w:val="nil"/>
             </w:tcBorders>
-            <w:vAlign w:val="top"/>
           </w:tcPr>
           <w:p>
-            <w:pPr/>
             <w:r>
               <w:rPr>
                 <w:rFonts w:ascii="Arial" w:hAnsi="Arial" w:cs="Arial"/>
-                <w:sz w:val="24"/>
-                <w:szCs w:val="24"/>
               </w:rPr>
               <w:t>${formato_numero}</w:t>
             </w:r>
@@ -81,19 +53,13 @@
           </w:p>
           <w:p>
             <w:pPr>
-              <w:spacing w:before="0" w:after="0" w:line="240" w:lineRule="auto"/>
               <w:rPr>
                 <w:rFonts w:ascii="Arial" w:hAnsi="Arial" w:cs="Arial"/>
-                <w:sz w:val="24"/>
-                <w:szCs w:val="24"/>
-                <w:vertAlign w:val="baseline"/>
               </w:rPr>
             </w:pPr>
             <w:r>
               <w:rPr>
                 <w:rFonts w:ascii="Arial" w:hAnsi="Arial" w:cs="Arial"/>
-                <w:sz w:val="24"/>
-                <w:szCs w:val="24"/>
               </w:rPr>
               <w:t>${ciudad_fecha}</w:t>
             </w:r>
@@ -106,22 +72,17 @@
               <w:tl2br w:val="nil"/>
               <w:tr2bl w:val="nil"/>
             </w:tcBorders>
-            <w:vAlign w:val="top"/>
           </w:tcPr>
           <w:p>
             <w:pPr>
-              <w:spacing w:before="0" w:after="0" w:line="240" w:lineRule="auto"/>
               <w:jc w:val="right"/>
               <w:rPr>
                 <w:rFonts w:ascii="Arial" w:hAnsi="Arial" w:cs="Arial"/>
-                <w:sz w:val="24"/>
-                <w:szCs w:val="24"/>
-                <w:vertAlign w:val="baseline"/>
               </w:rPr>
             </w:pPr>
             <w:r>
               <w:rPr>
-                <w:rFonts w:hint="default" w:ascii="Arial" w:hAnsi="Arial" w:cs="Arial"/>
+                <w:rFonts w:ascii="Arial" w:hAnsi="Arial" w:cs="Arial"/>
               </w:rPr>
               <w:t>${codigo_qr}</w:t>
             </w:r>
@@ -131,11 +92,8 @@
     </w:tbl>
     <w:p>
       <w:pPr>
-        <w:spacing w:before="0" w:after="0" w:line="240" w:lineRule="auto"/>
         <w:rPr>
           <w:rFonts w:ascii="Arial" w:hAnsi="Arial" w:cs="Arial"/>
-          <w:sz w:val="24"/>
-          <w:szCs w:val="24"/>
         </w:rPr>
       </w:pPr>
     </w:p>
@@ -154,37 +112,31 @@
       </w:pPr>
     </w:p>
     <w:p>
-      <w:pPr/>
       <w:r>
         <w:rPr>
           <w:rFonts w:ascii="Arial Narrow" w:hAnsi="Arial Narrow" w:cs="Arial"/>
         </w:rPr>
-        <w:t>Trato (Señor(a), Doctor(a), Ingeniero(a), Licenciado(a) etc.)</w:t>
+        <w:t>Doctor</w:t>
       </w:r>
     </w:p>
     <w:p>
-      <w:pPr/>
       <w:r>
         <w:rPr>
           <w:rFonts w:ascii="Arial Narrow" w:hAnsi="Arial Narrow" w:cs="Arial"/>
           <w:b/>
         </w:rPr>
-        <w:t xml:space="preserve">(Nombres y Apellidos Completos) </w:t>
+        <w:t>Juan Valdez</w:t>
       </w:r>
     </w:p>
     <w:p>
-      <w:pPr/>
       <w:r>
         <w:rPr>
           <w:rFonts w:ascii="Arial Narrow" w:hAnsi="Arial Narrow" w:cs="Arial"/>
         </w:rPr>
-        <w:t xml:space="preserve">Cargo </w:t>
+        <w:t>Directo Ejecutivo</w:t>
       </w:r>
-      <w:bookmarkStart w:id="2" w:name="_GoBack"/>
-      <w:bookmarkEnd w:id="2"/>
     </w:p>
     <w:p>
-      <w:pPr/>
       <w:r>
         <w:rPr>
           <w:rFonts w:ascii="Arial Narrow" w:hAnsi="Arial Narrow" w:cs="Arial"/>
@@ -193,39 +145,45 @@
       </w:r>
     </w:p>
     <w:p>
-      <w:pPr/>
       <w:r>
         <w:rPr>
           <w:rFonts w:ascii="Arial Narrow" w:hAnsi="Arial Narrow" w:cs="Arial"/>
         </w:rPr>
-        <w:t xml:space="preserve">Entidad </w:t>
+        <w:t>Cafecitos SAS</w:t>
       </w:r>
     </w:p>
     <w:p>
-      <w:pPr/>
       <w:r>
         <w:rPr>
           <w:rFonts w:ascii="Arial Narrow" w:hAnsi="Arial Narrow" w:cs="Arial"/>
         </w:rPr>
-        <w:t>Dirección</w:t>
+        <w:t>Cra 45 78-90</w:t>
       </w:r>
     </w:p>
     <w:p>
-      <w:pPr/>
       <w:r>
         <w:rPr>
           <w:rFonts w:ascii="Arial Narrow" w:hAnsi="Arial Narrow" w:cs="Arial"/>
         </w:rPr>
-        <w:t xml:space="preserve">Ciudad – Departamento </w:t>
+        <w:t>Bogotá</w:t>
       </w:r>
-    </w:p>
-    <w:p>
-      <w:pPr/>
       <w:r>
         <w:rPr>
           <w:rFonts w:ascii="Arial Narrow" w:hAnsi="Arial Narrow" w:cs="Arial"/>
         </w:rPr>
-        <w:t>País y Código Postal (si aplica)</w:t>
+        <w:t xml:space="preserve"> – </w:t>
+      </w:r>
+      <w:r>
+        <w:rPr>
+          <w:rFonts w:ascii="Arial Narrow" w:hAnsi="Arial Narrow" w:cs="Arial"/>
+        </w:rPr>
+        <w:t>Cundinamarca</w:t>
+      </w:r>
+      <w:r>
+        <w:rPr>
+          <w:rFonts w:ascii="Arial Narrow" w:hAnsi="Arial Narrow" w:cs="Arial"/>
+        </w:rPr>
+        <w:t xml:space="preserve"> </w:t>
       </w:r>
     </w:p>
     <w:p>
@@ -249,8 +207,84 @@
           <w:b/>
           <w:bCs/>
         </w:rPr>
-        <w:t>Asunto: (Cuando se esté dando respuesta a una comunicación deberá citarse el consecutivo único de radicación, si es una comunicación nueva que no responde ni da alcance a otra debe resumirse o ilustrar al remitente sobre el texto contenido)</w:t>
+        <w:t xml:space="preserve">Asunto: </w:t>
       </w:r>
+      <w:r>
+        <w:rPr>
+          <w:rFonts w:ascii="Arial Narrow" w:hAnsi="Arial Narrow" w:cs="Arial"/>
+          <w:b/>
+          <w:bCs/>
+        </w:rPr>
+        <w:t>Respuesta de solicitud de Información</w:t>
+      </w:r>
+    </w:p>
+    <w:p>
+      <w:pPr>
+        <w:jc w:val="both"/>
+        <w:rPr>
+          <w:rFonts w:ascii="Arial Narrow" w:hAnsi="Arial Narrow" w:cs="Arial"/>
+        </w:rPr>
+      </w:pPr>
+    </w:p>
+    <w:p>
+      <w:pPr>
+        <w:jc w:val="both"/>
+        <w:rPr>
+          <w:lang w:val="en-US"/>
+        </w:rPr>
+      </w:pPr>
+      <w:r>
+        <w:rPr>
+          <w:rFonts w:ascii="Arial Narrow" w:hAnsi="Arial Narrow" w:cs="Arial"/>
+          <w:lang w:val="en-US"/>
+        </w:rPr>
+        <w:t>Estimado</w:t>
+      </w:r>
+      <w:r>
+        <w:rPr>
+          <w:rFonts w:ascii="Arial Narrow" w:hAnsi="Arial Narrow" w:cs="Arial"/>
+          <w:lang w:val="en-US"/>
+        </w:rPr>
+        <w:t xml:space="preserve"> Doctor,</w:t>
+      </w:r>
+    </w:p>
+    <w:p>
+      <w:pPr>
+        <w:jc w:val="both"/>
+        <w:rPr>
+          <w:rFonts w:ascii="Arial Narrow" w:hAnsi="Arial Narrow" w:cs="Arial"/>
+          <w:lang w:val="en-US"/>
+        </w:rPr>
+      </w:pPr>
+    </w:p>
+    <w:p>
+      <w:pPr>
+        <w:jc w:val="both"/>
+        <w:rPr>
+          <w:rFonts w:ascii="Arial Narrow" w:hAnsi="Arial Narrow" w:cs="Arial"/>
+        </w:rPr>
+      </w:pPr>
+      <w:r>
+        <w:rPr>
+          <w:rFonts w:ascii="Arial Narrow" w:hAnsi="Arial Narrow" w:cs="Arial"/>
+          <w:lang w:val="en-US"/>
+        </w:rPr>
+        <w:t xml:space="preserve">Lorem ipsum dolor sit amet, consectetur adipiscing elit, sed do eiusmod tempor incididunt ut labore et dolore magna aliqua. </w:t>
+      </w:r>
+      <w:r>
+        <w:rPr>
+          <w:rFonts w:ascii="Arial Narrow" w:hAnsi="Arial Narrow" w:cs="Arial"/>
+        </w:rPr>
+        <w:t>Ut enim ad minim veniam, quis nostrud exercitation ullamco laboris nisi ut aliquip ex ea commodo consequat. Duis aute irure dolor in reprehenderit in voluptate velit esse cillum dolore eu fugiat nulla pariatur. Excepteur sint occaecat cupidatat non proident, sunt in culpa qui officia deserunt mollit anim id est laborum.</w:t>
+      </w:r>
+    </w:p>
+    <w:p>
+      <w:pPr>
+        <w:jc w:val="both"/>
+        <w:rPr>
+          <w:rFonts w:ascii="Arial Narrow" w:hAnsi="Arial Narrow" w:cs="Arial"/>
+        </w:rPr>
+      </w:pPr>
     </w:p>
     <w:p>
       <w:pPr>
@@ -268,12 +302,17 @@
         <w:rPr>
           <w:rFonts w:ascii="Arial Narrow" w:hAnsi="Arial Narrow" w:cs="Arial"/>
         </w:rPr>
-        <w:t>Estimado(a) (Doctor(a), Señor(a)):</w:t>
+        <w:t>Atentamente</w:t>
+      </w:r>
+      <w:r>
+        <w:rPr>
+          <w:rFonts w:ascii="Arial Narrow" w:hAnsi="Arial Narrow" w:cs="Arial"/>
+        </w:rPr>
+        <w:t xml:space="preserve">, </w:t>
       </w:r>
     </w:p>
     <w:p>
       <w:pPr>
-        <w:jc w:val="both"/>
         <w:rPr>
           <w:rFonts w:ascii="Arial Narrow" w:hAnsi="Arial Narrow" w:cs="Arial"/>
         </w:rPr>
@@ -281,21 +320,6 @@
     </w:p>
     <w:p>
       <w:pPr>
-        <w:jc w:val="both"/>
-        <w:rPr>
-          <w:rFonts w:ascii="Arial Narrow" w:hAnsi="Arial Narrow" w:cs="Arial"/>
-        </w:rPr>
-      </w:pPr>
-      <w:r>
-        <w:rPr>
-          <w:rFonts w:ascii="Arial Narrow" w:hAnsi="Arial Narrow" w:cs="Arial"/>
-        </w:rPr>
-        <w:t>Cuerpo del Documento.</w:t>
-      </w:r>
-    </w:p>
-    <w:p>
-      <w:pPr>
-        <w:jc w:val="both"/>
         <w:rPr>
           <w:rFonts w:ascii="Arial Narrow" w:hAnsi="Arial Narrow" w:cs="Arial"/>
         </w:rPr>
@@ -303,63 +327,6 @@
     </w:p>
     <w:p>
       <w:pPr>
-        <w:jc w:val="both"/>
-        <w:rPr>
-          <w:rFonts w:ascii="Arial Narrow" w:hAnsi="Arial Narrow" w:cs="Arial"/>
-        </w:rPr>
-      </w:pPr>
-    </w:p>
-    <w:p>
-      <w:pPr>
-        <w:jc w:val="both"/>
-        <w:rPr>
-          <w:rFonts w:ascii="Arial Narrow" w:hAnsi="Arial Narrow" w:cs="Arial"/>
-        </w:rPr>
-      </w:pPr>
-    </w:p>
-    <w:p>
-      <w:pPr>
-        <w:jc w:val="both"/>
-        <w:rPr>
-          <w:rFonts w:ascii="Arial Narrow" w:hAnsi="Arial Narrow" w:cs="Arial"/>
-        </w:rPr>
-      </w:pPr>
-    </w:p>
-    <w:p>
-      <w:pPr>
-        <w:jc w:val="both"/>
-      </w:pPr>
-      <w:r>
-        <w:rPr>
-          <w:rFonts w:ascii="Arial Narrow" w:hAnsi="Arial Narrow" w:cs="Arial"/>
-        </w:rPr>
-        <w:t xml:space="preserve">Despedida, </w:t>
-      </w:r>
-    </w:p>
-    <w:p>
-      <w:pPr>
-        <w:jc w:val="both"/>
-        <w:rPr>
-          <w:rFonts w:ascii="Arial Narrow" w:hAnsi="Arial Narrow" w:cs="Arial"/>
-        </w:rPr>
-      </w:pPr>
-    </w:p>
-    <w:p>
-      <w:pPr>
-        <w:rPr>
-          <w:rFonts w:ascii="Arial Narrow" w:hAnsi="Arial Narrow" w:cs="Arial"/>
-        </w:rPr>
-      </w:pPr>
-    </w:p>
-    <w:p>
-      <w:pPr>
-        <w:rPr>
-          <w:rFonts w:ascii="Arial Narrow" w:hAnsi="Arial Narrow" w:cs="Arial"/>
-        </w:rPr>
-      </w:pPr>
-    </w:p>
-    <w:p>
-      <w:pPr>
         <w:rPr>
           <w:rFonts w:ascii="Arial Narrow" w:hAnsi="Arial Narrow" w:cs="Arial"/>
           <w:b/>
@@ -369,31 +336,16 @@
     </w:p>
     <w:tbl>
       <w:tblPr>
-        <w:tblStyle w:val="26"/>
         <w:tblW w:w="9299" w:type="dxa"/>
         <w:tblInd w:w="12" w:type="dxa"/>
         <w:tblLayout w:type="fixed"/>
-        <w:tblCellMar>
-          <w:top w:w="0" w:type="dxa"/>
-          <w:left w:w="108" w:type="dxa"/>
-          <w:bottom w:w="0" w:type="dxa"/>
-          <w:right w:w="108" w:type="dxa"/>
-        </w:tblCellMar>
+        <w:tblLook w:val="04A0" w:firstRow="1" w:lastRow="0" w:firstColumn="1" w:lastColumn="0" w:noHBand="0" w:noVBand="1"/>
       </w:tblPr>
       <w:tblGrid>
         <w:gridCol w:w="4769"/>
         <w:gridCol w:w="4530"/>
       </w:tblGrid>
       <w:tr>
-        <w:tblPrEx>
-          <w:tblLayout w:type="fixed"/>
-          <w:tblCellMar>
-            <w:top w:w="0" w:type="dxa"/>
-            <w:left w:w="108" w:type="dxa"/>
-            <w:bottom w:w="0" w:type="dxa"/>
-            <w:right w:w="108" w:type="dxa"/>
-          </w:tblCellMar>
-        </w:tblPrEx>
         <w:tc>
           <w:tcPr>
             <w:tcW w:w="4769" w:type="dxa"/>
@@ -402,64 +354,44 @@
           <w:p>
             <w:pPr>
               <w:widowControl w:val="0"/>
-              <w:spacing w:before="0" w:after="0" w:line="240" w:lineRule="auto"/>
             </w:pPr>
             <w:r>
               <w:rPr>
                 <w:rFonts w:ascii="Arial" w:hAnsi="Arial" w:cs="Arial"/>
-                <w:sz w:val="24"/>
-                <w:szCs w:val="24"/>
               </w:rPr>
               <w:t>${nombre_funcionario}</w:t>
             </w:r>
             <w:r>
               <w:rPr>
                 <w:rFonts w:ascii="Arial" w:hAnsi="Arial" w:cs="Arial"/>
-                <w:sz w:val="24"/>
-                <w:szCs w:val="24"/>
               </w:rPr>
-              <w:br w:type="textWrapping"/>
-            </w:r>
-            <w:r>
-              <w:rPr>
-                <w:rFonts w:ascii="Arial" w:hAnsi="Arial" w:cs="Arial"/>
-                <w:sz w:val="24"/>
-                <w:szCs w:val="24"/>
-              </w:rPr>
+              <w:br/>
               <w:t>${cargo}</w:t>
             </w:r>
             <w:r>
               <w:rPr>
                 <w:rFonts w:ascii="Arial" w:hAnsi="Arial" w:cs="Arial"/>
-                <w:sz w:val="24"/>
-                <w:szCs w:val="24"/>
               </w:rPr>
-              <w:br w:type="textWrapping"/>
+              <w:br/>
             </w:r>
-            <w:bookmarkStart w:id="1" w:name="__DdeLink__63_698713942"/>
+            <w:bookmarkStart w:id="0" w:name="__DdeLink__63_698713942"/>
             <w:r>
               <w:rPr>
                 <w:rFonts w:ascii="Arial" w:hAnsi="Arial" w:cs="Arial"/>
-                <w:sz w:val="24"/>
-                <w:szCs w:val="24"/>
               </w:rPr>
               <w:t>${nombre_</w:t>
             </w:r>
             <w:r>
               <w:rPr>
                 <w:rFonts w:ascii="Arial" w:hAnsi="Arial" w:cs="Arial"/>
-                <w:sz w:val="24"/>
-                <w:szCs w:val="24"/>
                 <w:lang w:val="es-CO"/>
               </w:rPr>
               <w:t>dependencia</w:t>
             </w:r>
-            <w:bookmarkEnd w:id="1"/>
+            <w:bookmarkEnd w:id="0"/>
             <w:r>
               <w:rPr>
                 <w:rFonts w:ascii="Arial" w:hAnsi="Arial" w:cs="Arial"/>
-                <w:sz w:val="24"/>
-                <w:szCs w:val="24"/>
               </w:rPr>
               <w:t>}</w:t>
             </w:r>
@@ -473,53 +405,30 @@
           <w:p>
             <w:pPr>
               <w:widowControl w:val="0"/>
-              <w:spacing w:before="0" w:after="0" w:line="240" w:lineRule="auto"/>
             </w:pPr>
             <w:r>
               <w:rPr>
                 <w:rFonts w:ascii="Arial" w:hAnsi="Arial" w:cs="Arial"/>
-                <w:sz w:val="24"/>
-                <w:szCs w:val="24"/>
               </w:rPr>
               <w:t>${nombre_funcionario1}</w:t>
             </w:r>
             <w:r>
               <w:rPr>
                 <w:rFonts w:ascii="Arial" w:hAnsi="Arial" w:cs="Arial"/>
-                <w:sz w:val="24"/>
-                <w:szCs w:val="24"/>
               </w:rPr>
-              <w:br w:type="textWrapping"/>
-            </w:r>
-            <w:r>
-              <w:rPr>
-                <w:rFonts w:ascii="Arial" w:hAnsi="Arial" w:cs="Arial"/>
-                <w:sz w:val="24"/>
-                <w:szCs w:val="24"/>
-              </w:rPr>
+              <w:br/>
               <w:t>${cargo1}</w:t>
             </w:r>
             <w:r>
               <w:rPr>
                 <w:rFonts w:ascii="Arial" w:hAnsi="Arial" w:cs="Arial"/>
-                <w:sz w:val="24"/>
-                <w:szCs w:val="24"/>
               </w:rPr>
-              <w:br w:type="textWrapping"/>
-            </w:r>
-            <w:r>
-              <w:rPr>
-                <w:rFonts w:ascii="Arial" w:hAnsi="Arial" w:cs="Arial"/>
-                <w:sz w:val="24"/>
-                <w:szCs w:val="24"/>
-              </w:rPr>
+              <w:br/>
               <w:t>${nombre_</w:t>
             </w:r>
             <w:r>
               <w:rPr>
                 <w:rFonts w:ascii="Arial" w:hAnsi="Arial" w:cs="Arial"/>
-                <w:sz w:val="24"/>
-                <w:szCs w:val="24"/>
                 <w:lang w:val="es-CO"/>
               </w:rPr>
               <w:t>dependencia1</w:t>
@@ -527,8 +436,6 @@
             <w:r>
               <w:rPr>
                 <w:rFonts w:ascii="Arial" w:hAnsi="Arial" w:cs="Arial"/>
-                <w:sz w:val="24"/>
-                <w:szCs w:val="24"/>
               </w:rPr>
               <w:t>}</w:t>
             </w:r>
@@ -536,15 +443,6 @@
         </w:tc>
       </w:tr>
       <w:tr>
-        <w:tblPrEx>
-          <w:tblLayout w:type="fixed"/>
-          <w:tblCellMar>
-            <w:top w:w="0" w:type="dxa"/>
-            <w:left w:w="108" w:type="dxa"/>
-            <w:bottom w:w="0" w:type="dxa"/>
-            <w:right w:w="108" w:type="dxa"/>
-          </w:tblCellMar>
-        </w:tblPrEx>
         <w:tc>
           <w:tcPr>
             <w:tcW w:w="9299" w:type="dxa"/>
@@ -554,32 +452,24 @@
           <w:p>
             <w:pPr>
               <w:widowControl w:val="0"/>
-              <w:spacing w:before="0" w:after="0" w:line="240" w:lineRule="auto"/>
               <w:rPr>
                 <w:rFonts w:ascii="Arial" w:hAnsi="Arial" w:cs="Arial"/>
-                <w:sz w:val="24"/>
-                <w:szCs w:val="24"/>
               </w:rPr>
             </w:pPr>
           </w:p>
           <w:p>
             <w:pPr>
               <w:widowControl w:val="0"/>
-              <w:spacing w:before="0" w:after="0" w:line="240" w:lineRule="auto"/>
             </w:pPr>
             <w:r>
               <w:rPr>
                 <w:rFonts w:ascii="Arial" w:hAnsi="Arial" w:cs="Arial"/>
-                <w:sz w:val="24"/>
-                <w:szCs w:val="24"/>
               </w:rPr>
               <w:t>${nombre_</w:t>
             </w:r>
             <w:r>
               <w:rPr>
                 <w:rFonts w:ascii="Arial" w:hAnsi="Arial" w:cs="Arial"/>
-                <w:sz w:val="24"/>
-                <w:szCs w:val="24"/>
                 <w:lang w:val="es-CO"/>
               </w:rPr>
               <w:t>revisado</w:t>
@@ -587,8 +477,6 @@
             <w:r>
               <w:rPr>
                 <w:rFonts w:ascii="Arial" w:hAnsi="Arial" w:cs="Arial"/>
-                <w:sz w:val="24"/>
-                <w:szCs w:val="24"/>
               </w:rPr>
               <w:t>}</w:t>
             </w:r>
@@ -604,50 +492,15 @@
       </w:pPr>
     </w:p>
     <w:p>
-      <w:pPr/>
-      <w:r>
-        <w:rPr>
-          <w:rFonts w:ascii="Arial Narrow" w:hAnsi="Arial Narrow" w:cs="Arial"/>
-        </w:rPr>
-        <w:t xml:space="preserve">Con copia: </w:t>
-      </w:r>
-    </w:p>
-    <w:p>
       <w:pPr>
         <w:rPr>
           <w:rFonts w:ascii="Arial Narrow" w:hAnsi="Arial Narrow" w:cs="Arial"/>
+          <w:sz w:val="20"/>
+          <w:szCs w:val="20"/>
         </w:rPr>
       </w:pPr>
     </w:p>
     <w:p>
-      <w:pPr>
-        <w:rPr>
-          <w:rFonts w:ascii="Arial Narrow" w:hAnsi="Arial Narrow" w:cs="Arial"/>
-        </w:rPr>
-      </w:pPr>
-      <w:r>
-        <w:rPr>
-          <w:rFonts w:ascii="Arial Narrow" w:hAnsi="Arial Narrow" w:cs="Arial"/>
-        </w:rPr>
-        <w:t>Anexos: (se debe especificar anexos independientemente que el cuerpo del texto lo mencione, número de folios, CDs)</w:t>
-      </w:r>
-    </w:p>
-    <w:p>
-      <w:pPr>
-        <w:rPr>
-          <w:rFonts w:ascii="Arial Narrow" w:hAnsi="Arial Narrow" w:cs="Arial"/>
-        </w:rPr>
-      </w:pPr>
-    </w:p>
-    <w:p>
-      <w:pPr>
-        <w:rPr>
-          <w:rFonts w:ascii="Arial Narrow" w:hAnsi="Arial Narrow" w:cs="Arial"/>
-        </w:rPr>
-      </w:pPr>
-    </w:p>
-    <w:p>
-      <w:pPr/>
       <w:r>
         <w:rPr>
           <w:rFonts w:ascii="Arial Narrow" w:hAnsi="Arial Narrow" w:cs="Arial"/>
@@ -659,12 +512,7 @@
       <w:r>
         <w:rPr>
           <w:rFonts w:ascii="Arial Narrow" w:hAnsi="Arial Narrow" w:cs="Arial"/>
-          <w:b w:val="0"/>
-          <w:i w:val="0"/>
-          <w:caps w:val="0"/>
-          <w:smallCaps w:val="0"/>
           <w:color w:val="333333"/>
-          <w:spacing w:val="0"/>
           <w:sz w:val="20"/>
           <w:szCs w:val="20"/>
         </w:rPr>
@@ -678,21 +526,17 @@
         </w:rPr>
         <w:t>}</w:t>
       </w:r>
+      <w:bookmarkStart w:id="1" w:name="_GoBack"/>
+      <w:bookmarkEnd w:id="1"/>
     </w:p>
     <w:sectPr>
-      <w:headerReference r:id="rId4" w:type="first"/>
-      <w:footerReference r:id="rId6" w:type="first"/>
-      <w:headerReference r:id="rId3" w:type="default"/>
-      <w:footerReference r:id="rId5" w:type="default"/>
+      <w:headerReference w:type="default" r:id="rId8"/>
+      <w:footerReference w:type="default" r:id="rId9"/>
+      <w:headerReference w:type="first" r:id="rId10"/>
+      <w:footerReference w:type="first" r:id="rId11"/>
       <w:pgSz w:w="12240" w:h="15840"/>
       <w:pgMar w:top="1985" w:right="1185" w:bottom="1134" w:left="1701" w:header="567" w:footer="278" w:gutter="0"/>
-      <w:pgBorders>
-        <w:top w:val="none" w:color="auto" w:sz="0" w:space="0"/>
-        <w:left w:val="none" w:color="auto" w:sz="0" w:space="0"/>
-        <w:bottom w:val="none" w:color="auto" w:sz="0" w:space="0"/>
-        <w:right w:val="none" w:color="auto" w:sz="0" w:space="0"/>
-      </w:pgBorders>
-      <w:pgNumType w:fmt="decimal"/>
+      <w:cols w:space="720"/>
       <w:formProt w:val="0"/>
       <w:titlePg/>
       <w:docGrid w:linePitch="360" w:charSpace="-6145"/>
@@ -701,11 +545,30 @@
 </w:document>
 </file>
 
+<file path=word/endnotes.xml><?xml version="1.0" encoding="utf-8"?>
+<w:endnotes xmlns:wpc="http://schemas.microsoft.com/office/word/2010/wordprocessingCanvas" xmlns:cx="http://schemas.microsoft.com/office/drawing/2014/chartex" xmlns:cx1="http://schemas.microsoft.com/office/drawing/2015/9/8/chartex" xmlns:cx2="http://schemas.microsoft.com/office/drawing/2015/10/21/chartex" xmlns:cx3="http://schemas.microsoft.com/office/drawing/2016/5/9/chartex" xmlns:cx4="http://schemas.microsoft.com/office/drawing/2016/5/10/chartex" xmlns:cx5="http://schemas.microsoft.com/office/drawing/2016/5/11/chartex" xmlns:cx6="http://schemas.microsoft.com/office/drawing/2016/5/12/chartex" xmlns:cx7="http://schemas.microsoft.com/office/drawing/2016/5/13/chartex" xmlns:cx8="http://schemas.microsoft.com/office/drawing/2016/5/14/chartex" xmlns:mc="http://schemas.openxmlformats.org/markup-compatibility/2006" xmlns:aink="http://schemas.microsoft.com/office/drawing/2016/ink" xmlns:am3d="http://schemas.microsoft.com/office/drawing/2017/model3d" xmlns:o="urn:schemas-microsoft-com:office:office" xmlns:r="http://schemas.openxmlformats.org/officeDocument/2006/relationships" xmlns:m="http://schemas.openxmlformats.org/officeDocument/2006/math" xmlns:v="urn:schemas-microsoft-com:vml" xmlns:wp14="http://schemas.microsoft.com/office/word/2010/wordprocessingDrawing" xmlns:wp="http://schemas.openxmlformats.org/drawingml/2006/wordprocessingDrawing" xmlns:w10="urn:schemas-microsoft-com:office:word" xmlns:w="http://schemas.openxmlformats.org/wordprocessingml/2006/main" xmlns:w14="http://schemas.microsoft.com/office/word/2010/wordml" xmlns:w15="http://schemas.microsoft.com/office/word/2012/wordml" xmlns:w16cid="http://schemas.microsoft.com/office/word/2016/wordml/cid" xmlns:w16se="http://schemas.microsoft.com/office/word/2015/wordml/symex" xmlns:wpg="http://schemas.microsoft.com/office/word/2010/wordprocessingGroup" xmlns:wpi="http://schemas.microsoft.com/office/word/2010/wordprocessingInk" xmlns:wne="http://schemas.microsoft.com/office/word/2006/wordml" xmlns:wps="http://schemas.microsoft.com/office/word/2010/wordprocessingShape" mc:Ignorable="w14 w15 w16se w16cid wp14">
+  <w:endnote w:type="separator" w:id="-1">
+    <w:p>
+      <w:r>
+        <w:separator/>
+      </w:r>
+    </w:p>
+  </w:endnote>
+  <w:endnote w:type="continuationSeparator" w:id="0">
+    <w:p>
+      <w:r>
+        <w:continuationSeparator/>
+      </w:r>
+    </w:p>
+  </w:endnote>
+</w:endnotes>
+</file>
+
 <file path=word/footer1.xml><?xml version="1.0" encoding="utf-8"?>
-<w:ftr xmlns:wpc="http://schemas.microsoft.com/office/word/2010/wordprocessingCanvas" xmlns:mc="http://schemas.openxmlformats.org/markup-compatibility/2006" xmlns:o="urn:schemas-microsoft-com:office:office" xmlns:r="http://schemas.openxmlformats.org/officeDocument/2006/relationships" xmlns:m="http://schemas.openxmlformats.org/officeDocument/2006/math" xmlns:v="urn:schemas-microsoft-com:vml" xmlns:wp14="http://schemas.microsoft.com/office/word/2010/wordprocessingDrawing" xmlns:wp="http://schemas.openxmlformats.org/drawingml/2006/wordprocessingDrawing" xmlns:w10="urn:schemas-microsoft-com:office:word" xmlns:w="http://schemas.openxmlformats.org/wordprocessingml/2006/main" xmlns:w14="http://schemas.microsoft.com/office/word/2010/wordml" xmlns:w15="http://schemas.microsoft.com/office/word/2012/wordml" xmlns:wpg="http://schemas.microsoft.com/office/word/2010/wordprocessingGroup" xmlns:wpi="http://schemas.microsoft.com/office/word/2010/wordprocessingInk" xmlns:wne="http://schemas.microsoft.com/office/word/2006/wordml" xmlns:wps="http://schemas.microsoft.com/office/word/2010/wordprocessingShape" mc:Ignorable="w14 w15 wp14">
+<w:ftr xmlns:wpc="http://schemas.microsoft.com/office/word/2010/wordprocessingCanvas" xmlns:cx="http://schemas.microsoft.com/office/drawing/2014/chartex" xmlns:cx1="http://schemas.microsoft.com/office/drawing/2015/9/8/chartex" xmlns:cx2="http://schemas.microsoft.com/office/drawing/2015/10/21/chartex" xmlns:cx3="http://schemas.microsoft.com/office/drawing/2016/5/9/chartex" xmlns:cx4="http://schemas.microsoft.com/office/drawing/2016/5/10/chartex" xmlns:cx5="http://schemas.microsoft.com/office/drawing/2016/5/11/chartex" xmlns:cx6="http://schemas.microsoft.com/office/drawing/2016/5/12/chartex" xmlns:cx7="http://schemas.microsoft.com/office/drawing/2016/5/13/chartex" xmlns:cx8="http://schemas.microsoft.com/office/drawing/2016/5/14/chartex" xmlns:mc="http://schemas.openxmlformats.org/markup-compatibility/2006" xmlns:aink="http://schemas.microsoft.com/office/drawing/2016/ink" xmlns:am3d="http://schemas.microsoft.com/office/drawing/2017/model3d" xmlns:o="urn:schemas-microsoft-com:office:office" xmlns:r="http://schemas.openxmlformats.org/officeDocument/2006/relationships" xmlns:m="http://schemas.openxmlformats.org/officeDocument/2006/math" xmlns:v="urn:schemas-microsoft-com:vml" xmlns:wp14="http://schemas.microsoft.com/office/word/2010/wordprocessingDrawing" xmlns:wp="http://schemas.openxmlformats.org/drawingml/2006/wordprocessingDrawing" xmlns:w10="urn:schemas-microsoft-com:office:word" xmlns:w="http://schemas.openxmlformats.org/wordprocessingml/2006/main" xmlns:w14="http://schemas.microsoft.com/office/word/2010/wordml" xmlns:w15="http://schemas.microsoft.com/office/word/2012/wordml" xmlns:w16cid="http://schemas.microsoft.com/office/word/2016/wordml/cid" xmlns:w16se="http://schemas.microsoft.com/office/word/2015/wordml/symex" xmlns:wpg="http://schemas.microsoft.com/office/word/2010/wordprocessingGroup" xmlns:wpi="http://schemas.microsoft.com/office/word/2010/wordprocessingInk" xmlns:wne="http://schemas.microsoft.com/office/word/2006/wordml" xmlns:wps="http://schemas.microsoft.com/office/word/2010/wordprocessingShape" mc:Ignorable="w14 w15 w16se w16cid wp14">
   <w:p>
     <w:pPr>
-      <w:pStyle w:val="19"/>
+      <w:pStyle w:val="Piedepgina"/>
       <w:tabs>
         <w:tab w:val="left" w:pos="3960"/>
       </w:tabs>
@@ -735,7 +598,7 @@
   </w:p>
   <w:p>
     <w:pPr>
-      <w:pStyle w:val="19"/>
+      <w:pStyle w:val="Piedepgina"/>
       <w:jc w:val="center"/>
     </w:pPr>
     <w:r>
@@ -744,29 +607,15 @@
       </w:rPr>
       <w:t xml:space="preserve">Carrera 6 No 35 – 29 PBX 7965060 | </w:t>
     </w:r>
-    <w:r>
-      <w:fldChar w:fldCharType="begin"/>
-    </w:r>
-    <w:r>
-      <w:instrText xml:space="preserve"> HYPERLINK "http://www.centrodememoriahistorica.gov.co/" \h </w:instrText>
-    </w:r>
-    <w:r>
-      <w:fldChar w:fldCharType="separate"/>
-    </w:r>
-    <w:r>
-      <w:rPr>
-        <w:rStyle w:val="29"/>
-        <w:rFonts w:ascii="Arial Narrow" w:hAnsi="Arial Narrow"/>
-      </w:rPr>
-      <w:t>www.centrodememoriahistorica.gov.co</w:t>
-    </w:r>
-    <w:r>
-      <w:rPr>
-        <w:rStyle w:val="29"/>
-        <w:rFonts w:ascii="Arial Narrow" w:hAnsi="Arial Narrow"/>
-      </w:rPr>
-      <w:fldChar w:fldCharType="end"/>
-    </w:r>
+    <w:hyperlink r:id="rId1">
+      <w:r>
+        <w:rPr>
+          <w:rStyle w:val="EnlacedeInternet"/>
+          <w:rFonts w:ascii="Arial Narrow" w:hAnsi="Arial Narrow"/>
+        </w:rPr>
+        <w:t>www.centrodememoriahistorica.gov.co</w:t>
+      </w:r>
+    </w:hyperlink>
     <w:r>
       <w:rPr>
         <w:rFonts w:ascii="Arial Narrow" w:hAnsi="Arial Narrow"/>
@@ -776,7 +625,7 @@
   </w:p>
   <w:p>
     <w:pPr>
-      <w:pStyle w:val="19"/>
+      <w:pStyle w:val="Piedepgina"/>
       <w:jc w:val="center"/>
       <w:rPr>
         <w:rFonts w:ascii="Arial Narrow" w:hAnsi="Arial Narrow"/>
@@ -787,18 +636,18 @@
   </w:p>
   <w:p>
     <w:pPr>
-      <w:pStyle w:val="19"/>
+      <w:pStyle w:val="Piedepgina"/>
       <w:jc w:val="center"/>
     </w:pPr>
   </w:p>
   <w:p>
     <w:pPr>
-      <w:pStyle w:val="19"/>
+      <w:pStyle w:val="Piedepgina"/>
     </w:pPr>
   </w:p>
   <w:p>
     <w:pPr>
-      <w:pStyle w:val="19"/>
+      <w:pStyle w:val="Piedepgina"/>
       <w:jc w:val="right"/>
     </w:pPr>
     <w:r>
@@ -814,7 +663,7 @@
 </file>
 
 <file path=word/footer2.xml><?xml version="1.0" encoding="utf-8"?>
-<w:ftr xmlns:wpc="http://schemas.microsoft.com/office/word/2010/wordprocessingCanvas" xmlns:mc="http://schemas.openxmlformats.org/markup-compatibility/2006" xmlns:o="urn:schemas-microsoft-com:office:office" xmlns:r="http://schemas.openxmlformats.org/officeDocument/2006/relationships" xmlns:m="http://schemas.openxmlformats.org/officeDocument/2006/math" xmlns:v="urn:schemas-microsoft-com:vml" xmlns:wp14="http://schemas.microsoft.com/office/word/2010/wordprocessingDrawing" xmlns:wp="http://schemas.openxmlformats.org/drawingml/2006/wordprocessingDrawing" xmlns:w10="urn:schemas-microsoft-com:office:word" xmlns:w="http://schemas.openxmlformats.org/wordprocessingml/2006/main" xmlns:w14="http://schemas.microsoft.com/office/word/2010/wordml" xmlns:w15="http://schemas.microsoft.com/office/word/2012/wordml" xmlns:wpg="http://schemas.microsoft.com/office/word/2010/wordprocessingGroup" xmlns:wpi="http://schemas.microsoft.com/office/word/2010/wordprocessingInk" xmlns:wne="http://schemas.microsoft.com/office/word/2006/wordml" xmlns:wps="http://schemas.microsoft.com/office/word/2010/wordprocessingShape" mc:Ignorable="w14 w15 wp14">
+<w:ftr xmlns:wpc="http://schemas.microsoft.com/office/word/2010/wordprocessingCanvas" xmlns:cx="http://schemas.microsoft.com/office/drawing/2014/chartex" xmlns:cx1="http://schemas.microsoft.com/office/drawing/2015/9/8/chartex" xmlns:cx2="http://schemas.microsoft.com/office/drawing/2015/10/21/chartex" xmlns:cx3="http://schemas.microsoft.com/office/drawing/2016/5/9/chartex" xmlns:cx4="http://schemas.microsoft.com/office/drawing/2016/5/10/chartex" xmlns:cx5="http://schemas.microsoft.com/office/drawing/2016/5/11/chartex" xmlns:cx6="http://schemas.microsoft.com/office/drawing/2016/5/12/chartex" xmlns:cx7="http://schemas.microsoft.com/office/drawing/2016/5/13/chartex" xmlns:cx8="http://schemas.microsoft.com/office/drawing/2016/5/14/chartex" xmlns:mc="http://schemas.openxmlformats.org/markup-compatibility/2006" xmlns:aink="http://schemas.microsoft.com/office/drawing/2016/ink" xmlns:am3d="http://schemas.microsoft.com/office/drawing/2017/model3d" xmlns:o="urn:schemas-microsoft-com:office:office" xmlns:r="http://schemas.openxmlformats.org/officeDocument/2006/relationships" xmlns:m="http://schemas.openxmlformats.org/officeDocument/2006/math" xmlns:v="urn:schemas-microsoft-com:vml" xmlns:wp14="http://schemas.microsoft.com/office/word/2010/wordprocessingDrawing" xmlns:wp="http://schemas.openxmlformats.org/drawingml/2006/wordprocessingDrawing" xmlns:w10="urn:schemas-microsoft-com:office:word" xmlns:w="http://schemas.openxmlformats.org/wordprocessingml/2006/main" xmlns:w14="http://schemas.microsoft.com/office/word/2010/wordml" xmlns:w15="http://schemas.microsoft.com/office/word/2012/wordml" xmlns:w16cid="http://schemas.microsoft.com/office/word/2016/wordml/cid" xmlns:w16se="http://schemas.microsoft.com/office/word/2015/wordml/symex" xmlns:wpg="http://schemas.microsoft.com/office/word/2010/wordprocessingGroup" xmlns:wpi="http://schemas.microsoft.com/office/word/2010/wordprocessingInk" xmlns:wne="http://schemas.microsoft.com/office/word/2006/wordml" xmlns:wps="http://schemas.microsoft.com/office/word/2010/wordprocessingShape" mc:Ignorable="w14 w15 w16se w16cid wp14">
   <w:p>
     <w:pPr>
       <w:rPr>
@@ -831,7 +680,7 @@
   </w:p>
   <w:p>
     <w:pPr>
-      <w:pStyle w:val="19"/>
+      <w:pStyle w:val="Piedepgina"/>
       <w:jc w:val="center"/>
     </w:pPr>
     <w:r>
@@ -892,47 +741,33 @@
       </w:rPr>
       <w:t xml:space="preserve"> | </w:t>
     </w:r>
+    <w:hyperlink r:id="rId1">
+      <w:r>
+        <w:rPr>
+          <w:rStyle w:val="EnlacedeInternet"/>
+          <w:rFonts w:ascii="Arial Narrow" w:hAnsi="Arial Narrow"/>
+        </w:rPr>
+        <w:t>www.</w:t>
+      </w:r>
+      <w:r>
+        <w:rPr>
+          <w:rStyle w:val="EnlacedeInternet"/>
+          <w:rFonts w:ascii="Arial Narrow" w:hAnsi="Arial Narrow"/>
+          <w:lang w:val="es-CO"/>
+        </w:rPr>
+        <w:t>suorganizacion</w:t>
+      </w:r>
+      <w:r>
+        <w:rPr>
+          <w:rStyle w:val="EnlacedeInternet"/>
+          <w:rFonts w:ascii="Arial Narrow" w:hAnsi="Arial Narrow"/>
+        </w:rPr>
+        <w:t>.co</w:t>
+      </w:r>
+    </w:hyperlink>
     <w:r>
-      <w:fldChar w:fldCharType="begin"/>
-    </w:r>
-    <w:r>
-      <w:instrText xml:space="preserve"> HYPERLINK "http://www.centrodememoriahistorica.gov.co/" \h </w:instrText>
-    </w:r>
-    <w:r>
-      <w:fldChar w:fldCharType="separate"/>
-    </w:r>
-    <w:r>
-      <w:rPr>
-        <w:rStyle w:val="29"/>
-        <w:rFonts w:ascii="Arial Narrow" w:hAnsi="Arial Narrow"/>
-      </w:rPr>
-      <w:t>www.</w:t>
-    </w:r>
-    <w:r>
-      <w:rPr>
-        <w:rStyle w:val="29"/>
-        <w:rFonts w:ascii="Arial Narrow" w:hAnsi="Arial Narrow"/>
-        <w:lang w:val="es-CO"/>
-      </w:rPr>
-      <w:t>suorganizacion</w:t>
-    </w:r>
-    <w:r>
-      <w:rPr>
-        <w:rStyle w:val="29"/>
-        <w:rFonts w:ascii="Arial Narrow" w:hAnsi="Arial Narrow"/>
-      </w:rPr>
-      <w:t>.co</w:t>
-    </w:r>
-    <w:r>
-      <w:rPr>
-        <w:rStyle w:val="29"/>
-        <w:rFonts w:ascii="Arial Narrow" w:hAnsi="Arial Narrow"/>
-      </w:rPr>
-      <w:fldChar w:fldCharType="end"/>
-    </w:r>
-    <w:r>
-      <w:rPr>
-        <w:rStyle w:val="29"/>
+      <w:rPr>
+        <w:rStyle w:val="EnlacedeInternet"/>
         <w:rFonts w:ascii="Arial Narrow" w:hAnsi="Arial Narrow"/>
         <w:lang w:val="es-CO"/>
       </w:rPr>
@@ -960,7 +795,7 @@
   </w:p>
   <w:p>
     <w:pPr>
-      <w:pStyle w:val="19"/>
+      <w:pStyle w:val="Piedepgina"/>
       <w:jc w:val="center"/>
       <w:rPr>
         <w:rFonts w:ascii="Arial Narrow" w:hAnsi="Arial Narrow"/>
@@ -971,18 +806,18 @@
   </w:p>
   <w:p>
     <w:pPr>
-      <w:pStyle w:val="19"/>
+      <w:pStyle w:val="Piedepgina"/>
       <w:jc w:val="center"/>
     </w:pPr>
   </w:p>
   <w:p>
     <w:pPr>
-      <w:pStyle w:val="19"/>
+      <w:pStyle w:val="Piedepgina"/>
     </w:pPr>
   </w:p>
   <w:p>
     <w:pPr>
-      <w:pStyle w:val="19"/>
+      <w:pStyle w:val="Piedepgina"/>
       <w:jc w:val="right"/>
       <w:rPr>
         <w:rFonts w:ascii="Arial Narrow" w:hAnsi="Arial Narrow"/>
@@ -1002,12 +837,30 @@
 </w:ftr>
 </file>
 
+<file path=word/footnotes.xml><?xml version="1.0" encoding="utf-8"?>
+<w:footnotes xmlns:wpc="http://schemas.microsoft.com/office/word/2010/wordprocessingCanvas" xmlns:cx="http://schemas.microsoft.com/office/drawing/2014/chartex" xmlns:cx1="http://schemas.microsoft.com/office/drawing/2015/9/8/chartex" xmlns:cx2="http://schemas.microsoft.com/office/drawing/2015/10/21/chartex" xmlns:cx3="http://schemas.microsoft.com/office/drawing/2016/5/9/chartex" xmlns:cx4="http://schemas.microsoft.com/office/drawing/2016/5/10/chartex" xmlns:cx5="http://schemas.microsoft.com/office/drawing/2016/5/11/chartex" xmlns:cx6="http://schemas.microsoft.com/office/drawing/2016/5/12/chartex" xmlns:cx7="http://schemas.microsoft.com/office/drawing/2016/5/13/chartex" xmlns:cx8="http://schemas.microsoft.com/office/drawing/2016/5/14/chartex" xmlns:mc="http://schemas.openxmlformats.org/markup-compatibility/2006" xmlns:aink="http://schemas.microsoft.com/office/drawing/2016/ink" xmlns:am3d="http://schemas.microsoft.com/office/drawing/2017/model3d" xmlns:o="urn:schemas-microsoft-com:office:office" xmlns:r="http://schemas.openxmlformats.org/officeDocument/2006/relationships" xmlns:m="http://schemas.openxmlformats.org/officeDocument/2006/math" xmlns:v="urn:schemas-microsoft-com:vml" xmlns:wp14="http://schemas.microsoft.com/office/word/2010/wordprocessingDrawing" xmlns:wp="http://schemas.openxmlformats.org/drawingml/2006/wordprocessingDrawing" xmlns:w10="urn:schemas-microsoft-com:office:word" xmlns:w="http://schemas.openxmlformats.org/wordprocessingml/2006/main" xmlns:w14="http://schemas.microsoft.com/office/word/2010/wordml" xmlns:w15="http://schemas.microsoft.com/office/word/2012/wordml" xmlns:w16cid="http://schemas.microsoft.com/office/word/2016/wordml/cid" xmlns:w16se="http://schemas.microsoft.com/office/word/2015/wordml/symex" xmlns:wpg="http://schemas.microsoft.com/office/word/2010/wordprocessingGroup" xmlns:wpi="http://schemas.microsoft.com/office/word/2010/wordprocessingInk" xmlns:wne="http://schemas.microsoft.com/office/word/2006/wordml" xmlns:wps="http://schemas.microsoft.com/office/word/2010/wordprocessingShape" mc:Ignorable="w14 w15 w16se w16cid wp14">
+  <w:footnote w:type="separator" w:id="-1">
+    <w:p>
+      <w:r>
+        <w:separator/>
+      </w:r>
+    </w:p>
+  </w:footnote>
+  <w:footnote w:type="continuationSeparator" w:id="0">
+    <w:p>
+      <w:r>
+        <w:continuationSeparator/>
+      </w:r>
+    </w:p>
+  </w:footnote>
+</w:footnotes>
+</file>
+
 <file path=word/header1.xml><?xml version="1.0" encoding="utf-8"?>
-<w:hdr xmlns:wpc="http://schemas.microsoft.com/office/word/2010/wordprocessingCanvas" xmlns:mc="http://schemas.openxmlformats.org/markup-compatibility/2006" xmlns:o="urn:schemas-microsoft-com:office:office" xmlns:r="http://schemas.openxmlformats.org/officeDocument/2006/relationships" xmlns:m="http://schemas.openxmlformats.org/officeDocument/2006/math" xmlns:v="urn:schemas-microsoft-com:vml" xmlns:wp14="http://schemas.microsoft.com/office/word/2010/wordprocessingDrawing" xmlns:wp="http://schemas.openxmlformats.org/drawingml/2006/wordprocessingDrawing" xmlns:w10="urn:schemas-microsoft-com:office:word" xmlns:w="http://schemas.openxmlformats.org/wordprocessingml/2006/main" xmlns:w14="http://schemas.microsoft.com/office/word/2010/wordml" xmlns:w15="http://schemas.microsoft.com/office/word/2012/wordml" xmlns:wpg="http://schemas.microsoft.com/office/word/2010/wordprocessingGroup" xmlns:wpi="http://schemas.microsoft.com/office/word/2010/wordprocessingInk" xmlns:wne="http://schemas.microsoft.com/office/word/2006/wordml" xmlns:wps="http://schemas.microsoft.com/office/word/2010/wordprocessingShape" mc:Ignorable="w14 w15 wp14">
+<w:hdr xmlns:wpc="http://schemas.microsoft.com/office/word/2010/wordprocessingCanvas" xmlns:cx="http://schemas.microsoft.com/office/drawing/2014/chartex" xmlns:cx1="http://schemas.microsoft.com/office/drawing/2015/9/8/chartex" xmlns:cx2="http://schemas.microsoft.com/office/drawing/2015/10/21/chartex" xmlns:cx3="http://schemas.microsoft.com/office/drawing/2016/5/9/chartex" xmlns:cx4="http://schemas.microsoft.com/office/drawing/2016/5/10/chartex" xmlns:cx5="http://schemas.microsoft.com/office/drawing/2016/5/11/chartex" xmlns:cx6="http://schemas.microsoft.com/office/drawing/2016/5/12/chartex" xmlns:cx7="http://schemas.microsoft.com/office/drawing/2016/5/13/chartex" xmlns:cx8="http://schemas.microsoft.com/office/drawing/2016/5/14/chartex" xmlns:mc="http://schemas.openxmlformats.org/markup-compatibility/2006" xmlns:aink="http://schemas.microsoft.com/office/drawing/2016/ink" xmlns:am3d="http://schemas.microsoft.com/office/drawing/2017/model3d" xmlns:o="urn:schemas-microsoft-com:office:office" xmlns:r="http://schemas.openxmlformats.org/officeDocument/2006/relationships" xmlns:m="http://schemas.openxmlformats.org/officeDocument/2006/math" xmlns:v="urn:schemas-microsoft-com:vml" xmlns:wp14="http://schemas.microsoft.com/office/word/2010/wordprocessingDrawing" xmlns:wp="http://schemas.openxmlformats.org/drawingml/2006/wordprocessingDrawing" xmlns:w10="urn:schemas-microsoft-com:office:word" xmlns:w="http://schemas.openxmlformats.org/wordprocessingml/2006/main" xmlns:w14="http://schemas.microsoft.com/office/word/2010/wordml" xmlns:w15="http://schemas.microsoft.com/office/word/2012/wordml" xmlns:w16cid="http://schemas.microsoft.com/office/word/2016/wordml/cid" xmlns:w16se="http://schemas.microsoft.com/office/word/2015/wordml/symex" xmlns:wpg="http://schemas.microsoft.com/office/word/2010/wordprocessingGroup" xmlns:wpi="http://schemas.microsoft.com/office/word/2010/wordprocessingInk" xmlns:wne="http://schemas.microsoft.com/office/word/2006/wordml" xmlns:wps="http://schemas.microsoft.com/office/word/2010/wordprocessingShape" mc:Ignorable="w14 w15 w16se w16cid wp14">
   <w:p>
     <w:pPr>
-      <w:pStyle w:val="15"/>
-      <w:ind w:right="0" w:firstLine="0"/>
+      <w:pStyle w:val="Encabezado"/>
       <w:jc w:val="right"/>
     </w:pPr>
     <w:r>
@@ -1018,6 +871,7 @@
     </w:r>
     <w:r>
       <w:rPr>
+        <w:noProof/>
         <w:lang w:val="es-CO" w:eastAsia="es-CO"/>
       </w:rPr>
       <w:drawing>
@@ -1061,8 +915,7 @@
   </w:p>
   <w:p>
     <w:pPr>
-      <w:pStyle w:val="15"/>
-      <w:ind w:right="0" w:firstLine="0"/>
+      <w:pStyle w:val="Encabezado"/>
     </w:pPr>
     <w:r>
       <w:rPr>
@@ -1075,11 +928,10 @@
 </file>
 
 <file path=word/header2.xml><?xml version="1.0" encoding="utf-8"?>
-<w:hdr xmlns:wpc="http://schemas.microsoft.com/office/word/2010/wordprocessingCanvas" xmlns:mc="http://schemas.openxmlformats.org/markup-compatibility/2006" xmlns:o="urn:schemas-microsoft-com:office:office" xmlns:r="http://schemas.openxmlformats.org/officeDocument/2006/relationships" xmlns:m="http://schemas.openxmlformats.org/officeDocument/2006/math" xmlns:v="urn:schemas-microsoft-com:vml" xmlns:wp14="http://schemas.microsoft.com/office/word/2010/wordprocessingDrawing" xmlns:wp="http://schemas.openxmlformats.org/drawingml/2006/wordprocessingDrawing" xmlns:w10="urn:schemas-microsoft-com:office:word" xmlns:w="http://schemas.openxmlformats.org/wordprocessingml/2006/main" xmlns:w14="http://schemas.microsoft.com/office/word/2010/wordml" xmlns:w15="http://schemas.microsoft.com/office/word/2012/wordml" xmlns:wpg="http://schemas.microsoft.com/office/word/2010/wordprocessingGroup" xmlns:wpi="http://schemas.microsoft.com/office/word/2010/wordprocessingInk" xmlns:wne="http://schemas.microsoft.com/office/word/2006/wordml" xmlns:wps="http://schemas.microsoft.com/office/word/2010/wordprocessingShape" mc:Ignorable="w14 w15 wp14">
+<w:hdr xmlns:wpc="http://schemas.microsoft.com/office/word/2010/wordprocessingCanvas" xmlns:cx="http://schemas.microsoft.com/office/drawing/2014/chartex" xmlns:cx1="http://schemas.microsoft.com/office/drawing/2015/9/8/chartex" xmlns:cx2="http://schemas.microsoft.com/office/drawing/2015/10/21/chartex" xmlns:cx3="http://schemas.microsoft.com/office/drawing/2016/5/9/chartex" xmlns:cx4="http://schemas.microsoft.com/office/drawing/2016/5/10/chartex" xmlns:cx5="http://schemas.microsoft.com/office/drawing/2016/5/11/chartex" xmlns:cx6="http://schemas.microsoft.com/office/drawing/2016/5/12/chartex" xmlns:cx7="http://schemas.microsoft.com/office/drawing/2016/5/13/chartex" xmlns:cx8="http://schemas.microsoft.com/office/drawing/2016/5/14/chartex" xmlns:mc="http://schemas.openxmlformats.org/markup-compatibility/2006" xmlns:aink="http://schemas.microsoft.com/office/drawing/2016/ink" xmlns:am3d="http://schemas.microsoft.com/office/drawing/2017/model3d" xmlns:o="urn:schemas-microsoft-com:office:office" xmlns:r="http://schemas.openxmlformats.org/officeDocument/2006/relationships" xmlns:m="http://schemas.openxmlformats.org/officeDocument/2006/math" xmlns:v="urn:schemas-microsoft-com:vml" xmlns:wp14="http://schemas.microsoft.com/office/word/2010/wordprocessingDrawing" xmlns:wp="http://schemas.openxmlformats.org/drawingml/2006/wordprocessingDrawing" xmlns:w10="urn:schemas-microsoft-com:office:word" xmlns:w="http://schemas.openxmlformats.org/wordprocessingml/2006/main" xmlns:w14="http://schemas.microsoft.com/office/word/2010/wordml" xmlns:w15="http://schemas.microsoft.com/office/word/2012/wordml" xmlns:w16cid="http://schemas.microsoft.com/office/word/2016/wordml/cid" xmlns:w16se="http://schemas.microsoft.com/office/word/2015/wordml/symex" xmlns:wpg="http://schemas.microsoft.com/office/word/2010/wordprocessingGroup" xmlns:wpi="http://schemas.microsoft.com/office/word/2010/wordprocessingInk" xmlns:wne="http://schemas.microsoft.com/office/word/2006/wordml" xmlns:wps="http://schemas.microsoft.com/office/word/2010/wordprocessingShape" mc:Ignorable="w14 w15 w16se w16cid wp14">
   <w:p>
     <w:pPr>
-      <w:pStyle w:val="15"/>
-      <w:ind w:right="0" w:firstLine="0"/>
+      <w:pStyle w:val="Encabezado"/>
       <w:jc w:val="right"/>
       <w:rPr>
         <w:lang w:val="es-CO" w:eastAsia="es-CO"/>
@@ -1094,7 +946,7 @@
   </w:p>
   <w:p>
     <w:pPr>
-      <w:pStyle w:val="15"/>
+      <w:pStyle w:val="Encabezado"/>
       <w:jc w:val="center"/>
     </w:pPr>
   </w:p>
@@ -1102,197 +954,399 @@
 </file>
 
 <file path=word/styles.xml><?xml version="1.0" encoding="utf-8"?>
-<w:styles xmlns:mc="http://schemas.openxmlformats.org/markup-compatibility/2006" xmlns:o="urn:schemas-microsoft-com:office:office" xmlns:r="http://schemas.openxmlformats.org/officeDocument/2006/relationships" xmlns:m="http://schemas.openxmlformats.org/officeDocument/2006/math" xmlns:v="urn:schemas-microsoft-com:vml" xmlns:w="http://schemas.openxmlformats.org/wordprocessingml/2006/main" xmlns:w14="http://schemas.microsoft.com/office/word/2010/wordml" xmlns:w10="urn:schemas-microsoft-com:office:word" xmlns:sl="http://schemas.openxmlformats.org/schemaLibrary/2006/main" mc:Ignorable="w14">
+<w:styles xmlns:mc="http://schemas.openxmlformats.org/markup-compatibility/2006" xmlns:r="http://schemas.openxmlformats.org/officeDocument/2006/relationships" xmlns:w="http://schemas.openxmlformats.org/wordprocessingml/2006/main" xmlns:w14="http://schemas.microsoft.com/office/word/2010/wordml" xmlns:w15="http://schemas.microsoft.com/office/word/2012/wordml" xmlns:w16cid="http://schemas.microsoft.com/office/word/2016/wordml/cid" xmlns:w16se="http://schemas.microsoft.com/office/word/2015/wordml/symex" mc:Ignorable="w14 w15 w16se w16cid">
   <w:docDefaults>
     <w:rPrDefault>
       <w:rPr>
-        <w:rFonts w:ascii="Times New Roman" w:hAnsi="Times New Roman" w:eastAsia="Times New Roman" w:cs="Times New Roman"/>
+        <w:rFonts w:ascii="Times New Roman" w:eastAsia="Times New Roman" w:hAnsi="Times New Roman" w:cs="Times New Roman"/>
+        <w:lang w:val="es-CO" w:eastAsia="es-CO" w:bidi="ar-SA"/>
       </w:rPr>
     </w:rPrDefault>
+    <w:pPrDefault/>
   </w:docDefaults>
-  <w:latentStyles w:count="260" w:defQFormat="0" w:defUnhideWhenUsed="1" w:defSemiHidden="1" w:defUIPriority="99" w:defLockedState="0">
-    <w:lsdException w:qFormat="1" w:unhideWhenUsed="0" w:uiPriority="0" w:semiHidden="0" w:name="Normal"/>
-    <w:lsdException w:qFormat="1" w:unhideWhenUsed="0" w:uiPriority="0" w:semiHidden="0" w:name="heading 1"/>
-    <w:lsdException w:qFormat="1" w:unhideWhenUsed="0" w:uiPriority="0" w:semiHidden="0" w:name="heading 2"/>
-    <w:lsdException w:qFormat="1" w:unhideWhenUsed="0" w:uiPriority="0" w:semiHidden="0" w:name="heading 3"/>
-    <w:lsdException w:qFormat="1" w:unhideWhenUsed="0" w:uiPriority="0" w:semiHidden="0" w:name="heading 4"/>
-    <w:lsdException w:qFormat="1" w:unhideWhenUsed="0" w:uiPriority="0" w:semiHidden="0" w:name="heading 5"/>
-    <w:lsdException w:qFormat="1" w:unhideWhenUsed="0" w:uiPriority="0" w:semiHidden="0" w:name="heading 6"/>
-    <w:lsdException w:qFormat="1" w:unhideWhenUsed="0" w:uiPriority="0" w:semiHidden="0" w:name="heading 7"/>
-    <w:lsdException w:qFormat="1" w:unhideWhenUsed="0" w:uiPriority="0" w:semiHidden="0" w:name="heading 8"/>
-    <w:lsdException w:qFormat="1" w:unhideWhenUsed="0" w:uiPriority="0" w:semiHidden="0" w:name="heading 9"/>
-    <w:lsdException w:uiPriority="0" w:name="index 1"/>
-    <w:lsdException w:uiPriority="0" w:name="index 2"/>
-    <w:lsdException w:uiPriority="0" w:name="index 3"/>
-    <w:lsdException w:uiPriority="0" w:name="index 4"/>
-    <w:lsdException w:uiPriority="0" w:name="index 5"/>
-    <w:lsdException w:uiPriority="0" w:name="index 6"/>
-    <w:lsdException w:uiPriority="0" w:name="index 7"/>
-    <w:lsdException w:uiPriority="0" w:name="index 8"/>
-    <w:lsdException w:uiPriority="0" w:name="index 9"/>
-    <w:lsdException w:uiPriority="0" w:name="toc 1"/>
-    <w:lsdException w:uiPriority="0" w:name="toc 2"/>
-    <w:lsdException w:uiPriority="0" w:name="toc 3"/>
-    <w:lsdException w:uiPriority="0" w:name="toc 4"/>
-    <w:lsdException w:uiPriority="0" w:name="toc 5"/>
-    <w:lsdException w:uiPriority="0" w:name="toc 6"/>
-    <w:lsdException w:uiPriority="0" w:name="toc 7"/>
-    <w:lsdException w:uiPriority="0" w:name="toc 8"/>
-    <w:lsdException w:uiPriority="0" w:name="toc 9"/>
-    <w:lsdException w:uiPriority="0" w:name="Normal Indent"/>
-    <w:lsdException w:uiPriority="0" w:name="footnote text"/>
-    <w:lsdException w:qFormat="1" w:unhideWhenUsed="0" w:uiPriority="0" w:semiHidden="0" w:name="annotation text"/>
-    <w:lsdException w:unhideWhenUsed="0" w:uiPriority="0" w:semiHidden="0" w:name="header"/>
-    <w:lsdException w:unhideWhenUsed="0" w:uiPriority="99" w:semiHidden="0" w:name="footer"/>
-    <w:lsdException w:uiPriority="0" w:name="index heading"/>
-    <w:lsdException w:qFormat="1" w:unhideWhenUsed="0" w:uiPriority="0" w:semiHidden="0" w:name="caption"/>
-    <w:lsdException w:uiPriority="0" w:name="table of figures"/>
-    <w:lsdException w:uiPriority="0" w:name="envelope address"/>
-    <w:lsdException w:uiPriority="0" w:name="envelope return"/>
-    <w:lsdException w:uiPriority="0" w:name="footnote reference"/>
-    <w:lsdException w:qFormat="1" w:unhideWhenUsed="0" w:uiPriority="0" w:semiHidden="0" w:name="annotation reference"/>
-    <w:lsdException w:uiPriority="0" w:name="line number"/>
-    <w:lsdException w:qFormat="1" w:unhideWhenUsed="0" w:uiPriority="0" w:semiHidden="0" w:name="page number"/>
-    <w:lsdException w:uiPriority="0" w:name="endnote reference"/>
-    <w:lsdException w:uiPriority="0" w:name="endnote text"/>
-    <w:lsdException w:uiPriority="0" w:name="table of authorities"/>
-    <w:lsdException w:uiPriority="0" w:name="macro"/>
-    <w:lsdException w:uiPriority="0" w:name="toa heading"/>
-    <w:lsdException w:unhideWhenUsed="0" w:uiPriority="0" w:semiHidden="0" w:name="List"/>
-    <w:lsdException w:uiPriority="0" w:name="List Bullet"/>
-    <w:lsdException w:unhideWhenUsed="0" w:uiPriority="0" w:semiHidden="0" w:name="List Number"/>
-    <w:lsdException w:uiPriority="0" w:name="List 2"/>
-    <w:lsdException w:uiPriority="0" w:name="List 3"/>
-    <w:lsdException w:unhideWhenUsed="0" w:uiPriority="0" w:semiHidden="0" w:name="List 4"/>
-    <w:lsdException w:unhideWhenUsed="0" w:uiPriority="0" w:semiHidden="0" w:name="List 5"/>
-    <w:lsdException w:uiPriority="0" w:name="List Bullet 2"/>
-    <w:lsdException w:uiPriority="0" w:name="List Bullet 3"/>
-    <w:lsdException w:uiPriority="0" w:name="List Bullet 4"/>
-    <w:lsdException w:uiPriority="0" w:name="List Bullet 5"/>
-    <w:lsdException w:uiPriority="0" w:name="List Number 2"/>
-    <w:lsdException w:uiPriority="0" w:name="List Number 3"/>
-    <w:lsdException w:uiPriority="0" w:name="List Number 4"/>
-    <w:lsdException w:uiPriority="0" w:name="List Number 5"/>
-    <w:lsdException w:qFormat="1" w:unhideWhenUsed="0" w:uiPriority="0" w:semiHidden="0" w:name="Title"/>
-    <w:lsdException w:uiPriority="0" w:name="Closing"/>
-    <w:lsdException w:uiPriority="0" w:name="Signature"/>
-    <w:lsdException w:qFormat="1" w:uiPriority="1" w:name="Default Paragraph Font"/>
-    <w:lsdException w:unhideWhenUsed="0" w:uiPriority="0" w:name="Body Text"/>
-    <w:lsdException w:uiPriority="0" w:name="Body Text Indent"/>
-    <w:lsdException w:uiPriority="0" w:name="List Continue"/>
-    <w:lsdException w:uiPriority="0" w:name="List Continue 2"/>
-    <w:lsdException w:uiPriority="0" w:name="List Continue 3"/>
-    <w:lsdException w:uiPriority="0" w:name="List Continue 4"/>
-    <w:lsdException w:uiPriority="0" w:name="List Continue 5"/>
-    <w:lsdException w:uiPriority="0" w:name="Message Header"/>
-    <w:lsdException w:qFormat="1" w:unhideWhenUsed="0" w:uiPriority="0" w:semiHidden="0" w:name="Subtitle"/>
-    <w:lsdException w:unhideWhenUsed="0" w:uiPriority="0" w:semiHidden="0" w:name="Salutation"/>
-    <w:lsdException w:unhideWhenUsed="0" w:uiPriority="0" w:semiHidden="0" w:name="Date"/>
-    <w:lsdException w:unhideWhenUsed="0" w:uiPriority="0" w:semiHidden="0" w:name="Body Text First Indent"/>
-    <w:lsdException w:uiPriority="0" w:name="Body Text First Indent 2"/>
-    <w:lsdException w:uiPriority="0" w:name="Note Heading"/>
-    <w:lsdException w:uiPriority="0" w:name="Body Text 2"/>
-    <w:lsdException w:qFormat="1" w:unhideWhenUsed="0" w:uiPriority="0" w:semiHidden="0" w:name="Body Text 3"/>
-    <w:lsdException w:uiPriority="0" w:name="Body Text Indent 2"/>
-    <w:lsdException w:uiPriority="0" w:name="Body Text Indent 3"/>
-    <w:lsdException w:qFormat="1" w:unhideWhenUsed="0" w:uiPriority="0" w:semiHidden="0" w:name="Block Text"/>
-    <w:lsdException w:uiPriority="0" w:name="Hyperlink"/>
-    <w:lsdException w:uiPriority="0" w:name="FollowedHyperlink"/>
-    <w:lsdException w:qFormat="1" w:unhideWhenUsed="0" w:uiPriority="22" w:semiHidden="0" w:name="Strong"/>
-    <w:lsdException w:qFormat="1" w:unhideWhenUsed="0" w:uiPriority="0" w:semiHidden="0" w:name="Emphasis"/>
-    <w:lsdException w:uiPriority="0" w:name="Document Map"/>
-    <w:lsdException w:uiPriority="0" w:name="Plain Text"/>
-    <w:lsdException w:uiPriority="0" w:name="E-mail Signature"/>
-    <w:lsdException w:qFormat="1" w:unhideWhenUsed="0" w:uiPriority="99" w:semiHidden="0" w:name="Normal (Web)"/>
-    <w:lsdException w:uiPriority="0" w:name="HTML Acronym"/>
-    <w:lsdException w:uiPriority="0" w:name="HTML Address"/>
-    <w:lsdException w:uiPriority="0" w:name="HTML Cite"/>
-    <w:lsdException w:uiPriority="0" w:name="HTML Code"/>
-    <w:lsdException w:uiPriority="0" w:name="HTML Definition"/>
-    <w:lsdException w:uiPriority="0" w:name="HTML Keyboard"/>
-    <w:lsdException w:uiPriority="0" w:name="HTML Preformatted"/>
-    <w:lsdException w:uiPriority="0" w:name="HTML Sample"/>
-    <w:lsdException w:uiPriority="0" w:name="HTML Typewriter"/>
-    <w:lsdException w:uiPriority="0" w:name="HTML Variable"/>
-    <w:lsdException w:uiPriority="99" w:name="Normal Table"/>
-    <w:lsdException w:qFormat="1" w:unhideWhenUsed="0" w:uiPriority="0" w:semiHidden="0" w:name="annotation subject"/>
-    <w:lsdException w:uiPriority="0" w:name="Table Simple 1"/>
-    <w:lsdException w:uiPriority="0" w:name="Table Simple 2"/>
-    <w:lsdException w:uiPriority="0" w:name="Table Simple 3"/>
-    <w:lsdException w:uiPriority="0" w:name="Table Classic 1"/>
-    <w:lsdException w:uiPriority="0" w:name="Table Classic 2"/>
-    <w:lsdException w:uiPriority="0" w:name="Table Classic 3"/>
-    <w:lsdException w:uiPriority="0" w:name="Table Classic 4"/>
-    <w:lsdException w:uiPriority="0" w:name="Table Colorful 1"/>
-    <w:lsdException w:uiPriority="0" w:name="Table Colorful 2"/>
-    <w:lsdException w:uiPriority="0" w:name="Table Colorful 3"/>
-    <w:lsdException w:uiPriority="0" w:name="Table Columns 1"/>
-    <w:lsdException w:uiPriority="0" w:name="Table Columns 2"/>
-    <w:lsdException w:uiPriority="0" w:name="Table Columns 3"/>
-    <w:lsdException w:uiPriority="0" w:name="Table Columns 4"/>
-    <w:lsdException w:uiPriority="0" w:name="Table Columns 5"/>
-    <w:lsdException w:uiPriority="0" w:name="Table Grid 1"/>
-    <w:lsdException w:uiPriority="0" w:name="Table Grid 2"/>
-    <w:lsdException w:uiPriority="0" w:name="Table Grid 3"/>
-    <w:lsdException w:uiPriority="0" w:name="Table Grid 4"/>
-    <w:lsdException w:uiPriority="0" w:name="Table Grid 5"/>
-    <w:lsdException w:uiPriority="0" w:name="Table Grid 6"/>
-    <w:lsdException w:uiPriority="0" w:name="Table Grid 7"/>
-    <w:lsdException w:uiPriority="0" w:name="Table Grid 8"/>
-    <w:lsdException w:uiPriority="0" w:name="Table List 1"/>
-    <w:lsdException w:uiPriority="0" w:name="Table List 2"/>
-    <w:lsdException w:uiPriority="0" w:name="Table List 3"/>
-    <w:lsdException w:uiPriority="0" w:name="Table List 4"/>
-    <w:lsdException w:uiPriority="0" w:name="Table List 5"/>
-    <w:lsdException w:uiPriority="0" w:name="Table List 6"/>
-    <w:lsdException w:uiPriority="0" w:name="Table List 7"/>
-    <w:lsdException w:uiPriority="0" w:name="Table List 8"/>
-    <w:lsdException w:uiPriority="0" w:name="Table 3D effects 1"/>
-    <w:lsdException w:uiPriority="0" w:name="Table 3D effects 2"/>
-    <w:lsdException w:uiPriority="0" w:name="Table 3D effects 3"/>
-    <w:lsdException w:uiPriority="0" w:name="Table Contemporary"/>
-    <w:lsdException w:uiPriority="0" w:name="Table Elegant"/>
-    <w:lsdException w:uiPriority="0" w:name="Table Professional"/>
-    <w:lsdException w:uiPriority="0" w:name="Table Subtle 1"/>
-    <w:lsdException w:uiPriority="0" w:name="Table Subtle 2"/>
-    <w:lsdException w:uiPriority="0" w:name="Table Web 1"/>
-    <w:lsdException w:uiPriority="0" w:name="Table Web 2"/>
-    <w:lsdException w:uiPriority="0" w:name="Table Web 3"/>
-    <w:lsdException w:qFormat="1" w:unhideWhenUsed="0" w:uiPriority="0" w:name="Balloon Text"/>
-    <w:lsdException w:unhideWhenUsed="0" w:uiPriority="0" w:semiHidden="0" w:name="Table Grid"/>
-    <w:lsdException w:uiPriority="0" w:name="Table Theme"/>
-    <w:lsdException w:qFormat="1" w:unhideWhenUsed="0" w:uiPriority="71" w:semiHidden="0" w:name="Light Grid Accent 3"/>
-    <w:lsdException w:unhideWhenUsed="0" w:uiPriority="60" w:semiHidden="0" w:name="Medium List 1 Accent 3"/>
-    <w:lsdException w:qFormat="1" w:unhideWhenUsed="0" w:uiPriority="62" w:semiHidden="0" w:name="Medium Grid 1 Accent 3"/>
-    <w:lsdException w:unhideWhenUsed="0" w:uiPriority="63" w:semiHidden="0" w:name="Medium Grid 2 Accent 3"/>
-    <w:lsdException w:qFormat="1" w:unhideWhenUsed="0" w:uiPriority="66" w:semiHidden="0" w:name="Colorful Shading Accent 3"/>
-    <w:lsdException w:qFormat="1" w:unhideWhenUsed="0" w:uiPriority="19" w:semiHidden="0" w:name="Medium List 1 Accent 6"/>
-    <w:lsdException w:qFormat="1" w:unhideWhenUsed="0" w:uiPriority="31" w:semiHidden="0" w:name="Medium Grid 1 Accent 6"/>
-    <w:lsdException w:qFormat="1" w:unhideWhenUsed="0" w:uiPriority="33" w:semiHidden="0" w:name="Medium Grid 3 Accent 6"/>
+  <w:latentStyles w:defLockedState="0" w:defUIPriority="0" w:defSemiHidden="0" w:defUnhideWhenUsed="0" w:defQFormat="0" w:count="375">
+    <w:lsdException w:name="Normal" w:qFormat="1"/>
+    <w:lsdException w:name="heading 1" w:qFormat="1"/>
+    <w:lsdException w:name="heading 2" w:qFormat="1"/>
+    <w:lsdException w:name="heading 3" w:qFormat="1"/>
+    <w:lsdException w:name="heading 4" w:qFormat="1"/>
+    <w:lsdException w:name="heading 5" w:qFormat="1"/>
+    <w:lsdException w:name="heading 6" w:qFormat="1"/>
+    <w:lsdException w:name="heading 7" w:qFormat="1"/>
+    <w:lsdException w:name="heading 8" w:qFormat="1"/>
+    <w:lsdException w:name="heading 9" w:qFormat="1"/>
+    <w:lsdException w:name="index 1" w:semiHidden="1" w:unhideWhenUsed="1"/>
+    <w:lsdException w:name="index 2" w:semiHidden="1" w:unhideWhenUsed="1"/>
+    <w:lsdException w:name="index 3" w:semiHidden="1" w:unhideWhenUsed="1"/>
+    <w:lsdException w:name="index 4" w:semiHidden="1" w:unhideWhenUsed="1"/>
+    <w:lsdException w:name="index 5" w:semiHidden="1" w:unhideWhenUsed="1"/>
+    <w:lsdException w:name="index 6" w:semiHidden="1" w:unhideWhenUsed="1"/>
+    <w:lsdException w:name="index 7" w:semiHidden="1" w:unhideWhenUsed="1"/>
+    <w:lsdException w:name="index 8" w:semiHidden="1" w:unhideWhenUsed="1"/>
+    <w:lsdException w:name="index 9" w:semiHidden="1" w:unhideWhenUsed="1"/>
+    <w:lsdException w:name="toc 1" w:semiHidden="1" w:unhideWhenUsed="1"/>
+    <w:lsdException w:name="toc 2" w:semiHidden="1" w:unhideWhenUsed="1"/>
+    <w:lsdException w:name="toc 3" w:semiHidden="1" w:unhideWhenUsed="1"/>
+    <w:lsdException w:name="toc 4" w:semiHidden="1" w:unhideWhenUsed="1"/>
+    <w:lsdException w:name="toc 5" w:semiHidden="1" w:unhideWhenUsed="1"/>
+    <w:lsdException w:name="toc 6" w:semiHidden="1" w:unhideWhenUsed="1"/>
+    <w:lsdException w:name="toc 7" w:semiHidden="1" w:unhideWhenUsed="1"/>
+    <w:lsdException w:name="toc 8" w:semiHidden="1" w:unhideWhenUsed="1"/>
+    <w:lsdException w:name="toc 9" w:semiHidden="1" w:unhideWhenUsed="1"/>
+    <w:lsdException w:name="Normal Indent" w:semiHidden="1" w:unhideWhenUsed="1"/>
+    <w:lsdException w:name="footnote text" w:semiHidden="1" w:unhideWhenUsed="1"/>
+    <w:lsdException w:name="annotation text" w:qFormat="1"/>
+    <w:lsdException w:name="footer" w:uiPriority="99"/>
+    <w:lsdException w:name="index heading" w:semiHidden="1" w:unhideWhenUsed="1"/>
+    <w:lsdException w:name="caption" w:qFormat="1"/>
+    <w:lsdException w:name="table of figures" w:semiHidden="1" w:unhideWhenUsed="1"/>
+    <w:lsdException w:name="envelope address" w:semiHidden="1" w:unhideWhenUsed="1"/>
+    <w:lsdException w:name="envelope return" w:semiHidden="1" w:unhideWhenUsed="1"/>
+    <w:lsdException w:name="footnote reference" w:semiHidden="1" w:unhideWhenUsed="1"/>
+    <w:lsdException w:name="annotation reference" w:qFormat="1"/>
+    <w:lsdException w:name="line number" w:semiHidden="1" w:unhideWhenUsed="1"/>
+    <w:lsdException w:name="page number" w:qFormat="1"/>
+    <w:lsdException w:name="endnote reference" w:semiHidden="1" w:unhideWhenUsed="1"/>
+    <w:lsdException w:name="endnote text" w:semiHidden="1" w:unhideWhenUsed="1"/>
+    <w:lsdException w:name="table of authorities" w:semiHidden="1" w:unhideWhenUsed="1"/>
+    <w:lsdException w:name="macro" w:semiHidden="1" w:unhideWhenUsed="1"/>
+    <w:lsdException w:name="toa heading" w:semiHidden="1" w:unhideWhenUsed="1"/>
+    <w:lsdException w:name="List Bullet" w:semiHidden="1" w:unhideWhenUsed="1"/>
+    <w:lsdException w:name="List 2" w:semiHidden="1" w:unhideWhenUsed="1"/>
+    <w:lsdException w:name="List 3" w:semiHidden="1" w:unhideWhenUsed="1"/>
+    <w:lsdException w:name="List Bullet 2" w:semiHidden="1" w:unhideWhenUsed="1"/>
+    <w:lsdException w:name="List Bullet 3" w:semiHidden="1" w:unhideWhenUsed="1"/>
+    <w:lsdException w:name="List Bullet 4" w:semiHidden="1" w:unhideWhenUsed="1"/>
+    <w:lsdException w:name="List Bullet 5" w:semiHidden="1" w:unhideWhenUsed="1"/>
+    <w:lsdException w:name="List Number 2" w:semiHidden="1" w:unhideWhenUsed="1"/>
+    <w:lsdException w:name="List Number 3" w:semiHidden="1" w:unhideWhenUsed="1"/>
+    <w:lsdException w:name="List Number 4" w:semiHidden="1" w:unhideWhenUsed="1"/>
+    <w:lsdException w:name="List Number 5" w:semiHidden="1" w:unhideWhenUsed="1"/>
+    <w:lsdException w:name="Title" w:qFormat="1"/>
+    <w:lsdException w:name="Closing" w:semiHidden="1" w:unhideWhenUsed="1"/>
+    <w:lsdException w:name="Signature" w:semiHidden="1" w:unhideWhenUsed="1"/>
+    <w:lsdException w:name="Default Paragraph Font" w:semiHidden="1" w:uiPriority="1" w:unhideWhenUsed="1" w:qFormat="1"/>
+    <w:lsdException w:name="Body Text" w:semiHidden="1"/>
+    <w:lsdException w:name="Body Text Indent" w:semiHidden="1" w:unhideWhenUsed="1"/>
+    <w:lsdException w:name="List Continue" w:semiHidden="1" w:unhideWhenUsed="1"/>
+    <w:lsdException w:name="List Continue 2" w:semiHidden="1" w:unhideWhenUsed="1"/>
+    <w:lsdException w:name="List Continue 3" w:semiHidden="1" w:unhideWhenUsed="1"/>
+    <w:lsdException w:name="List Continue 4" w:semiHidden="1" w:unhideWhenUsed="1"/>
+    <w:lsdException w:name="List Continue 5" w:semiHidden="1" w:unhideWhenUsed="1"/>
+    <w:lsdException w:name="Message Header" w:semiHidden="1" w:unhideWhenUsed="1"/>
+    <w:lsdException w:name="Subtitle" w:qFormat="1"/>
+    <w:lsdException w:name="Body Text First Indent 2" w:semiHidden="1" w:unhideWhenUsed="1"/>
+    <w:lsdException w:name="Note Heading" w:semiHidden="1" w:unhideWhenUsed="1"/>
+    <w:lsdException w:name="Body Text 2" w:semiHidden="1" w:unhideWhenUsed="1"/>
+    <w:lsdException w:name="Body Text 3" w:qFormat="1"/>
+    <w:lsdException w:name="Body Text Indent 2" w:semiHidden="1" w:unhideWhenUsed="1"/>
+    <w:lsdException w:name="Body Text Indent 3" w:semiHidden="1" w:unhideWhenUsed="1"/>
+    <w:lsdException w:name="Block Text" w:qFormat="1"/>
+    <w:lsdException w:name="Hyperlink" w:semiHidden="1" w:unhideWhenUsed="1"/>
+    <w:lsdException w:name="FollowedHyperlink" w:semiHidden="1" w:unhideWhenUsed="1"/>
+    <w:lsdException w:name="Strong" w:uiPriority="22" w:qFormat="1"/>
+    <w:lsdException w:name="Emphasis" w:qFormat="1"/>
+    <w:lsdException w:name="Document Map" w:semiHidden="1" w:unhideWhenUsed="1"/>
+    <w:lsdException w:name="Plain Text" w:semiHidden="1" w:unhideWhenUsed="1"/>
+    <w:lsdException w:name="E-mail Signature" w:semiHidden="1" w:unhideWhenUsed="1"/>
+    <w:lsdException w:name="HTML Top of Form" w:semiHidden="1" w:uiPriority="99" w:unhideWhenUsed="1"/>
+    <w:lsdException w:name="HTML Bottom of Form" w:semiHidden="1" w:uiPriority="99" w:unhideWhenUsed="1"/>
+    <w:lsdException w:name="Normal (Web)" w:uiPriority="99" w:qFormat="1"/>
+    <w:lsdException w:name="HTML Acronym" w:semiHidden="1" w:unhideWhenUsed="1"/>
+    <w:lsdException w:name="HTML Address" w:semiHidden="1" w:unhideWhenUsed="1"/>
+    <w:lsdException w:name="HTML Cite" w:semiHidden="1" w:unhideWhenUsed="1"/>
+    <w:lsdException w:name="HTML Code" w:semiHidden="1" w:unhideWhenUsed="1"/>
+    <w:lsdException w:name="HTML Definition" w:semiHidden="1" w:unhideWhenUsed="1"/>
+    <w:lsdException w:name="HTML Keyboard" w:semiHidden="1" w:unhideWhenUsed="1"/>
+    <w:lsdException w:name="HTML Preformatted" w:semiHidden="1" w:unhideWhenUsed="1"/>
+    <w:lsdException w:name="HTML Sample" w:semiHidden="1" w:unhideWhenUsed="1"/>
+    <w:lsdException w:name="HTML Typewriter" w:semiHidden="1" w:unhideWhenUsed="1"/>
+    <w:lsdException w:name="HTML Variable" w:semiHidden="1" w:unhideWhenUsed="1"/>
+    <w:lsdException w:name="Normal Table" w:semiHidden="1" w:uiPriority="99" w:unhideWhenUsed="1"/>
+    <w:lsdException w:name="annotation subject" w:qFormat="1"/>
+    <w:lsdException w:name="No List" w:semiHidden="1" w:uiPriority="99" w:unhideWhenUsed="1"/>
+    <w:lsdException w:name="Outline List 1" w:semiHidden="1" w:uiPriority="99" w:unhideWhenUsed="1"/>
+    <w:lsdException w:name="Outline List 2" w:semiHidden="1" w:uiPriority="99" w:unhideWhenUsed="1"/>
+    <w:lsdException w:name="Outline List 3" w:semiHidden="1" w:uiPriority="99" w:unhideWhenUsed="1"/>
+    <w:lsdException w:name="Table Simple 1" w:semiHidden="1" w:unhideWhenUsed="1"/>
+    <w:lsdException w:name="Table Simple 2" w:semiHidden="1" w:unhideWhenUsed="1"/>
+    <w:lsdException w:name="Table Simple 3" w:semiHidden="1" w:unhideWhenUsed="1"/>
+    <w:lsdException w:name="Table Classic 1" w:semiHidden="1" w:unhideWhenUsed="1"/>
+    <w:lsdException w:name="Table Classic 2" w:semiHidden="1" w:unhideWhenUsed="1"/>
+    <w:lsdException w:name="Table Classic 3" w:semiHidden="1" w:unhideWhenUsed="1"/>
+    <w:lsdException w:name="Table Classic 4" w:semiHidden="1" w:unhideWhenUsed="1"/>
+    <w:lsdException w:name="Table Colorful 1" w:semiHidden="1" w:unhideWhenUsed="1"/>
+    <w:lsdException w:name="Table Colorful 2" w:semiHidden="1" w:unhideWhenUsed="1"/>
+    <w:lsdException w:name="Table Colorful 3" w:semiHidden="1" w:unhideWhenUsed="1"/>
+    <w:lsdException w:name="Table Columns 1" w:semiHidden="1" w:unhideWhenUsed="1"/>
+    <w:lsdException w:name="Table Columns 2" w:semiHidden="1" w:unhideWhenUsed="1"/>
+    <w:lsdException w:name="Table Columns 3" w:semiHidden="1" w:unhideWhenUsed="1"/>
+    <w:lsdException w:name="Table Columns 4" w:semiHidden="1" w:unhideWhenUsed="1"/>
+    <w:lsdException w:name="Table Columns 5" w:semiHidden="1" w:unhideWhenUsed="1"/>
+    <w:lsdException w:name="Table Grid 1" w:semiHidden="1" w:unhideWhenUsed="1"/>
+    <w:lsdException w:name="Table Grid 2" w:semiHidden="1" w:unhideWhenUsed="1"/>
+    <w:lsdException w:name="Table Grid 3" w:semiHidden="1" w:unhideWhenUsed="1"/>
+    <w:lsdException w:name="Table Grid 4" w:semiHidden="1" w:unhideWhenUsed="1"/>
+    <w:lsdException w:name="Table Grid 5" w:semiHidden="1" w:unhideWhenUsed="1"/>
+    <w:lsdException w:name="Table Grid 6" w:semiHidden="1" w:unhideWhenUsed="1"/>
+    <w:lsdException w:name="Table Grid 7" w:semiHidden="1" w:unhideWhenUsed="1"/>
+    <w:lsdException w:name="Table Grid 8" w:semiHidden="1" w:unhideWhenUsed="1"/>
+    <w:lsdException w:name="Table List 1" w:semiHidden="1" w:unhideWhenUsed="1"/>
+    <w:lsdException w:name="Table List 2" w:semiHidden="1" w:unhideWhenUsed="1"/>
+    <w:lsdException w:name="Table List 3" w:semiHidden="1" w:unhideWhenUsed="1"/>
+    <w:lsdException w:name="Table List 4" w:semiHidden="1" w:unhideWhenUsed="1"/>
+    <w:lsdException w:name="Table List 5" w:semiHidden="1" w:unhideWhenUsed="1"/>
+    <w:lsdException w:name="Table List 6" w:semiHidden="1" w:unhideWhenUsed="1"/>
+    <w:lsdException w:name="Table List 7" w:semiHidden="1" w:unhideWhenUsed="1"/>
+    <w:lsdException w:name="Table List 8" w:semiHidden="1" w:unhideWhenUsed="1"/>
+    <w:lsdException w:name="Table 3D effects 1" w:semiHidden="1" w:unhideWhenUsed="1"/>
+    <w:lsdException w:name="Table 3D effects 2" w:semiHidden="1" w:unhideWhenUsed="1"/>
+    <w:lsdException w:name="Table 3D effects 3" w:semiHidden="1" w:unhideWhenUsed="1"/>
+    <w:lsdException w:name="Table Contemporary" w:semiHidden="1" w:unhideWhenUsed="1"/>
+    <w:lsdException w:name="Table Elegant" w:semiHidden="1" w:unhideWhenUsed="1"/>
+    <w:lsdException w:name="Table Professional" w:semiHidden="1" w:unhideWhenUsed="1"/>
+    <w:lsdException w:name="Table Subtle 1" w:semiHidden="1" w:unhideWhenUsed="1"/>
+    <w:lsdException w:name="Table Subtle 2" w:semiHidden="1" w:unhideWhenUsed="1"/>
+    <w:lsdException w:name="Table Web 1" w:semiHidden="1" w:unhideWhenUsed="1"/>
+    <w:lsdException w:name="Table Web 2" w:semiHidden="1" w:unhideWhenUsed="1"/>
+    <w:lsdException w:name="Table Web 3" w:semiHidden="1" w:unhideWhenUsed="1"/>
+    <w:lsdException w:name="Balloon Text" w:semiHidden="1" w:qFormat="1"/>
+    <w:lsdException w:name="Table Theme" w:semiHidden="1" w:unhideWhenUsed="1"/>
+    <w:lsdException w:name="Placeholder Text" w:semiHidden="1" w:uiPriority="99"/>
+    <w:lsdException w:name="No Spacing" w:uiPriority="99"/>
+    <w:lsdException w:name="Light Shading" w:uiPriority="99"/>
+    <w:lsdException w:name="Light List" w:uiPriority="99"/>
+    <w:lsdException w:name="Light Grid" w:uiPriority="99"/>
+    <w:lsdException w:name="Medium Shading 1" w:uiPriority="99"/>
+    <w:lsdException w:name="Medium Shading 2" w:uiPriority="99"/>
+    <w:lsdException w:name="Medium List 1" w:uiPriority="99"/>
+    <w:lsdException w:name="Medium List 2" w:uiPriority="99"/>
+    <w:lsdException w:name="Medium Grid 1" w:uiPriority="99"/>
+    <w:lsdException w:name="Medium Grid 2" w:uiPriority="99"/>
+    <w:lsdException w:name="Medium Grid 3" w:uiPriority="99"/>
+    <w:lsdException w:name="Dark List" w:uiPriority="99"/>
+    <w:lsdException w:name="Colorful Shading" w:uiPriority="99"/>
+    <w:lsdException w:name="Colorful List" w:uiPriority="99"/>
+    <w:lsdException w:name="Colorful Grid" w:uiPriority="99"/>
+    <w:lsdException w:name="Light Shading Accent 1" w:uiPriority="99"/>
+    <w:lsdException w:name="Light List Accent 1" w:uiPriority="99"/>
+    <w:lsdException w:name="Light Grid Accent 1" w:uiPriority="99"/>
+    <w:lsdException w:name="Medium Shading 1 Accent 1" w:uiPriority="99"/>
+    <w:lsdException w:name="Medium Shading 2 Accent 1" w:uiPriority="99"/>
+    <w:lsdException w:name="Medium List 1 Accent 1" w:uiPriority="99"/>
+    <w:lsdException w:name="Revision" w:semiHidden="1" w:uiPriority="99"/>
+    <w:lsdException w:name="List Paragraph" w:uiPriority="99"/>
+    <w:lsdException w:name="Quote" w:uiPriority="99"/>
+    <w:lsdException w:name="Intense Quote" w:uiPriority="99"/>
+    <w:lsdException w:name="Medium List 2 Accent 1" w:uiPriority="99"/>
+    <w:lsdException w:name="Medium Grid 1 Accent 1" w:uiPriority="99"/>
+    <w:lsdException w:name="Medium Grid 2 Accent 1" w:uiPriority="99"/>
+    <w:lsdException w:name="Medium Grid 3 Accent 1" w:uiPriority="99"/>
+    <w:lsdException w:name="Dark List Accent 1" w:uiPriority="99"/>
+    <w:lsdException w:name="Colorful Shading Accent 1" w:uiPriority="99"/>
+    <w:lsdException w:name="Colorful List Accent 1" w:uiPriority="99"/>
+    <w:lsdException w:name="Colorful Grid Accent 1" w:uiPriority="99"/>
+    <w:lsdException w:name="Light Shading Accent 2" w:uiPriority="99"/>
+    <w:lsdException w:name="Light List Accent 2" w:uiPriority="99"/>
+    <w:lsdException w:name="Light Grid Accent 2" w:uiPriority="99"/>
+    <w:lsdException w:name="Medium Shading 1 Accent 2" w:uiPriority="99"/>
+    <w:lsdException w:name="Medium Shading 2 Accent 2" w:uiPriority="99"/>
+    <w:lsdException w:name="Medium List 1 Accent 2" w:uiPriority="99"/>
+    <w:lsdException w:name="Medium List 2 Accent 2" w:uiPriority="99"/>
+    <w:lsdException w:name="Medium Grid 1 Accent 2" w:uiPriority="99"/>
+    <w:lsdException w:name="Medium Grid 2 Accent 2" w:uiPriority="99"/>
+    <w:lsdException w:name="Medium Grid 3 Accent 2" w:uiPriority="99"/>
+    <w:lsdException w:name="Dark List Accent 2" w:uiPriority="99"/>
+    <w:lsdException w:name="Colorful Shading Accent 2" w:uiPriority="99"/>
+    <w:lsdException w:name="Colorful List Accent 2" w:uiPriority="99"/>
+    <w:lsdException w:name="Colorful Grid Accent 2" w:uiPriority="99"/>
+    <w:lsdException w:name="Light Shading Accent 3" w:uiPriority="99"/>
+    <w:lsdException w:name="Light List Accent 3" w:uiPriority="99"/>
+    <w:lsdException w:name="Light Grid Accent 3" w:uiPriority="71" w:qFormat="1"/>
+    <w:lsdException w:name="Medium Shading 1 Accent 3" w:uiPriority="99"/>
+    <w:lsdException w:name="Medium Shading 2 Accent 3" w:uiPriority="99"/>
+    <w:lsdException w:name="Medium List 1 Accent 3" w:uiPriority="60"/>
+    <w:lsdException w:name="Medium List 2 Accent 3" w:uiPriority="99"/>
+    <w:lsdException w:name="Medium Grid 1 Accent 3" w:uiPriority="62" w:qFormat="1"/>
+    <w:lsdException w:name="Medium Grid 2 Accent 3" w:uiPriority="63"/>
+    <w:lsdException w:name="Medium Grid 3 Accent 3" w:uiPriority="99"/>
+    <w:lsdException w:name="Dark List Accent 3" w:uiPriority="99"/>
+    <w:lsdException w:name="Colorful Shading Accent 3" w:uiPriority="66" w:qFormat="1"/>
+    <w:lsdException w:name="Colorful List Accent 3" w:uiPriority="99"/>
+    <w:lsdException w:name="Colorful Grid Accent 3" w:uiPriority="99"/>
+    <w:lsdException w:name="Light Shading Accent 4" w:uiPriority="99"/>
+    <w:lsdException w:name="Light List Accent 4" w:uiPriority="99"/>
+    <w:lsdException w:name="Light Grid Accent 4" w:uiPriority="99"/>
+    <w:lsdException w:name="Medium Shading 1 Accent 4" w:uiPriority="99"/>
+    <w:lsdException w:name="Medium Shading 2 Accent 4" w:uiPriority="99"/>
+    <w:lsdException w:name="Medium List 1 Accent 4" w:uiPriority="99"/>
+    <w:lsdException w:name="Medium List 2 Accent 4" w:uiPriority="99"/>
+    <w:lsdException w:name="Medium Grid 1 Accent 4" w:uiPriority="99"/>
+    <w:lsdException w:name="Medium Grid 2 Accent 4" w:uiPriority="99"/>
+    <w:lsdException w:name="Medium Grid 3 Accent 4" w:uiPriority="99"/>
+    <w:lsdException w:name="Dark List Accent 4" w:uiPriority="99"/>
+    <w:lsdException w:name="Colorful Shading Accent 4" w:uiPriority="99"/>
+    <w:lsdException w:name="Colorful List Accent 4" w:uiPriority="99"/>
+    <w:lsdException w:name="Colorful Grid Accent 4" w:uiPriority="99"/>
+    <w:lsdException w:name="Light Shading Accent 5" w:uiPriority="99"/>
+    <w:lsdException w:name="Light List Accent 5" w:uiPriority="99"/>
+    <w:lsdException w:name="Light Grid Accent 5" w:uiPriority="99"/>
+    <w:lsdException w:name="Medium Shading 1 Accent 5" w:uiPriority="99"/>
+    <w:lsdException w:name="Medium Shading 2 Accent 5" w:uiPriority="99"/>
+    <w:lsdException w:name="Medium List 1 Accent 5" w:uiPriority="99"/>
+    <w:lsdException w:name="Medium List 2 Accent 5" w:uiPriority="99"/>
+    <w:lsdException w:name="Medium Grid 1 Accent 5" w:uiPriority="99"/>
+    <w:lsdException w:name="Medium Grid 2 Accent 5" w:uiPriority="99"/>
+    <w:lsdException w:name="Medium Grid 3 Accent 5" w:uiPriority="99"/>
+    <w:lsdException w:name="Dark List Accent 5" w:uiPriority="99"/>
+    <w:lsdException w:name="Colorful Shading Accent 5" w:uiPriority="99"/>
+    <w:lsdException w:name="Colorful List Accent 5" w:uiPriority="99"/>
+    <w:lsdException w:name="Colorful Grid Accent 5" w:uiPriority="99"/>
+    <w:lsdException w:name="Light Shading Accent 6" w:uiPriority="99"/>
+    <w:lsdException w:name="Light List Accent 6" w:uiPriority="99"/>
+    <w:lsdException w:name="Light Grid Accent 6" w:uiPriority="99"/>
+    <w:lsdException w:name="Medium Shading 1 Accent 6" w:uiPriority="99"/>
+    <w:lsdException w:name="Medium Shading 2 Accent 6" w:uiPriority="99"/>
+    <w:lsdException w:name="Medium List 1 Accent 6" w:uiPriority="19" w:qFormat="1"/>
+    <w:lsdException w:name="Medium List 2 Accent 6" w:uiPriority="99"/>
+    <w:lsdException w:name="Medium Grid 1 Accent 6" w:uiPriority="31" w:qFormat="1"/>
+    <w:lsdException w:name="Medium Grid 2 Accent 6" w:uiPriority="99"/>
+    <w:lsdException w:name="Medium Grid 3 Accent 6" w:uiPriority="33" w:qFormat="1"/>
+    <w:lsdException w:name="Dark List Accent 6" w:uiPriority="99"/>
+    <w:lsdException w:name="Colorful Shading Accent 6" w:uiPriority="99"/>
+    <w:lsdException w:name="Colorful List Accent 6" w:uiPriority="99"/>
+    <w:lsdException w:name="Colorful Grid Accent 6" w:uiPriority="99"/>
+    <w:lsdException w:name="Subtle Emphasis" w:uiPriority="19" w:qFormat="1"/>
+    <w:lsdException w:name="Intense Emphasis" w:uiPriority="21" w:qFormat="1"/>
+    <w:lsdException w:name="Subtle Reference" w:uiPriority="31" w:qFormat="1"/>
+    <w:lsdException w:name="Intense Reference" w:uiPriority="32" w:qFormat="1"/>
+    <w:lsdException w:name="Book Title" w:uiPriority="33" w:qFormat="1"/>
+    <w:lsdException w:name="Bibliography" w:semiHidden="1" w:uiPriority="37" w:unhideWhenUsed="1"/>
+    <w:lsdException w:name="TOC Heading" w:semiHidden="1" w:uiPriority="39" w:unhideWhenUsed="1" w:qFormat="1"/>
+    <w:lsdException w:name="Plain Table 1" w:uiPriority="41"/>
+    <w:lsdException w:name="Plain Table 2" w:uiPriority="42"/>
+    <w:lsdException w:name="Plain Table 3" w:uiPriority="43"/>
+    <w:lsdException w:name="Plain Table 4" w:uiPriority="44"/>
+    <w:lsdException w:name="Plain Table 5" w:uiPriority="45"/>
+    <w:lsdException w:name="Grid Table Light" w:uiPriority="40"/>
+    <w:lsdException w:name="Grid Table 1 Light" w:uiPriority="46"/>
+    <w:lsdException w:name="Grid Table 2" w:uiPriority="47"/>
+    <w:lsdException w:name="Grid Table 3" w:uiPriority="48"/>
+    <w:lsdException w:name="Grid Table 4" w:uiPriority="49"/>
+    <w:lsdException w:name="Grid Table 5 Dark" w:uiPriority="50"/>
+    <w:lsdException w:name="Grid Table 6 Colorful" w:uiPriority="51"/>
+    <w:lsdException w:name="Grid Table 7 Colorful" w:uiPriority="52"/>
+    <w:lsdException w:name="Grid Table 1 Light Accent 1" w:uiPriority="46"/>
+    <w:lsdException w:name="Grid Table 2 Accent 1" w:uiPriority="47"/>
+    <w:lsdException w:name="Grid Table 3 Accent 1" w:uiPriority="48"/>
+    <w:lsdException w:name="Grid Table 4 Accent 1" w:uiPriority="49"/>
+    <w:lsdException w:name="Grid Table 5 Dark Accent 1" w:uiPriority="50"/>
+    <w:lsdException w:name="Grid Table 6 Colorful Accent 1" w:uiPriority="51"/>
+    <w:lsdException w:name="Grid Table 7 Colorful Accent 1" w:uiPriority="52"/>
+    <w:lsdException w:name="Grid Table 1 Light Accent 2" w:uiPriority="46"/>
+    <w:lsdException w:name="Grid Table 2 Accent 2" w:uiPriority="47"/>
+    <w:lsdException w:name="Grid Table 3 Accent 2" w:uiPriority="48"/>
+    <w:lsdException w:name="Grid Table 4 Accent 2" w:uiPriority="49"/>
+    <w:lsdException w:name="Grid Table 5 Dark Accent 2" w:uiPriority="50"/>
+    <w:lsdException w:name="Grid Table 6 Colorful Accent 2" w:uiPriority="51"/>
+    <w:lsdException w:name="Grid Table 7 Colorful Accent 2" w:uiPriority="52"/>
+    <w:lsdException w:name="Grid Table 1 Light Accent 3" w:uiPriority="46"/>
+    <w:lsdException w:name="Grid Table 2 Accent 3" w:uiPriority="47"/>
+    <w:lsdException w:name="Grid Table 3 Accent 3" w:uiPriority="48"/>
+    <w:lsdException w:name="Grid Table 4 Accent 3" w:uiPriority="49"/>
+    <w:lsdException w:name="Grid Table 5 Dark Accent 3" w:uiPriority="50"/>
+    <w:lsdException w:name="Grid Table 6 Colorful Accent 3" w:uiPriority="51"/>
+    <w:lsdException w:name="Grid Table 7 Colorful Accent 3" w:uiPriority="52"/>
+    <w:lsdException w:name="Grid Table 1 Light Accent 4" w:uiPriority="46"/>
+    <w:lsdException w:name="Grid Table 2 Accent 4" w:uiPriority="47"/>
+    <w:lsdException w:name="Grid Table 3 Accent 4" w:uiPriority="48"/>
+    <w:lsdException w:name="Grid Table 4 Accent 4" w:uiPriority="49"/>
+    <w:lsdException w:name="Grid Table 5 Dark Accent 4" w:uiPriority="50"/>
+    <w:lsdException w:name="Grid Table 6 Colorful Accent 4" w:uiPriority="51"/>
+    <w:lsdException w:name="Grid Table 7 Colorful Accent 4" w:uiPriority="52"/>
+    <w:lsdException w:name="Grid Table 1 Light Accent 5" w:uiPriority="46"/>
+    <w:lsdException w:name="Grid Table 2 Accent 5" w:uiPriority="47"/>
+    <w:lsdException w:name="Grid Table 3 Accent 5" w:uiPriority="48"/>
+    <w:lsdException w:name="Grid Table 4 Accent 5" w:uiPriority="49"/>
+    <w:lsdException w:name="Grid Table 5 Dark Accent 5" w:uiPriority="50"/>
+    <w:lsdException w:name="Grid Table 6 Colorful Accent 5" w:uiPriority="51"/>
+    <w:lsdException w:name="Grid Table 7 Colorful Accent 5" w:uiPriority="52"/>
+    <w:lsdException w:name="Grid Table 1 Light Accent 6" w:uiPriority="46"/>
+    <w:lsdException w:name="Grid Table 2 Accent 6" w:uiPriority="47"/>
+    <w:lsdException w:name="Grid Table 3 Accent 6" w:uiPriority="48"/>
+    <w:lsdException w:name="Grid Table 4 Accent 6" w:uiPriority="49"/>
+    <w:lsdException w:name="Grid Table 5 Dark Accent 6" w:uiPriority="50"/>
+    <w:lsdException w:name="Grid Table 6 Colorful Accent 6" w:uiPriority="51"/>
+    <w:lsdException w:name="Grid Table 7 Colorful Accent 6" w:uiPriority="52"/>
+    <w:lsdException w:name="List Table 1 Light" w:uiPriority="46"/>
+    <w:lsdException w:name="List Table 2" w:uiPriority="47"/>
+    <w:lsdException w:name="List Table 3" w:uiPriority="48"/>
+    <w:lsdException w:name="List Table 4" w:uiPriority="49"/>
+    <w:lsdException w:name="List Table 5 Dark" w:uiPriority="50"/>
+    <w:lsdException w:name="List Table 6 Colorful" w:uiPriority="51"/>
+    <w:lsdException w:name="List Table 7 Colorful" w:uiPriority="52"/>
+    <w:lsdException w:name="List Table 1 Light Accent 1" w:uiPriority="46"/>
+    <w:lsdException w:name="List Table 2 Accent 1" w:uiPriority="47"/>
+    <w:lsdException w:name="List Table 3 Accent 1" w:uiPriority="48"/>
+    <w:lsdException w:name="List Table 4 Accent 1" w:uiPriority="49"/>
+    <w:lsdException w:name="List Table 5 Dark Accent 1" w:uiPriority="50"/>
+    <w:lsdException w:name="List Table 6 Colorful Accent 1" w:uiPriority="51"/>
+    <w:lsdException w:name="List Table 7 Colorful Accent 1" w:uiPriority="52"/>
+    <w:lsdException w:name="List Table 1 Light Accent 2" w:uiPriority="46"/>
+    <w:lsdException w:name="List Table 2 Accent 2" w:uiPriority="47"/>
+    <w:lsdException w:name="List Table 3 Accent 2" w:uiPriority="48"/>
+    <w:lsdException w:name="List Table 4 Accent 2" w:uiPriority="49"/>
+    <w:lsdException w:name="List Table 5 Dark Accent 2" w:uiPriority="50"/>
+    <w:lsdException w:name="List Table 6 Colorful Accent 2" w:uiPriority="51"/>
+    <w:lsdException w:name="List Table 7 Colorful Accent 2" w:uiPriority="52"/>
+    <w:lsdException w:name="List Table 1 Light Accent 3" w:uiPriority="46"/>
+    <w:lsdException w:name="List Table 2 Accent 3" w:uiPriority="47"/>
+    <w:lsdException w:name="List Table 3 Accent 3" w:uiPriority="48"/>
+    <w:lsdException w:name="List Table 4 Accent 3" w:uiPriority="49"/>
+    <w:lsdException w:name="List Table 5 Dark Accent 3" w:uiPriority="50"/>
+    <w:lsdException w:name="List Table 6 Colorful Accent 3" w:uiPriority="51"/>
+    <w:lsdException w:name="List Table 7 Colorful Accent 3" w:uiPriority="52"/>
+    <w:lsdException w:name="List Table 1 Light Accent 4" w:uiPriority="46"/>
+    <w:lsdException w:name="List Table 2 Accent 4" w:uiPriority="47"/>
+    <w:lsdException w:name="List Table 3 Accent 4" w:uiPriority="48"/>
+    <w:lsdException w:name="List Table 4 Accent 4" w:uiPriority="49"/>
+    <w:lsdException w:name="List Table 5 Dark Accent 4" w:uiPriority="50"/>
+    <w:lsdException w:name="List Table 6 Colorful Accent 4" w:uiPriority="51"/>
+    <w:lsdException w:name="List Table 7 Colorful Accent 4" w:uiPriority="52"/>
+    <w:lsdException w:name="List Table 1 Light Accent 5" w:uiPriority="46"/>
+    <w:lsdException w:name="List Table 2 Accent 5" w:uiPriority="47"/>
+    <w:lsdException w:name="List Table 3 Accent 5" w:uiPriority="48"/>
+    <w:lsdException w:name="List Table 4 Accent 5" w:uiPriority="49"/>
+    <w:lsdException w:name="List Table 5 Dark Accent 5" w:uiPriority="50"/>
+    <w:lsdException w:name="List Table 6 Colorful Accent 5" w:uiPriority="51"/>
+    <w:lsdException w:name="List Table 7 Colorful Accent 5" w:uiPriority="52"/>
+    <w:lsdException w:name="List Table 1 Light Accent 6" w:uiPriority="46"/>
+    <w:lsdException w:name="List Table 2 Accent 6" w:uiPriority="47"/>
+    <w:lsdException w:name="List Table 3 Accent 6" w:uiPriority="48"/>
+    <w:lsdException w:name="List Table 4 Accent 6" w:uiPriority="49"/>
+    <w:lsdException w:name="List Table 5 Dark Accent 6" w:uiPriority="50"/>
+    <w:lsdException w:name="List Table 6 Colorful Accent 6" w:uiPriority="51"/>
+    <w:lsdException w:name="List Table 7 Colorful Accent 6" w:uiPriority="52"/>
+    <w:lsdException w:name="Mention" w:semiHidden="1" w:uiPriority="99" w:unhideWhenUsed="1"/>
+    <w:lsdException w:name="Smart Hyperlink" w:semiHidden="1" w:uiPriority="99" w:unhideWhenUsed="1"/>
+    <w:lsdException w:name="Hashtag" w:semiHidden="1" w:uiPriority="99" w:unhideWhenUsed="1"/>
+    <w:lsdException w:name="Unresolved Mention" w:semiHidden="1" w:uiPriority="99" w:unhideWhenUsed="1"/>
   </w:latentStyles>
-  <w:style w:type="paragraph" w:default="1" w:styleId="1">
+  <w:style w:type="paragraph" w:default="1" w:styleId="Normal">
     <w:name w:val="Normal"/>
     <w:qFormat/>
-    <w:uiPriority w:val="0"/>
-    <w:pPr>
-      <w:widowControl/>
-      <w:bidi w:val="0"/>
-      <w:jc w:val="left"/>
-    </w:pPr>
-    <w:rPr>
-      <w:rFonts w:ascii="Times New Roman" w:hAnsi="Times New Roman" w:eastAsia="Times New Roman" w:cs="Times New Roman"/>
+    <w:rPr>
       <w:color w:val="00000A"/>
       <w:sz w:val="24"/>
       <w:szCs w:val="24"/>
-      <w:lang w:val="es-ES" w:eastAsia="es-ES" w:bidi="ar-SA"/>
-    </w:rPr>
-  </w:style>
-  <w:style w:type="paragraph" w:styleId="2">
+      <w:lang w:val="es-ES" w:eastAsia="es-ES"/>
+    </w:rPr>
+  </w:style>
+  <w:style w:type="paragraph" w:styleId="Ttulo1">
     <w:name w:val="heading 1"/>
-    <w:basedOn w:val="1"/>
-    <w:next w:val="1"/>
-    <w:qFormat/>
-    <w:uiPriority w:val="0"/>
+    <w:basedOn w:val="Normal"/>
+    <w:next w:val="Normal"/>
+    <w:qFormat/>
     <w:pPr>
       <w:keepNext/>
       <w:tabs>
@@ -1306,12 +1360,11 @@
       <w:bCs/>
     </w:rPr>
   </w:style>
-  <w:style w:type="paragraph" w:styleId="3">
+  <w:style w:type="paragraph" w:styleId="Ttulo2">
     <w:name w:val="heading 2"/>
-    <w:basedOn w:val="1"/>
-    <w:next w:val="1"/>
-    <w:qFormat/>
-    <w:uiPriority w:val="0"/>
+    <w:basedOn w:val="Normal"/>
+    <w:next w:val="Normal"/>
+    <w:qFormat/>
     <w:pPr>
       <w:keepNext/>
       <w:jc w:val="center"/>
@@ -1323,12 +1376,11 @@
       <w:bCs/>
     </w:rPr>
   </w:style>
-  <w:style w:type="paragraph" w:styleId="4">
+  <w:style w:type="paragraph" w:styleId="Ttulo3">
     <w:name w:val="heading 3"/>
-    <w:basedOn w:val="1"/>
-    <w:next w:val="1"/>
-    <w:qFormat/>
-    <w:uiPriority w:val="0"/>
+    <w:basedOn w:val="Normal"/>
+    <w:next w:val="Normal"/>
+    <w:qFormat/>
     <w:pPr>
       <w:keepNext/>
       <w:tabs>
@@ -1345,12 +1397,11 @@
       <w:lang w:val="en-US"/>
     </w:rPr>
   </w:style>
-  <w:style w:type="paragraph" w:styleId="5">
+  <w:style w:type="paragraph" w:styleId="Ttulo4">
     <w:name w:val="heading 4"/>
-    <w:basedOn w:val="1"/>
-    <w:next w:val="1"/>
-    <w:qFormat/>
-    <w:uiPriority w:val="0"/>
+    <w:basedOn w:val="Normal"/>
+    <w:next w:val="Normal"/>
+    <w:qFormat/>
     <w:pPr>
       <w:keepNext/>
       <w:spacing w:before="240" w:after="60"/>
@@ -1363,12 +1414,11 @@
       <w:lang w:val="en-US"/>
     </w:rPr>
   </w:style>
-  <w:style w:type="paragraph" w:styleId="6">
+  <w:style w:type="paragraph" w:styleId="Ttulo5">
     <w:name w:val="heading 5"/>
-    <w:basedOn w:val="1"/>
-    <w:next w:val="1"/>
-    <w:qFormat/>
-    <w:uiPriority w:val="0"/>
+    <w:basedOn w:val="Normal"/>
+    <w:next w:val="Normal"/>
+    <w:qFormat/>
     <w:pPr>
       <w:keepNext/>
       <w:spacing w:before="60" w:after="60"/>
@@ -1383,12 +1433,11 @@
       <w:lang w:val="en-US"/>
     </w:rPr>
   </w:style>
-  <w:style w:type="paragraph" w:styleId="7">
+  <w:style w:type="paragraph" w:styleId="Ttulo6">
     <w:name w:val="heading 6"/>
-    <w:basedOn w:val="1"/>
-    <w:next w:val="1"/>
-    <w:qFormat/>
-    <w:uiPriority w:val="0"/>
+    <w:basedOn w:val="Normal"/>
+    <w:next w:val="Normal"/>
+    <w:qFormat/>
     <w:pPr>
       <w:keepNext/>
       <w:spacing w:before="60" w:after="60"/>
@@ -1403,12 +1452,11 @@
       <w:lang w:val="en-US"/>
     </w:rPr>
   </w:style>
-  <w:style w:type="paragraph" w:styleId="8">
+  <w:style w:type="paragraph" w:styleId="Ttulo7">
     <w:name w:val="heading 7"/>
-    <w:basedOn w:val="1"/>
-    <w:next w:val="1"/>
-    <w:qFormat/>
-    <w:uiPriority w:val="0"/>
+    <w:basedOn w:val="Normal"/>
+    <w:next w:val="Normal"/>
+    <w:qFormat/>
     <w:pPr>
       <w:spacing w:before="240" w:after="60"/>
       <w:outlineLvl w:val="6"/>
@@ -1420,12 +1468,11 @@
       <w:lang w:val="en-US"/>
     </w:rPr>
   </w:style>
-  <w:style w:type="paragraph" w:styleId="9">
+  <w:style w:type="paragraph" w:styleId="Ttulo8">
     <w:name w:val="heading 8"/>
-    <w:basedOn w:val="1"/>
-    <w:next w:val="1"/>
-    <w:qFormat/>
-    <w:uiPriority w:val="0"/>
+    <w:basedOn w:val="Normal"/>
+    <w:next w:val="Normal"/>
+    <w:qFormat/>
     <w:pPr>
       <w:spacing w:before="240" w:after="60"/>
       <w:outlineLvl w:val="7"/>
@@ -1438,12 +1485,11 @@
       <w:lang w:val="en-US"/>
     </w:rPr>
   </w:style>
-  <w:style w:type="paragraph" w:styleId="10">
+  <w:style w:type="paragraph" w:styleId="Ttulo9">
     <w:name w:val="heading 9"/>
-    <w:basedOn w:val="1"/>
-    <w:next w:val="1"/>
-    <w:qFormat/>
-    <w:uiPriority w:val="0"/>
+    <w:basedOn w:val="Normal"/>
+    <w:next w:val="Normal"/>
+    <w:qFormat/>
     <w:pPr>
       <w:spacing w:before="240" w:after="60"/>
       <w:outlineLvl w:val="8"/>
@@ -1457,18 +1503,19 @@
       <w:lang w:val="en-US"/>
     </w:rPr>
   </w:style>
-  <w:style w:type="character" w:default="1" w:styleId="22">
+  <w:style w:type="character" w:default="1" w:styleId="Fuentedeprrafopredeter">
     <w:name w:val="Default Paragraph Font"/>
+    <w:uiPriority w:val="1"/>
+    <w:semiHidden/>
     <w:unhideWhenUsed/>
-    <w:qFormat/>
-    <w:uiPriority w:val="1"/>
-  </w:style>
-  <w:style w:type="table" w:default="1" w:styleId="26">
+  </w:style>
+  <w:style w:type="table" w:default="1" w:styleId="Tablanormal">
     <w:name w:val="Normal Table"/>
+    <w:uiPriority w:val="99"/>
+    <w:semiHidden/>
     <w:unhideWhenUsed/>
-    <w:uiPriority w:val="99"/>
     <w:tblPr>
-      <w:tblLayout w:type="fixed"/>
+      <w:tblInd w:w="0" w:type="dxa"/>
       <w:tblCellMar>
         <w:top w:w="0" w:type="dxa"/>
         <w:left w:w="108" w:type="dxa"/>
@@ -1477,12 +1524,17 @@
       </w:tblCellMar>
     </w:tblPr>
   </w:style>
-  <w:style w:type="paragraph" w:styleId="11">
+  <w:style w:type="numbering" w:default="1" w:styleId="Sinlista">
+    <w:name w:val="No List"/>
+    <w:uiPriority w:val="99"/>
+    <w:semiHidden/>
+    <w:unhideWhenUsed/>
+  </w:style>
+  <w:style w:type="paragraph" w:styleId="Descripcin">
     <w:name w:val="caption"/>
-    <w:basedOn w:val="1"/>
-    <w:next w:val="1"/>
-    <w:qFormat/>
-    <w:uiPriority w:val="0"/>
+    <w:basedOn w:val="Normal"/>
+    <w:next w:val="Normal"/>
+    <w:qFormat/>
     <w:pPr>
       <w:suppressLineNumbers/>
       <w:spacing w:before="120" w:after="120"/>
@@ -1491,49 +1543,43 @@
       <w:rFonts w:cs="FreeSans"/>
       <w:i/>
       <w:iCs/>
-      <w:sz w:val="24"/>
-      <w:szCs w:val="24"/>
-    </w:rPr>
-  </w:style>
-  <w:style w:type="paragraph" w:styleId="12">
+    </w:rPr>
+  </w:style>
+  <w:style w:type="paragraph" w:styleId="Asuntodelcomentario">
     <w:name w:val="annotation subject"/>
-    <w:basedOn w:val="13"/>
-    <w:next w:val="13"/>
-    <w:link w:val="32"/>
-    <w:qFormat/>
-    <w:uiPriority w:val="0"/>
+    <w:basedOn w:val="Textocomentario"/>
+    <w:next w:val="Textocomentario"/>
+    <w:link w:val="AsuntodelcomentarioCar"/>
+    <w:qFormat/>
     <w:rPr>
       <w:b/>
       <w:bCs/>
     </w:rPr>
   </w:style>
-  <w:style w:type="paragraph" w:styleId="13">
+  <w:style w:type="paragraph" w:styleId="Textocomentario">
     <w:name w:val="annotation text"/>
-    <w:basedOn w:val="1"/>
-    <w:link w:val="31"/>
-    <w:qFormat/>
-    <w:uiPriority w:val="0"/>
+    <w:basedOn w:val="Normal"/>
+    <w:link w:val="TextocomentarioCar"/>
+    <w:qFormat/>
     <w:rPr>
       <w:sz w:val="20"/>
       <w:szCs w:val="20"/>
     </w:rPr>
   </w:style>
-  <w:style w:type="paragraph" w:styleId="14">
+  <w:style w:type="paragraph" w:styleId="Textodeglobo">
     <w:name w:val="Balloon Text"/>
-    <w:basedOn w:val="1"/>
+    <w:basedOn w:val="Normal"/>
     <w:semiHidden/>
     <w:qFormat/>
-    <w:uiPriority w:val="0"/>
     <w:rPr>
       <w:rFonts w:ascii="Tahoma" w:hAnsi="Tahoma" w:cs="Tahoma"/>
       <w:sz w:val="16"/>
       <w:szCs w:val="16"/>
     </w:rPr>
   </w:style>
-  <w:style w:type="paragraph" w:styleId="15">
+  <w:style w:type="paragraph" w:styleId="Encabezado">
     <w:name w:val="header"/>
-    <w:basedOn w:val="1"/>
-    <w:uiPriority w:val="0"/>
+    <w:basedOn w:val="Normal"/>
     <w:pPr>
       <w:tabs>
         <w:tab w:val="center" w:pos="4252"/>
@@ -1546,19 +1592,17 @@
       <w:lang w:val="en-US"/>
     </w:rPr>
   </w:style>
-  <w:style w:type="paragraph" w:styleId="16">
+  <w:style w:type="paragraph" w:styleId="Lista">
     <w:name w:val="List"/>
-    <w:basedOn w:val="17"/>
-    <w:uiPriority w:val="0"/>
+    <w:basedOn w:val="Textoindependiente"/>
     <w:rPr>
       <w:rFonts w:cs="FreeSans"/>
     </w:rPr>
   </w:style>
-  <w:style w:type="paragraph" w:styleId="17">
+  <w:style w:type="paragraph" w:styleId="Textoindependiente">
     <w:name w:val="Body Text"/>
-    <w:basedOn w:val="1"/>
+    <w:basedOn w:val="Normal"/>
     <w:semiHidden/>
-    <w:uiPriority w:val="0"/>
     <w:pPr>
       <w:jc w:val="both"/>
     </w:pPr>
@@ -1566,11 +1610,11 @@
       <w:rFonts w:ascii="Arial" w:hAnsi="Arial" w:cs="Arial"/>
     </w:rPr>
   </w:style>
-  <w:style w:type="paragraph" w:styleId="18">
+  <w:style w:type="paragraph" w:styleId="NormalWeb">
     <w:name w:val="Normal (Web)"/>
-    <w:basedOn w:val="1"/>
-    <w:qFormat/>
+    <w:basedOn w:val="Normal"/>
     <w:uiPriority w:val="99"/>
+    <w:qFormat/>
     <w:rPr>
       <w:rFonts w:ascii="Arial" w:hAnsi="Arial" w:cs="Arial"/>
       <w:color w:val="666666"/>
@@ -1579,10 +1623,10 @@
       <w:lang w:val="es-CO" w:eastAsia="es-CO"/>
     </w:rPr>
   </w:style>
-  <w:style w:type="paragraph" w:styleId="19">
+  <w:style w:type="paragraph" w:styleId="Piedepgina">
     <w:name w:val="footer"/>
-    <w:basedOn w:val="1"/>
-    <w:link w:val="30"/>
+    <w:basedOn w:val="Normal"/>
+    <w:link w:val="PiedepginaCar"/>
     <w:uiPriority w:val="99"/>
     <w:pPr>
       <w:tabs>
@@ -1595,24 +1639,22 @@
       <w:szCs w:val="20"/>
     </w:rPr>
   </w:style>
-  <w:style w:type="paragraph" w:styleId="20">
+  <w:style w:type="paragraph" w:styleId="Textodebloque">
     <w:name w:val="Block Text"/>
-    <w:basedOn w:val="1"/>
-    <w:qFormat/>
-    <w:uiPriority w:val="0"/>
+    <w:basedOn w:val="Normal"/>
+    <w:qFormat/>
     <w:pPr>
       <w:spacing w:line="360" w:lineRule="auto"/>
-      <w:ind w:left="497" w:right="471" w:firstLine="0"/>
+      <w:ind w:left="497" w:right="471"/>
     </w:pPr>
     <w:rPr>
       <w:rFonts w:ascii="Arial" w:hAnsi="Arial"/>
     </w:rPr>
   </w:style>
-  <w:style w:type="paragraph" w:styleId="21">
+  <w:style w:type="paragraph" w:styleId="Textoindependiente3">
     <w:name w:val="Body Text 3"/>
-    <w:basedOn w:val="1"/>
-    <w:qFormat/>
-    <w:uiPriority w:val="0"/>
+    <w:basedOn w:val="Normal"/>
+    <w:qFormat/>
     <w:pPr>
       <w:jc w:val="center"/>
     </w:pPr>
@@ -1623,96 +1665,87 @@
       <w:lang w:val="en-US"/>
     </w:rPr>
   </w:style>
-  <w:style w:type="character" w:styleId="23">
+  <w:style w:type="character" w:styleId="Refdecomentario">
     <w:name w:val="annotation reference"/>
-    <w:basedOn w:val="22"/>
-    <w:qFormat/>
-    <w:uiPriority w:val="0"/>
+    <w:basedOn w:val="Fuentedeprrafopredeter"/>
+    <w:qFormat/>
     <w:rPr>
       <w:sz w:val="16"/>
       <w:szCs w:val="16"/>
     </w:rPr>
   </w:style>
-  <w:style w:type="character" w:styleId="24">
+  <w:style w:type="character" w:styleId="Nmerodepgina">
     <w:name w:val="page number"/>
-    <w:basedOn w:val="22"/>
-    <w:qFormat/>
-    <w:uiPriority w:val="0"/>
-  </w:style>
-  <w:style w:type="character" w:styleId="25">
+    <w:basedOn w:val="Fuentedeprrafopredeter"/>
+    <w:qFormat/>
+  </w:style>
+  <w:style w:type="character" w:styleId="Textoennegrita">
     <w:name w:val="Strong"/>
-    <w:qFormat/>
     <w:uiPriority w:val="22"/>
+    <w:qFormat/>
     <w:rPr>
       <w:b/>
       <w:bCs/>
     </w:rPr>
   </w:style>
-  <w:style w:type="table" w:styleId="27">
+  <w:style w:type="table" w:styleId="Tablaconcuadrcula">
     <w:name w:val="Table Grid"/>
-    <w:basedOn w:val="26"/>
-    <w:uiPriority w:val="0"/>
+    <w:basedOn w:val="Tablanormal"/>
     <w:tblPr>
       <w:tblBorders>
-        <w:top w:val="single" w:color="auto" w:sz="4" w:space="0"/>
-        <w:left w:val="single" w:color="auto" w:sz="4" w:space="0"/>
-        <w:bottom w:val="single" w:color="auto" w:sz="4" w:space="0"/>
-        <w:right w:val="single" w:color="auto" w:sz="4" w:space="0"/>
-        <w:insideH w:val="single" w:color="auto" w:sz="4" w:space="0"/>
-        <w:insideV w:val="single" w:color="auto" w:sz="4" w:space="0"/>
+        <w:top w:val="single" w:sz="4" w:space="0" w:color="auto"/>
+        <w:left w:val="single" w:sz="4" w:space="0" w:color="auto"/>
+        <w:bottom w:val="single" w:sz="4" w:space="0" w:color="auto"/>
+        <w:right w:val="single" w:sz="4" w:space="0" w:color="auto"/>
+        <w:insideH w:val="single" w:sz="4" w:space="0" w:color="auto"/>
+        <w:insideV w:val="single" w:sz="4" w:space="0" w:color="auto"/>
       </w:tblBorders>
-      <w:tblLayout w:type="fixed"/>
     </w:tblPr>
   </w:style>
-  <w:style w:type="character" w:customStyle="1" w:styleId="28">
+  <w:style w:type="character" w:customStyle="1" w:styleId="Destacado">
     <w:name w:val="Destacado"/>
     <w:qFormat/>
-    <w:uiPriority w:val="0"/>
     <w:rPr>
       <w:i/>
       <w:iCs/>
     </w:rPr>
   </w:style>
-  <w:style w:type="character" w:customStyle="1" w:styleId="29">
+  <w:style w:type="character" w:customStyle="1" w:styleId="EnlacedeInternet">
     <w:name w:val="Enlace de Internet"/>
-    <w:uiPriority w:val="0"/>
     <w:rPr>
       <w:color w:val="0000FF"/>
       <w:u w:val="single"/>
     </w:rPr>
   </w:style>
-  <w:style w:type="character" w:customStyle="1" w:styleId="30">
+  <w:style w:type="character" w:customStyle="1" w:styleId="PiedepginaCar">
     <w:name w:val="Pie de página Car"/>
-    <w:link w:val="19"/>
-    <w:qFormat/>
+    <w:link w:val="Piedepgina"/>
     <w:uiPriority w:val="99"/>
-  </w:style>
-  <w:style w:type="character" w:customStyle="1" w:styleId="31">
+    <w:qFormat/>
+  </w:style>
+  <w:style w:type="character" w:customStyle="1" w:styleId="TextocomentarioCar">
     <w:name w:val="Texto comentario Car"/>
-    <w:basedOn w:val="22"/>
-    <w:link w:val="13"/>
-    <w:qFormat/>
-    <w:uiPriority w:val="0"/>
+    <w:basedOn w:val="Fuentedeprrafopredeter"/>
+    <w:link w:val="Textocomentario"/>
+    <w:qFormat/>
     <w:rPr>
       <w:lang w:val="es-ES"/>
     </w:rPr>
   </w:style>
-  <w:style w:type="character" w:customStyle="1" w:styleId="32">
+  <w:style w:type="character" w:customStyle="1" w:styleId="AsuntodelcomentarioCar">
     <w:name w:val="Asunto del comentario Car"/>
-    <w:basedOn w:val="31"/>
-    <w:link w:val="12"/>
-    <w:qFormat/>
-    <w:uiPriority w:val="0"/>
+    <w:basedOn w:val="TextocomentarioCar"/>
+    <w:link w:val="Asuntodelcomentario"/>
+    <w:qFormat/>
     <w:rPr>
       <w:b/>
       <w:bCs/>
       <w:lang w:val="es-ES"/>
     </w:rPr>
   </w:style>
-  <w:style w:type="character" w:customStyle="1" w:styleId="33">
+  <w:style w:type="character" w:customStyle="1" w:styleId="SC232537">
     <w:name w:val="SC.23.2537"/>
     <w:qFormat/>
-    <w:uiPriority w:val="0"/>
     <w:rPr>
       <w:rFonts w:cs="HINBEJ+TimesNewRoman,Bold"/>
       <w:color w:val="000000"/>
@@ -1720,86 +1753,77 @@
       <w:szCs w:val="20"/>
     </w:rPr>
   </w:style>
-  <w:style w:type="character" w:customStyle="1" w:styleId="34">
+  <w:style w:type="character" w:customStyle="1" w:styleId="ListLabel1">
     <w:name w:val="ListLabel 1"/>
     <w:qFormat/>
-    <w:uiPriority w:val="0"/>
     <w:rPr>
       <w:rFonts w:eastAsia="Times New Roman" w:cs="Times New Roman"/>
       <w:color w:val="00000A"/>
     </w:rPr>
   </w:style>
-  <w:style w:type="character" w:customStyle="1" w:styleId="35">
+  <w:style w:type="character" w:customStyle="1" w:styleId="ListLabel2">
     <w:name w:val="ListLabel 2"/>
     <w:qFormat/>
-    <w:uiPriority w:val="0"/>
     <w:rPr>
       <w:color w:val="00000A"/>
     </w:rPr>
   </w:style>
-  <w:style w:type="character" w:customStyle="1" w:styleId="36">
+  <w:style w:type="character" w:customStyle="1" w:styleId="ListLabel3">
     <w:name w:val="ListLabel 3"/>
     <w:qFormat/>
-    <w:uiPriority w:val="0"/>
     <w:rPr>
       <w:rFonts w:cs="Courier New"/>
     </w:rPr>
   </w:style>
-  <w:style w:type="character" w:customStyle="1" w:styleId="37">
+  <w:style w:type="character" w:customStyle="1" w:styleId="ListLabel4">
     <w:name w:val="ListLabel 4"/>
     <w:qFormat/>
-    <w:uiPriority w:val="0"/>
     <w:rPr>
       <w:rFonts w:cs="Times New Roman"/>
     </w:rPr>
   </w:style>
-  <w:style w:type="character" w:customStyle="1" w:styleId="38">
+  <w:style w:type="character" w:customStyle="1" w:styleId="ListLabel5">
     <w:name w:val="ListLabel 5"/>
     <w:qFormat/>
-    <w:uiPriority w:val="0"/>
     <w:rPr>
       <w:rFonts w:eastAsia="Times New Roman" w:cs="Arial"/>
     </w:rPr>
   </w:style>
-  <w:style w:type="character" w:customStyle="1" w:styleId="39">
+  <w:style w:type="character" w:customStyle="1" w:styleId="ListLabel6">
     <w:name w:val="ListLabel 6"/>
     <w:qFormat/>
-    <w:uiPriority w:val="0"/>
     <w:rPr>
       <w:rFonts w:eastAsia="Times New Roman" w:cs="Arial"/>
       <w:color w:val="00000A"/>
       <w:u w:val="none"/>
     </w:rPr>
   </w:style>
-  <w:style w:type="character" w:customStyle="1" w:styleId="40">
+  <w:style w:type="character" w:customStyle="1" w:styleId="ListLabel7">
     <w:name w:val="ListLabel 7"/>
     <w:qFormat/>
-    <w:uiPriority w:val="0"/>
     <w:rPr>
       <w:rFonts w:eastAsia="Times New Roman" w:cs="Arial"/>
     </w:rPr>
   </w:style>
-  <w:style w:type="paragraph" w:customStyle="1" w:styleId="41">
+  <w:style w:type="paragraph" w:customStyle="1" w:styleId="Encabezado1">
     <w:name w:val="Encabezado1"/>
-    <w:basedOn w:val="1"/>
-    <w:next w:val="17"/>
-    <w:qFormat/>
-    <w:uiPriority w:val="0"/>
+    <w:basedOn w:val="Normal"/>
+    <w:next w:val="Textoindependiente"/>
+    <w:qFormat/>
     <w:pPr>
       <w:keepNext/>
       <w:spacing w:before="240" w:after="120"/>
     </w:pPr>
     <w:rPr>
-      <w:rFonts w:ascii="Liberation Sans" w:hAnsi="Liberation Sans" w:eastAsia="Droid Sans Fallback" w:cs="FreeSans"/>
+      <w:rFonts w:ascii="Liberation Sans" w:eastAsia="Droid Sans Fallback" w:hAnsi="Liberation Sans" w:cs="FreeSans"/>
       <w:sz w:val="28"/>
       <w:szCs w:val="28"/>
     </w:rPr>
   </w:style>
-  <w:style w:type="paragraph" w:customStyle="1" w:styleId="42">
+  <w:style w:type="paragraph" w:customStyle="1" w:styleId="ndice">
     <w:name w:val="Índice"/>
-    <w:basedOn w:val="1"/>
-    <w:qFormat/>
-    <w:uiPriority w:val="0"/>
+    <w:basedOn w:val="Normal"/>
+    <w:qFormat/>
     <w:pPr>
       <w:suppressLineNumbers/>
     </w:pPr>
@@ -1807,88 +1831,67 @@
       <w:rFonts w:cs="FreeSans"/>
     </w:rPr>
   </w:style>
-  <w:style w:type="paragraph" w:customStyle="1" w:styleId="43">
-    <w:name w:val="List Paragraph"/>
-    <w:basedOn w:val="1"/>
-    <w:qFormat/>
+  <w:style w:type="paragraph" w:customStyle="1" w:styleId="Prrafodelista1">
+    <w:name w:val="Párrafo de lista1"/>
+    <w:basedOn w:val="Normal"/>
     <w:uiPriority w:val="34"/>
-    <w:pPr>
-      <w:spacing w:before="0" w:after="0" w:line="240" w:lineRule="auto"/>
-      <w:ind w:left="720" w:firstLine="0"/>
+    <w:qFormat/>
+    <w:pPr>
+      <w:ind w:left="720"/>
       <w:contextualSpacing/>
     </w:pPr>
     <w:rPr>
-      <w:rFonts w:ascii="Calibri" w:hAnsi="Calibri" w:eastAsia="Calibri"/>
+      <w:rFonts w:ascii="Calibri" w:eastAsia="Calibri" w:hAnsi="Calibri"/>
       <w:sz w:val="22"/>
       <w:szCs w:val="22"/>
       <w:lang w:val="es-CO" w:eastAsia="en-US"/>
     </w:rPr>
   </w:style>
-  <w:style w:type="paragraph" w:customStyle="1" w:styleId="44">
-    <w:name w:val="Revision"/>
-    <w:qFormat/>
+  <w:style w:type="paragraph" w:customStyle="1" w:styleId="Revisin1">
+    <w:name w:val="Revisión1"/>
     <w:uiPriority w:val="71"/>
-    <w:pPr>
-      <w:widowControl/>
-      <w:bidi w:val="0"/>
-      <w:jc w:val="left"/>
-    </w:pPr>
-    <w:rPr>
-      <w:rFonts w:ascii="Times New Roman" w:hAnsi="Times New Roman" w:eastAsia="Times New Roman" w:cs="Times New Roman"/>
+    <w:qFormat/>
+    <w:rPr>
       <w:color w:val="00000A"/>
       <w:sz w:val="24"/>
       <w:szCs w:val="24"/>
-      <w:lang w:val="es-ES" w:eastAsia="es-ES" w:bidi="ar-SA"/>
-    </w:rPr>
-  </w:style>
-  <w:style w:type="paragraph" w:customStyle="1" w:styleId="45">
+      <w:lang w:val="es-ES" w:eastAsia="es-ES"/>
+    </w:rPr>
+  </w:style>
+  <w:style w:type="paragraph" w:customStyle="1" w:styleId="Default">
     <w:name w:val="Default"/>
     <w:qFormat/>
-    <w:uiPriority w:val="0"/>
-    <w:pPr>
-      <w:widowControl/>
-      <w:bidi w:val="0"/>
-      <w:jc w:val="left"/>
-    </w:pPr>
-    <w:rPr>
-      <w:rFonts w:ascii="EYInterstate" w:hAnsi="EYInterstate" w:eastAsia="Times New Roman" w:cs="EYInterstate"/>
+    <w:rPr>
+      <w:rFonts w:ascii="EYInterstate" w:hAnsi="EYInterstate" w:cs="EYInterstate"/>
       <w:color w:val="000000"/>
       <w:sz w:val="24"/>
       <w:szCs w:val="24"/>
-      <w:lang w:val="en-US" w:eastAsia="es-CO" w:bidi="ar-SA"/>
-    </w:rPr>
-  </w:style>
-  <w:style w:type="table" w:styleId="46">
+      <w:lang w:val="en-US"/>
+    </w:rPr>
+  </w:style>
+  <w:style w:type="table" w:styleId="Listamedia1-nfasis6">
     <w:name w:val="Medium List 1 Accent 6"/>
-    <w:basedOn w:val="26"/>
-    <w:qFormat/>
+    <w:basedOn w:val="Tablanormal"/>
     <w:uiPriority w:val="19"/>
+    <w:qFormat/>
     <w:rPr>
       <w:color w:val="000000" w:themeColor="text1"/>
-      <w14:textFill>
-        <w14:solidFill>
-          <w14:schemeClr w14:val="tx1"/>
-        </w14:solidFill>
-      </w14:textFill>
     </w:rPr>
     <w:tblPr>
       <w:tblBorders>
-        <w:top w:val="single" w:color="F79646" w:themeColor="accent6" w:sz="8" w:space="0"/>
-        <w:bottom w:val="single" w:color="F79646" w:themeColor="accent6" w:sz="8" w:space="0"/>
+        <w:top w:val="single" w:sz="8" w:space="0" w:color="F79646" w:themeColor="accent6"/>
+        <w:bottom w:val="single" w:sz="8" w:space="0" w:color="F79646" w:themeColor="accent6"/>
       </w:tblBorders>
-      <w:tblLayout w:type="fixed"/>
     </w:tblPr>
     <w:tblStylePr w:type="firstRow">
       <w:rPr>
-        <w:rFonts w:asciiTheme="majorHAnsi" w:hAnsiTheme="majorHAnsi" w:eastAsiaTheme="majorEastAsia" w:cstheme="majorBidi"/>
-      </w:rPr>
-      <w:tblPr>
-        <w:tblLayout w:type="fixed"/>
-      </w:tblPr>
+        <w:rFonts w:asciiTheme="majorHAnsi" w:eastAsiaTheme="majorEastAsia" w:hAnsiTheme="majorHAnsi" w:cstheme="majorBidi"/>
+      </w:rPr>
+      <w:tblPr/>
       <w:tcPr>
         <w:tcBorders>
           <w:top w:val="nil"/>
-          <w:bottom w:val="single" w:color="F79646" w:themeColor="accent6" w:sz="8" w:space="0"/>
+          <w:bottom w:val="single" w:sz="8" w:space="0" w:color="F79646" w:themeColor="accent6"/>
         </w:tcBorders>
       </w:tcPr>
     </w:tblStylePr>
@@ -1897,19 +1900,12 @@
         <w:b/>
         <w:bCs/>
         <w:color w:val="1F497D" w:themeColor="text2"/>
-        <w14:textFill>
-          <w14:solidFill>
-            <w14:schemeClr w14:val="tx2"/>
-          </w14:solidFill>
-        </w14:textFill>
-      </w:rPr>
-      <w:tblPr>
-        <w:tblLayout w:type="fixed"/>
-      </w:tblPr>
+      </w:rPr>
+      <w:tblPr/>
       <w:tcPr>
         <w:tcBorders>
-          <w:top w:val="single" w:color="F79646" w:themeColor="accent6" w:sz="8" w:space="0"/>
-          <w:bottom w:val="single" w:color="F79646" w:themeColor="accent6" w:sz="8" w:space="0"/>
+          <w:top w:val="single" w:sz="8" w:space="0" w:color="F79646" w:themeColor="accent6"/>
+          <w:bottom w:val="single" w:sz="8" w:space="0" w:color="F79646" w:themeColor="accent6"/>
         </w:tcBorders>
       </w:tcPr>
     </w:tblStylePr>
@@ -1918,81 +1914,66 @@
         <w:b/>
         <w:bCs/>
       </w:rPr>
-      <w:tblPr>
-        <w:tblLayout w:type="fixed"/>
-      </w:tblPr>
     </w:tblStylePr>
     <w:tblStylePr w:type="lastCol">
       <w:rPr>
         <w:b/>
         <w:bCs/>
       </w:rPr>
-      <w:tblPr>
-        <w:tblLayout w:type="fixed"/>
-      </w:tblPr>
+      <w:tblPr/>
       <w:tcPr>
         <w:tcBorders>
-          <w:top w:val="single" w:color="F79646" w:themeColor="accent6" w:sz="8" w:space="0"/>
-          <w:bottom w:val="single" w:color="F79646" w:themeColor="accent6" w:sz="8" w:space="0"/>
+          <w:top w:val="single" w:sz="8" w:space="0" w:color="F79646" w:themeColor="accent6"/>
+          <w:bottom w:val="single" w:sz="8" w:space="0" w:color="F79646" w:themeColor="accent6"/>
         </w:tcBorders>
       </w:tcPr>
     </w:tblStylePr>
     <w:tblStylePr w:type="band1Vert">
-      <w:tblPr>
-        <w:tblLayout w:type="fixed"/>
-      </w:tblPr>
-      <w:tcPr>
-        <w:shd w:val="clear" w:color="auto" w:fill="FDE5D1" w:themeFill="accent6" w:themeFillTint="3F"/>
+      <w:tblPr/>
+      <w:tcPr>
+        <w:shd w:val="clear" w:color="auto" w:fill="FDE4D0" w:themeFill="accent6" w:themeFillTint="3F"/>
       </w:tcPr>
     </w:tblStylePr>
     <w:tblStylePr w:type="band1Horz">
-      <w:tblPr>
-        <w:tblLayout w:type="fixed"/>
-      </w:tblPr>
-      <w:tcPr>
-        <w:shd w:val="clear" w:color="auto" w:fill="FDE5D1" w:themeFill="accent6" w:themeFillTint="3F"/>
-      </w:tcPr>
-    </w:tblStylePr>
-  </w:style>
-  <w:style w:type="table" w:styleId="47">
+      <w:tblPr/>
+      <w:tcPr>
+        <w:shd w:val="clear" w:color="auto" w:fill="FDE4D0" w:themeFill="accent6" w:themeFillTint="3F"/>
+      </w:tcPr>
+    </w:tblStylePr>
+  </w:style>
+  <w:style w:type="table" w:styleId="Cuadrculamedia1-nfasis6">
     <w:name w:val="Medium Grid 1 Accent 6"/>
-    <w:basedOn w:val="26"/>
-    <w:qFormat/>
+    <w:basedOn w:val="Tablanormal"/>
     <w:uiPriority w:val="31"/>
+    <w:qFormat/>
     <w:tblPr>
       <w:tblBorders>
-        <w:top w:val="single" w:color="F9B074" w:themeColor="accent6" w:themeTint="BF" w:sz="8" w:space="0"/>
-        <w:left w:val="single" w:color="F9B074" w:themeColor="accent6" w:themeTint="BF" w:sz="8" w:space="0"/>
-        <w:bottom w:val="single" w:color="F9B074" w:themeColor="accent6" w:themeTint="BF" w:sz="8" w:space="0"/>
-        <w:right w:val="single" w:color="F9B074" w:themeColor="accent6" w:themeTint="BF" w:sz="8" w:space="0"/>
-        <w:insideH w:val="single" w:color="F9B074" w:themeColor="accent6" w:themeTint="BF" w:sz="8" w:space="0"/>
-        <w:insideV w:val="single" w:color="F9B074" w:themeColor="accent6" w:themeTint="BF" w:sz="8" w:space="0"/>
+        <w:top w:val="single" w:sz="8" w:space="0" w:color="F9B074" w:themeColor="accent6" w:themeTint="BF"/>
+        <w:left w:val="single" w:sz="8" w:space="0" w:color="F9B074" w:themeColor="accent6" w:themeTint="BF"/>
+        <w:bottom w:val="single" w:sz="8" w:space="0" w:color="F9B074" w:themeColor="accent6" w:themeTint="BF"/>
+        <w:right w:val="single" w:sz="8" w:space="0" w:color="F9B074" w:themeColor="accent6" w:themeTint="BF"/>
+        <w:insideH w:val="single" w:sz="8" w:space="0" w:color="F9B074" w:themeColor="accent6" w:themeTint="BF"/>
+        <w:insideV w:val="single" w:sz="8" w:space="0" w:color="F9B074" w:themeColor="accent6" w:themeTint="BF"/>
       </w:tblBorders>
-      <w:tblLayout w:type="fixed"/>
     </w:tblPr>
     <w:tcPr>
-      <w:shd w:val="clear" w:color="auto" w:fill="FDE5D1" w:themeFill="accent6" w:themeFillTint="3F"/>
+      <w:shd w:val="clear" w:color="auto" w:fill="FDE4D0" w:themeFill="accent6" w:themeFillTint="3F"/>
     </w:tcPr>
     <w:tblStylePr w:type="firstRow">
       <w:rPr>
         <w:b/>
         <w:bCs/>
       </w:rPr>
-      <w:tblPr>
-        <w:tblLayout w:type="fixed"/>
-      </w:tblPr>
     </w:tblStylePr>
     <w:tblStylePr w:type="lastRow">
       <w:rPr>
         <w:b/>
         <w:bCs/>
       </w:rPr>
-      <w:tblPr>
-        <w:tblLayout w:type="fixed"/>
-      </w:tblPr>
+      <w:tblPr/>
       <w:tcPr>
         <w:tcBorders>
-          <w:top w:val="single" w:color="F79646" w:themeColor="accent6" w:sz="18" w:space="0"/>
+          <w:top w:val="single" w:sz="18" w:space="0" w:color="F79646" w:themeColor="accent6"/>
         </w:tcBorders>
       </w:tcPr>
     </w:tblStylePr>
@@ -2001,54 +1982,43 @@
         <w:b/>
         <w:bCs/>
       </w:rPr>
-      <w:tblPr>
-        <w:tblLayout w:type="fixed"/>
-      </w:tblPr>
     </w:tblStylePr>
     <w:tblStylePr w:type="lastCol">
       <w:rPr>
         <w:b/>
         <w:bCs/>
       </w:rPr>
-      <w:tblPr>
-        <w:tblLayout w:type="fixed"/>
-      </w:tblPr>
     </w:tblStylePr>
     <w:tblStylePr w:type="band1Vert">
-      <w:tblPr>
-        <w:tblLayout w:type="fixed"/>
-      </w:tblPr>
+      <w:tblPr/>
       <w:tcPr>
         <w:shd w:val="clear" w:color="auto" w:fill="FBCAA2" w:themeFill="accent6" w:themeFillTint="7F"/>
       </w:tcPr>
     </w:tblStylePr>
     <w:tblStylePr w:type="band1Horz">
-      <w:tblPr>
-        <w:tblLayout w:type="fixed"/>
-      </w:tblPr>
+      <w:tblPr/>
       <w:tcPr>
         <w:shd w:val="clear" w:color="auto" w:fill="FBCAA2" w:themeFill="accent6" w:themeFillTint="7F"/>
       </w:tcPr>
     </w:tblStylePr>
   </w:style>
-  <w:style w:type="table" w:styleId="48">
+  <w:style w:type="table" w:styleId="Cuadrculamedia3-nfasis6">
     <w:name w:val="Medium Grid 3 Accent 6"/>
-    <w:basedOn w:val="26"/>
-    <w:qFormat/>
+    <w:basedOn w:val="Tablanormal"/>
     <w:uiPriority w:val="33"/>
+    <w:qFormat/>
     <w:tblPr>
       <w:tblBorders>
-        <w:top w:val="single" w:color="FFFFFF" w:themeColor="background1" w:sz="8" w:space="0"/>
-        <w:left w:val="single" w:color="FFFFFF" w:themeColor="background1" w:sz="8" w:space="0"/>
-        <w:bottom w:val="single" w:color="FFFFFF" w:themeColor="background1" w:sz="8" w:space="0"/>
-        <w:right w:val="single" w:color="FFFFFF" w:themeColor="background1" w:sz="8" w:space="0"/>
-        <w:insideH w:val="single" w:color="FFFFFF" w:themeColor="background1" w:sz="6" w:space="0"/>
-        <w:insideV w:val="single" w:color="FFFFFF" w:themeColor="background1" w:sz="6" w:space="0"/>
+        <w:top w:val="single" w:sz="8" w:space="0" w:color="FFFFFF" w:themeColor="background1"/>
+        <w:left w:val="single" w:sz="8" w:space="0" w:color="FFFFFF" w:themeColor="background1"/>
+        <w:bottom w:val="single" w:sz="8" w:space="0" w:color="FFFFFF" w:themeColor="background1"/>
+        <w:right w:val="single" w:sz="8" w:space="0" w:color="FFFFFF" w:themeColor="background1"/>
+        <w:insideH w:val="single" w:sz="6" w:space="0" w:color="FFFFFF" w:themeColor="background1"/>
+        <w:insideV w:val="single" w:sz="6" w:space="0" w:color="FFFFFF" w:themeColor="background1"/>
       </w:tblBorders>
-      <w:tblLayout w:type="fixed"/>
     </w:tblPr>
     <w:tcPr>
-      <w:shd w:val="clear" w:color="auto" w:fill="FDE5D1" w:themeFill="accent6" w:themeFillTint="3F"/>
+      <w:shd w:val="clear" w:color="auto" w:fill="FDE4D0" w:themeFill="accent6" w:themeFillTint="3F"/>
     </w:tcPr>
     <w:tblStylePr w:type="firstRow">
       <w:rPr>
@@ -2056,23 +2026,16 @@
         <w:bCs/>
         <w:i w:val="0"/>
         <w:color w:val="FFFFFF" w:themeColor="background1"/>
-        <w14:textFill>
-          <w14:solidFill>
-            <w14:schemeClr w14:val="bg1"/>
-          </w14:solidFill>
-        </w14:textFill>
-      </w:rPr>
-      <w:tblPr>
-        <w:tblLayout w:type="fixed"/>
-      </w:tblPr>
+      </w:rPr>
+      <w:tblPr/>
       <w:tcPr>
         <w:tcBorders>
-          <w:top w:val="single" w:color="FFFFFF" w:themeColor="background1" w:sz="8" w:space="0"/>
-          <w:left w:val="single" w:color="FFFFFF" w:themeColor="background1" w:sz="8" w:space="0"/>
-          <w:bottom w:val="single" w:color="FFFFFF" w:themeColor="background1" w:sz="24" w:space="0"/>
-          <w:right w:val="single" w:color="FFFFFF" w:themeColor="background1" w:sz="8" w:space="0"/>
+          <w:top w:val="single" w:sz="8" w:space="0" w:color="FFFFFF" w:themeColor="background1"/>
+          <w:left w:val="single" w:sz="8" w:space="0" w:color="FFFFFF" w:themeColor="background1"/>
+          <w:bottom w:val="single" w:sz="24" w:space="0" w:color="FFFFFF" w:themeColor="background1"/>
+          <w:right w:val="single" w:sz="8" w:space="0" w:color="FFFFFF" w:themeColor="background1"/>
           <w:insideH w:val="nil"/>
-          <w:insideV w:val="single" w:sz="8" w:space="0"/>
+          <w:insideV w:val="single" w:sz="8" w:space="0" w:color="auto"/>
         </w:tcBorders>
         <w:shd w:val="clear" w:color="auto" w:fill="F79646" w:themeFill="accent6"/>
       </w:tcPr>
@@ -2083,23 +2046,16 @@
         <w:bCs/>
         <w:i w:val="0"/>
         <w:color w:val="FFFFFF" w:themeColor="background1"/>
-        <w14:textFill>
-          <w14:solidFill>
-            <w14:schemeClr w14:val="bg1"/>
-          </w14:solidFill>
-        </w14:textFill>
-      </w:rPr>
-      <w:tblPr>
-        <w:tblLayout w:type="fixed"/>
-      </w:tblPr>
+      </w:rPr>
+      <w:tblPr/>
       <w:tcPr>
         <w:tcBorders>
-          <w:top w:val="single" w:color="FFFFFF" w:themeColor="background1" w:sz="24" w:space="0"/>
-          <w:left w:val="single" w:color="FFFFFF" w:themeColor="background1" w:sz="8" w:space="0"/>
-          <w:bottom w:val="single" w:color="FFFFFF" w:themeColor="background1" w:sz="8" w:space="0"/>
-          <w:right w:val="single" w:color="FFFFFF" w:themeColor="background1" w:sz="8" w:space="0"/>
+          <w:top w:val="single" w:sz="24" w:space="0" w:color="FFFFFF" w:themeColor="background1"/>
+          <w:left w:val="single" w:sz="8" w:space="0" w:color="FFFFFF" w:themeColor="background1"/>
+          <w:bottom w:val="single" w:sz="8" w:space="0" w:color="FFFFFF" w:themeColor="background1"/>
+          <w:right w:val="single" w:sz="8" w:space="0" w:color="FFFFFF" w:themeColor="background1"/>
           <w:insideH w:val="nil"/>
-          <w:insideV w:val="single" w:sz="8" w:space="0"/>
+          <w:insideV w:val="single" w:sz="8" w:space="0" w:color="auto"/>
         </w:tcBorders>
         <w:shd w:val="clear" w:color="auto" w:fill="F79646" w:themeFill="accent6"/>
       </w:tcPr>
@@ -2110,19 +2066,12 @@
         <w:bCs/>
         <w:i w:val="0"/>
         <w:color w:val="FFFFFF" w:themeColor="background1"/>
-        <w14:textFill>
-          <w14:solidFill>
-            <w14:schemeClr w14:val="bg1"/>
-          </w14:solidFill>
-        </w14:textFill>
-      </w:rPr>
-      <w:tblPr>
-        <w:tblLayout w:type="fixed"/>
-      </w:tblPr>
+      </w:rPr>
+      <w:tblPr/>
       <w:tcPr>
         <w:tcBorders>
-          <w:left w:val="single" w:color="FFFFFF" w:themeColor="background1" w:sz="8" w:space="0"/>
-          <w:right w:val="single" w:color="FFFFFF" w:themeColor="background1" w:sz="24" w:space="0"/>
+          <w:left w:val="single" w:sz="8" w:space="0" w:color="FFFFFF" w:themeColor="background1"/>
+          <w:right w:val="single" w:sz="24" w:space="0" w:color="FFFFFF" w:themeColor="background1"/>
           <w:insideH w:val="nil"/>
           <w:insideV w:val="nil"/>
         </w:tcBorders>
@@ -2135,19 +2084,12 @@
         <w:bCs/>
         <w:i w:val="0"/>
         <w:color w:val="FFFFFF" w:themeColor="background1"/>
-        <w14:textFill>
-          <w14:solidFill>
-            <w14:schemeClr w14:val="bg1"/>
-          </w14:solidFill>
-        </w14:textFill>
-      </w:rPr>
-      <w:tblPr>
-        <w:tblLayout w:type="fixed"/>
-      </w:tblPr>
+      </w:rPr>
+      <w:tblPr/>
       <w:tcPr>
         <w:tcBorders>
           <w:top w:val="nil"/>
-          <w:left w:val="single" w:color="FFFFFF" w:themeColor="background1" w:sz="24" w:space="0"/>
+          <w:left w:val="single" w:sz="24" w:space="0" w:color="FFFFFF" w:themeColor="background1"/>
           <w:bottom w:val="nil"/>
           <w:right w:val="nil"/>
           <w:insideH w:val="nil"/>
@@ -2157,15 +2099,13 @@
       </w:tcPr>
     </w:tblStylePr>
     <w:tblStylePr w:type="band1Vert">
-      <w:tblPr>
-        <w:tblLayout w:type="fixed"/>
-      </w:tblPr>
+      <w:tblPr/>
       <w:tcPr>
         <w:tcBorders>
-          <w:top w:val="single" w:color="FFFFFF" w:themeColor="background1" w:sz="8" w:space="0"/>
-          <w:left w:val="single" w:color="FFFFFF" w:themeColor="background1" w:sz="8" w:space="0"/>
-          <w:bottom w:val="single" w:color="FFFFFF" w:themeColor="background1" w:sz="8" w:space="0"/>
-          <w:right w:val="single" w:color="FFFFFF" w:themeColor="background1" w:sz="8" w:space="0"/>
+          <w:top w:val="single" w:sz="8" w:space="0" w:color="FFFFFF" w:themeColor="background1"/>
+          <w:left w:val="single" w:sz="8" w:space="0" w:color="FFFFFF" w:themeColor="background1"/>
+          <w:bottom w:val="single" w:sz="8" w:space="0" w:color="FFFFFF" w:themeColor="background1"/>
+          <w:right w:val="single" w:sz="8" w:space="0" w:color="FFFFFF" w:themeColor="background1"/>
           <w:insideH w:val="nil"/>
           <w:insideV w:val="nil"/>
         </w:tcBorders>
@@ -2173,52 +2113,42 @@
       </w:tcPr>
     </w:tblStylePr>
     <w:tblStylePr w:type="band1Horz">
-      <w:tblPr>
-        <w:tblLayout w:type="fixed"/>
-      </w:tblPr>
+      <w:tblPr/>
       <w:tcPr>
         <w:tcBorders>
-          <w:top w:val="single" w:color="FFFFFF" w:themeColor="background1" w:sz="8" w:space="0"/>
-          <w:left w:val="single" w:color="FFFFFF" w:themeColor="background1" w:sz="8" w:space="0"/>
-          <w:bottom w:val="single" w:color="FFFFFF" w:themeColor="background1" w:sz="8" w:space="0"/>
-          <w:right w:val="single" w:color="FFFFFF" w:themeColor="background1" w:sz="8" w:space="0"/>
-          <w:insideH w:val="single" w:sz="8" w:space="0"/>
-          <w:insideV w:val="single" w:sz="8" w:space="0"/>
+          <w:top w:val="single" w:sz="8" w:space="0" w:color="FFFFFF" w:themeColor="background1"/>
+          <w:left w:val="single" w:sz="8" w:space="0" w:color="FFFFFF" w:themeColor="background1"/>
+          <w:bottom w:val="single" w:sz="8" w:space="0" w:color="FFFFFF" w:themeColor="background1"/>
+          <w:right w:val="single" w:sz="8" w:space="0" w:color="FFFFFF" w:themeColor="background1"/>
+          <w:insideH w:val="single" w:sz="8" w:space="0" w:color="auto"/>
+          <w:insideV w:val="single" w:sz="8" w:space="0" w:color="auto"/>
         </w:tcBorders>
         <w:shd w:val="clear" w:color="auto" w:fill="FBCAA2" w:themeFill="accent6" w:themeFillTint="7F"/>
       </w:tcPr>
     </w:tblStylePr>
   </w:style>
-  <w:style w:type="table" w:styleId="49">
+  <w:style w:type="table" w:styleId="Listamedia1-nfasis3">
     <w:name w:val="Medium List 1 Accent 3"/>
-    <w:basedOn w:val="26"/>
+    <w:basedOn w:val="Tablanormal"/>
     <w:uiPriority w:val="60"/>
     <w:rPr>
       <w:color w:val="000000" w:themeColor="text1"/>
-      <w14:textFill>
-        <w14:solidFill>
-          <w14:schemeClr w14:val="tx1"/>
-        </w14:solidFill>
-      </w14:textFill>
     </w:rPr>
     <w:tblPr>
       <w:tblBorders>
-        <w:top w:val="single" w:color="9BBB59" w:themeColor="accent3" w:sz="8" w:space="0"/>
-        <w:bottom w:val="single" w:color="9BBB59" w:themeColor="accent3" w:sz="8" w:space="0"/>
+        <w:top w:val="single" w:sz="8" w:space="0" w:color="9BBB59" w:themeColor="accent3"/>
+        <w:bottom w:val="single" w:sz="8" w:space="0" w:color="9BBB59" w:themeColor="accent3"/>
       </w:tblBorders>
-      <w:tblLayout w:type="fixed"/>
     </w:tblPr>
     <w:tblStylePr w:type="firstRow">
       <w:rPr>
-        <w:rFonts w:asciiTheme="majorHAnsi" w:hAnsiTheme="majorHAnsi" w:eastAsiaTheme="majorEastAsia" w:cstheme="majorBidi"/>
-      </w:rPr>
-      <w:tblPr>
-        <w:tblLayout w:type="fixed"/>
-      </w:tblPr>
+        <w:rFonts w:asciiTheme="majorHAnsi" w:eastAsiaTheme="majorEastAsia" w:hAnsiTheme="majorHAnsi" w:cstheme="majorBidi"/>
+      </w:rPr>
+      <w:tblPr/>
       <w:tcPr>
         <w:tcBorders>
           <w:top w:val="nil"/>
-          <w:bottom w:val="single" w:color="9BBB59" w:themeColor="accent3" w:sz="8" w:space="0"/>
+          <w:bottom w:val="single" w:sz="8" w:space="0" w:color="9BBB59" w:themeColor="accent3"/>
         </w:tcBorders>
       </w:tcPr>
     </w:tblStylePr>
@@ -2227,19 +2157,12 @@
         <w:b/>
         <w:bCs/>
         <w:color w:val="1F497D" w:themeColor="text2"/>
-        <w14:textFill>
-          <w14:solidFill>
-            <w14:schemeClr w14:val="tx2"/>
-          </w14:solidFill>
-        </w14:textFill>
-      </w:rPr>
-      <w:tblPr>
-        <w:tblLayout w:type="fixed"/>
-      </w:tblPr>
+      </w:rPr>
+      <w:tblPr/>
       <w:tcPr>
         <w:tcBorders>
-          <w:top w:val="single" w:color="9BBB59" w:themeColor="accent3" w:sz="8" w:space="0"/>
-          <w:bottom w:val="single" w:color="9BBB59" w:themeColor="accent3" w:sz="8" w:space="0"/>
+          <w:top w:val="single" w:sz="8" w:space="0" w:color="9BBB59" w:themeColor="accent3"/>
+          <w:bottom w:val="single" w:sz="8" w:space="0" w:color="9BBB59" w:themeColor="accent3"/>
         </w:tcBorders>
       </w:tcPr>
     </w:tblStylePr>
@@ -2248,65 +2171,50 @@
         <w:b/>
         <w:bCs/>
       </w:rPr>
-      <w:tblPr>
-        <w:tblLayout w:type="fixed"/>
-      </w:tblPr>
     </w:tblStylePr>
     <w:tblStylePr w:type="lastCol">
       <w:rPr>
         <w:b/>
         <w:bCs/>
       </w:rPr>
-      <w:tblPr>
-        <w:tblLayout w:type="fixed"/>
-      </w:tblPr>
+      <w:tblPr/>
       <w:tcPr>
         <w:tcBorders>
-          <w:top w:val="single" w:color="9BBB59" w:themeColor="accent3" w:sz="8" w:space="0"/>
-          <w:bottom w:val="single" w:color="9BBB59" w:themeColor="accent3" w:sz="8" w:space="0"/>
+          <w:top w:val="single" w:sz="8" w:space="0" w:color="9BBB59" w:themeColor="accent3"/>
+          <w:bottom w:val="single" w:sz="8" w:space="0" w:color="9BBB59" w:themeColor="accent3"/>
         </w:tcBorders>
       </w:tcPr>
     </w:tblStylePr>
     <w:tblStylePr w:type="band1Vert">
-      <w:tblPr>
-        <w:tblLayout w:type="fixed"/>
-      </w:tblPr>
+      <w:tblPr/>
       <w:tcPr>
         <w:shd w:val="clear" w:color="auto" w:fill="E6EED5" w:themeFill="accent3" w:themeFillTint="3F"/>
       </w:tcPr>
     </w:tblStylePr>
     <w:tblStylePr w:type="band1Horz">
-      <w:tblPr>
-        <w:tblLayout w:type="fixed"/>
-      </w:tblPr>
+      <w:tblPr/>
       <w:tcPr>
         <w:shd w:val="clear" w:color="auto" w:fill="E6EED5" w:themeFill="accent3" w:themeFillTint="3F"/>
       </w:tcPr>
     </w:tblStylePr>
   </w:style>
-  <w:style w:type="table" w:styleId="50">
+  <w:style w:type="table" w:styleId="Cuadrculamedia2-nfasis3">
     <w:name w:val="Medium Grid 2 Accent 3"/>
-    <w:basedOn w:val="26"/>
+    <w:basedOn w:val="Tablanormal"/>
     <w:uiPriority w:val="63"/>
     <w:rPr>
-      <w:rFonts w:asciiTheme="majorHAnsi" w:hAnsiTheme="majorHAnsi" w:eastAsiaTheme="majorEastAsia" w:cstheme="majorBidi"/>
+      <w:rFonts w:asciiTheme="majorHAnsi" w:eastAsiaTheme="majorEastAsia" w:hAnsiTheme="majorHAnsi" w:cstheme="majorBidi"/>
       <w:color w:val="000000" w:themeColor="text1"/>
-      <w14:textFill>
-        <w14:solidFill>
-          <w14:schemeClr w14:val="tx1"/>
-        </w14:solidFill>
-      </w14:textFill>
     </w:rPr>
     <w:tblPr>
       <w:tblBorders>
-        <w:top w:val="single" w:color="9BBB59" w:themeColor="accent3" w:sz="8" w:space="0"/>
-        <w:left w:val="single" w:color="9BBB59" w:themeColor="accent3" w:sz="8" w:space="0"/>
-        <w:bottom w:val="single" w:color="9BBB59" w:themeColor="accent3" w:sz="8" w:space="0"/>
-        <w:right w:val="single" w:color="9BBB59" w:themeColor="accent3" w:sz="8" w:space="0"/>
-        <w:insideH w:val="single" w:color="9BBB59" w:themeColor="accent3" w:sz="8" w:space="0"/>
-        <w:insideV w:val="single" w:color="9BBB59" w:themeColor="accent3" w:sz="8" w:space="0"/>
+        <w:top w:val="single" w:sz="8" w:space="0" w:color="9BBB59" w:themeColor="accent3"/>
+        <w:left w:val="single" w:sz="8" w:space="0" w:color="9BBB59" w:themeColor="accent3"/>
+        <w:bottom w:val="single" w:sz="8" w:space="0" w:color="9BBB59" w:themeColor="accent3"/>
+        <w:right w:val="single" w:sz="8" w:space="0" w:color="9BBB59" w:themeColor="accent3"/>
+        <w:insideH w:val="single" w:sz="8" w:space="0" w:color="9BBB59" w:themeColor="accent3"/>
+        <w:insideV w:val="single" w:sz="8" w:space="0" w:color="9BBB59" w:themeColor="accent3"/>
       </w:tblBorders>
-      <w:tblLayout w:type="fixed"/>
     </w:tblPr>
     <w:tcPr>
       <w:shd w:val="clear" w:color="auto" w:fill="E6EED5" w:themeFill="accent3" w:themeFillTint="3F"/>
@@ -2316,15 +2224,8 @@
         <w:b/>
         <w:bCs/>
         <w:color w:val="000000" w:themeColor="text1"/>
-        <w14:textFill>
-          <w14:solidFill>
-            <w14:schemeClr w14:val="tx1"/>
-          </w14:solidFill>
-        </w14:textFill>
-      </w:rPr>
-      <w:tblPr>
-        <w:tblLayout w:type="fixed"/>
-      </w:tblPr>
+      </w:rPr>
+      <w:tblPr/>
       <w:tcPr>
         <w:shd w:val="clear" w:color="auto" w:fill="F5F8EE" w:themeFill="accent3" w:themeFillTint="19"/>
       </w:tcPr>
@@ -2334,18 +2235,11 @@
         <w:b/>
         <w:bCs/>
         <w:color w:val="000000" w:themeColor="text1"/>
-        <w14:textFill>
-          <w14:solidFill>
-            <w14:schemeClr w14:val="tx1"/>
-          </w14:solidFill>
-        </w14:textFill>
-      </w:rPr>
-      <w:tblPr>
-        <w:tblLayout w:type="fixed"/>
-      </w:tblPr>
+      </w:rPr>
+      <w:tblPr/>
       <w:tcPr>
         <w:tcBorders>
-          <w:top w:val="single" w:color="000000" w:themeColor="text1" w:sz="12" w:space="0"/>
+          <w:top w:val="single" w:sz="12" w:space="0" w:color="000000" w:themeColor="text1"/>
           <w:left w:val="nil"/>
           <w:bottom w:val="nil"/>
           <w:right w:val="nil"/>
@@ -2360,15 +2254,8 @@
         <w:b/>
         <w:bCs/>
         <w:color w:val="000000" w:themeColor="text1"/>
-        <w14:textFill>
-          <w14:solidFill>
-            <w14:schemeClr w14:val="tx1"/>
-          </w14:solidFill>
-        </w14:textFill>
-      </w:rPr>
-      <w:tblPr>
-        <w:tblLayout w:type="fixed"/>
-      </w:tblPr>
+      </w:rPr>
+      <w:tblPr/>
       <w:tcPr>
         <w:tcBorders>
           <w:top w:val="nil"/>
@@ -2386,15 +2273,8 @@
         <w:b w:val="0"/>
         <w:bCs w:val="0"/>
         <w:color w:val="000000" w:themeColor="text1"/>
-        <w14:textFill>
-          <w14:solidFill>
-            <w14:schemeClr w14:val="tx1"/>
-          </w14:solidFill>
-        </w14:textFill>
-      </w:rPr>
-      <w:tblPr>
-        <w:tblLayout w:type="fixed"/>
-      </w:tblPr>
+      </w:rPr>
+      <w:tblPr/>
       <w:tcPr>
         <w:tcBorders>
           <w:top w:val="nil"/>
@@ -2408,49 +2288,42 @@
       </w:tcPr>
     </w:tblStylePr>
     <w:tblStylePr w:type="band1Vert">
-      <w:tblPr>
-        <w:tblLayout w:type="fixed"/>
-      </w:tblPr>
+      <w:tblPr/>
       <w:tcPr>
         <w:shd w:val="clear" w:color="auto" w:fill="CDDDAC" w:themeFill="accent3" w:themeFillTint="7F"/>
       </w:tcPr>
     </w:tblStylePr>
     <w:tblStylePr w:type="band1Horz">
-      <w:tblPr>
-        <w:tblLayout w:type="fixed"/>
-      </w:tblPr>
+      <w:tblPr/>
       <w:tcPr>
         <w:tcBorders>
-          <w:insideH w:val="single" w:sz="6" w:space="0"/>
-          <w:insideV w:val="single" w:sz="6" w:space="0"/>
+          <w:insideH w:val="single" w:sz="6" w:space="0" w:color="auto"/>
+          <w:insideV w:val="single" w:sz="6" w:space="0" w:color="auto"/>
         </w:tcBorders>
         <w:shd w:val="clear" w:color="auto" w:fill="CDDDAC" w:themeFill="accent3" w:themeFillTint="7F"/>
       </w:tcPr>
     </w:tblStylePr>
     <w:tblStylePr w:type="nwCell">
-      <w:tblPr>
-        <w:tblLayout w:type="fixed"/>
-      </w:tblPr>
+      <w:tblPr/>
       <w:tcPr>
         <w:shd w:val="clear" w:color="auto" w:fill="FFFFFF" w:themeFill="background1"/>
       </w:tcPr>
     </w:tblStylePr>
   </w:style>
-  <w:style w:type="table" w:styleId="51">
+  <w:style w:type="table" w:styleId="Cuadrculamedia1-nfasis3">
     <w:name w:val="Medium Grid 1 Accent 3"/>
-    <w:basedOn w:val="26"/>
-    <w:qFormat/>
+    <w:basedOn w:val="Tablanormal"/>
     <w:uiPriority w:val="62"/>
+    <w:qFormat/>
     <w:tblPr>
       <w:tblBorders>
-        <w:top w:val="single" w:color="B4CC82" w:themeColor="accent3" w:themeTint="BF" w:sz="8" w:space="0"/>
-        <w:left w:val="single" w:color="B4CC82" w:themeColor="accent3" w:themeTint="BF" w:sz="8" w:space="0"/>
-        <w:bottom w:val="single" w:color="B4CC82" w:themeColor="accent3" w:themeTint="BF" w:sz="8" w:space="0"/>
-        <w:right w:val="single" w:color="B4CC82" w:themeColor="accent3" w:themeTint="BF" w:sz="8" w:space="0"/>
-        <w:insideH w:val="single" w:color="B4CC82" w:themeColor="accent3" w:themeTint="BF" w:sz="8" w:space="0"/>
-        <w:insideV w:val="single" w:color="B4CC82" w:themeColor="accent3" w:themeTint="BF" w:sz="8" w:space="0"/>
+        <w:top w:val="single" w:sz="8" w:space="0" w:color="B3CC82" w:themeColor="accent3" w:themeTint="BF"/>
+        <w:left w:val="single" w:sz="8" w:space="0" w:color="B3CC82" w:themeColor="accent3" w:themeTint="BF"/>
+        <w:bottom w:val="single" w:sz="8" w:space="0" w:color="B3CC82" w:themeColor="accent3" w:themeTint="BF"/>
+        <w:right w:val="single" w:sz="8" w:space="0" w:color="B3CC82" w:themeColor="accent3" w:themeTint="BF"/>
+        <w:insideH w:val="single" w:sz="8" w:space="0" w:color="B3CC82" w:themeColor="accent3" w:themeTint="BF"/>
+        <w:insideV w:val="single" w:sz="8" w:space="0" w:color="B3CC82" w:themeColor="accent3" w:themeTint="BF"/>
       </w:tblBorders>
-      <w:tblLayout w:type="fixed"/>
     </w:tblPr>
     <w:tcPr>
       <w:shd w:val="clear" w:color="auto" w:fill="E6EED5" w:themeFill="accent3" w:themeFillTint="3F"/>
@@ -2460,21 +2333,16 @@
         <w:b/>
         <w:bCs/>
       </w:rPr>
-      <w:tblPr>
-        <w:tblLayout w:type="fixed"/>
-      </w:tblPr>
     </w:tblStylePr>
     <w:tblStylePr w:type="lastRow">
       <w:rPr>
         <w:b/>
         <w:bCs/>
       </w:rPr>
-      <w:tblPr>
-        <w:tblLayout w:type="fixed"/>
-      </w:tblPr>
+      <w:tblPr/>
       <w:tcPr>
         <w:tcBorders>
-          <w:top w:val="single" w:color="9BBB59" w:themeColor="accent3" w:sz="18" w:space="0"/>
+          <w:top w:val="single" w:sz="18" w:space="0" w:color="9BBB59" w:themeColor="accent3"/>
         </w:tcBorders>
       </w:tcPr>
     </w:tblStylePr>
@@ -2483,59 +2351,43 @@
         <w:b/>
         <w:bCs/>
       </w:rPr>
-      <w:tblPr>
-        <w:tblLayout w:type="fixed"/>
-      </w:tblPr>
     </w:tblStylePr>
     <w:tblStylePr w:type="lastCol">
       <w:rPr>
         <w:b/>
         <w:bCs/>
       </w:rPr>
-      <w:tblPr>
-        <w:tblLayout w:type="fixed"/>
-      </w:tblPr>
     </w:tblStylePr>
     <w:tblStylePr w:type="band1Vert">
-      <w:tblPr>
-        <w:tblLayout w:type="fixed"/>
-      </w:tblPr>
+      <w:tblPr/>
       <w:tcPr>
         <w:shd w:val="clear" w:color="auto" w:fill="CDDDAC" w:themeFill="accent3" w:themeFillTint="7F"/>
       </w:tcPr>
     </w:tblStylePr>
     <w:tblStylePr w:type="band1Horz">
-      <w:tblPr>
-        <w:tblLayout w:type="fixed"/>
-      </w:tblPr>
+      <w:tblPr/>
       <w:tcPr>
         <w:shd w:val="clear" w:color="auto" w:fill="CDDDAC" w:themeFill="accent3" w:themeFillTint="7F"/>
       </w:tcPr>
     </w:tblStylePr>
   </w:style>
-  <w:style w:type="table" w:styleId="52">
+  <w:style w:type="table" w:styleId="Sombreadovistoso-nfasis3">
     <w:name w:val="Colorful Shading Accent 3"/>
-    <w:basedOn w:val="26"/>
-    <w:qFormat/>
+    <w:basedOn w:val="Tablanormal"/>
     <w:uiPriority w:val="66"/>
+    <w:qFormat/>
     <w:rPr>
       <w:color w:val="000000" w:themeColor="text1"/>
-      <w14:textFill>
-        <w14:solidFill>
-          <w14:schemeClr w14:val="tx1"/>
-        </w14:solidFill>
-      </w14:textFill>
     </w:rPr>
     <w:tblPr>
       <w:tblBorders>
-        <w:top w:val="single" w:color="8064A2" w:themeColor="accent4" w:sz="24" w:space="0"/>
-        <w:left w:val="single" w:color="9BBB59" w:themeColor="accent3" w:sz="4" w:space="0"/>
-        <w:bottom w:val="single" w:color="9BBB59" w:themeColor="accent3" w:sz="4" w:space="0"/>
-        <w:right w:val="single" w:color="9BBB59" w:themeColor="accent3" w:sz="4" w:space="0"/>
-        <w:insideH w:val="single" w:color="FFFFFF" w:themeColor="background1" w:sz="4" w:space="0"/>
-        <w:insideV w:val="single" w:color="FFFFFF" w:themeColor="background1" w:sz="4" w:space="0"/>
+        <w:top w:val="single" w:sz="24" w:space="0" w:color="8064A2" w:themeColor="accent4"/>
+        <w:left w:val="single" w:sz="4" w:space="0" w:color="9BBB59" w:themeColor="accent3"/>
+        <w:bottom w:val="single" w:sz="4" w:space="0" w:color="9BBB59" w:themeColor="accent3"/>
+        <w:right w:val="single" w:sz="4" w:space="0" w:color="9BBB59" w:themeColor="accent3"/>
+        <w:insideH w:val="single" w:sz="4" w:space="0" w:color="FFFFFF" w:themeColor="background1"/>
+        <w:insideV w:val="single" w:sz="4" w:space="0" w:color="FFFFFF" w:themeColor="background1"/>
       </w:tblBorders>
-      <w:tblLayout w:type="fixed"/>
     </w:tblPr>
     <w:tcPr>
       <w:shd w:val="clear" w:color="auto" w:fill="F5F8EE" w:themeFill="accent3" w:themeFillTint="19"/>
@@ -2545,14 +2397,12 @@
         <w:b/>
         <w:bCs/>
       </w:rPr>
-      <w:tblPr>
-        <w:tblLayout w:type="fixed"/>
-      </w:tblPr>
+      <w:tblPr/>
       <w:tcPr>
         <w:tcBorders>
           <w:top w:val="nil"/>
           <w:left w:val="nil"/>
-          <w:bottom w:val="single" w:color="8064A2" w:themeColor="accent4" w:sz="24" w:space="0"/>
+          <w:bottom w:val="single" w:sz="24" w:space="0" w:color="8064A2" w:themeColor="accent4"/>
           <w:right w:val="nil"/>
           <w:insideH w:val="nil"/>
           <w:insideV w:val="nil"/>
@@ -2565,18 +2415,11 @@
         <w:b/>
         <w:bCs/>
         <w:color w:val="FFFFFF" w:themeColor="background1"/>
-        <w14:textFill>
-          <w14:solidFill>
-            <w14:schemeClr w14:val="bg1"/>
-          </w14:solidFill>
-        </w14:textFill>
-      </w:rPr>
-      <w:tblPr>
-        <w:tblLayout w:type="fixed"/>
-      </w:tblPr>
+      </w:rPr>
+      <w:tblPr/>
       <w:tcPr>
         <w:tcBorders>
-          <w:top w:val="single" w:color="FFFFFF" w:themeColor="background1" w:sz="6" w:space="0"/>
+          <w:top w:val="single" w:sz="6" w:space="0" w:color="FFFFFF" w:themeColor="background1"/>
         </w:tcBorders>
         <w:shd w:val="clear" w:color="auto" w:fill="5E7530" w:themeFill="accent3" w:themeFillShade="99"/>
       </w:tcPr>
@@ -2584,22 +2427,15 @@
     <w:tblStylePr w:type="firstCol">
       <w:rPr>
         <w:color w:val="FFFFFF" w:themeColor="background1"/>
-        <w14:textFill>
-          <w14:solidFill>
-            <w14:schemeClr w14:val="bg1"/>
-          </w14:solidFill>
-        </w14:textFill>
-      </w:rPr>
-      <w:tblPr>
-        <w:tblLayout w:type="fixed"/>
-      </w:tblPr>
+      </w:rPr>
+      <w:tblPr/>
       <w:tcPr>
         <w:tcBorders>
           <w:top w:val="nil"/>
           <w:left w:val="nil"/>
           <w:bottom w:val="nil"/>
           <w:right w:val="nil"/>
-          <w:insideH w:val="single" w:sz="4" w:space="0"/>
+          <w:insideH w:val="single" w:sz="4" w:space="0" w:color="auto"/>
           <w:insideV w:val="nil"/>
         </w:tcBorders>
         <w:shd w:val="clear" w:color="auto" w:fill="5E7530" w:themeFill="accent3" w:themeFillShade="99"/>
@@ -2608,15 +2444,8 @@
     <w:tblStylePr w:type="lastCol">
       <w:rPr>
         <w:color w:val="FFFFFF" w:themeColor="background1"/>
-        <w14:textFill>
-          <w14:solidFill>
-            <w14:schemeClr w14:val="bg1"/>
-          </w14:solidFill>
-        </w14:textFill>
-      </w:rPr>
-      <w:tblPr>
-        <w:tblLayout w:type="fixed"/>
-      </w:tblPr>
+      </w:rPr>
+      <w:tblPr/>
       <w:tcPr>
         <w:tcBorders>
           <w:top w:val="nil"/>
@@ -2630,58 +2459,51 @@
       </w:tcPr>
     </w:tblStylePr>
     <w:tblStylePr w:type="band1Vert">
-      <w:tblPr>
-        <w:tblLayout w:type="fixed"/>
-      </w:tblPr>
+      <w:tblPr/>
       <w:tcPr>
         <w:shd w:val="clear" w:color="auto" w:fill="D6E3BC" w:themeFill="accent3" w:themeFillTint="66"/>
       </w:tcPr>
     </w:tblStylePr>
     <w:tblStylePr w:type="band1Horz">
-      <w:tblPr>
-        <w:tblLayout w:type="fixed"/>
-      </w:tblPr>
+      <w:tblPr/>
       <w:tcPr>
         <w:shd w:val="clear" w:color="auto" w:fill="CDDDAC" w:themeFill="accent3" w:themeFillTint="7F"/>
       </w:tcPr>
     </w:tblStylePr>
   </w:style>
-  <w:style w:type="table" w:styleId="53">
+  <w:style w:type="table" w:styleId="Cuadrculaclara-nfasis3">
     <w:name w:val="Light Grid Accent 3"/>
-    <w:basedOn w:val="26"/>
-    <w:qFormat/>
+    <w:basedOn w:val="Tablanormal"/>
     <w:uiPriority w:val="71"/>
+    <w:qFormat/>
     <w:tblPr>
       <w:tblBorders>
-        <w:top w:val="single" w:color="9BBB59" w:themeColor="accent3" w:sz="8" w:space="0"/>
-        <w:left w:val="single" w:color="9BBB59" w:themeColor="accent3" w:sz="8" w:space="0"/>
-        <w:bottom w:val="single" w:color="9BBB59" w:themeColor="accent3" w:sz="8" w:space="0"/>
-        <w:right w:val="single" w:color="9BBB59" w:themeColor="accent3" w:sz="8" w:space="0"/>
-        <w:insideH w:val="single" w:color="9BBB59" w:themeColor="accent3" w:sz="8" w:space="0"/>
-        <w:insideV w:val="single" w:color="9BBB59" w:themeColor="accent3" w:sz="8" w:space="0"/>
+        <w:top w:val="single" w:sz="8" w:space="0" w:color="9BBB59" w:themeColor="accent3"/>
+        <w:left w:val="single" w:sz="8" w:space="0" w:color="9BBB59" w:themeColor="accent3"/>
+        <w:bottom w:val="single" w:sz="8" w:space="0" w:color="9BBB59" w:themeColor="accent3"/>
+        <w:right w:val="single" w:sz="8" w:space="0" w:color="9BBB59" w:themeColor="accent3"/>
+        <w:insideH w:val="single" w:sz="8" w:space="0" w:color="9BBB59" w:themeColor="accent3"/>
+        <w:insideV w:val="single" w:sz="8" w:space="0" w:color="9BBB59" w:themeColor="accent3"/>
       </w:tblBorders>
-      <w:tblLayout w:type="fixed"/>
     </w:tblPr>
     <w:tblStylePr w:type="firstRow">
       <w:pPr>
         <w:spacing w:before="0" w:after="0" w:line="240" w:lineRule="auto"/>
       </w:pPr>
       <w:rPr>
-        <w:rFonts w:asciiTheme="majorHAnsi" w:hAnsiTheme="majorHAnsi" w:eastAsiaTheme="majorEastAsia" w:cstheme="majorBidi"/>
+        <w:rFonts w:asciiTheme="majorHAnsi" w:eastAsiaTheme="majorEastAsia" w:hAnsiTheme="majorHAnsi" w:cstheme="majorBidi"/>
         <w:b/>
         <w:bCs/>
       </w:rPr>
-      <w:tblPr>
-        <w:tblLayout w:type="fixed"/>
-      </w:tblPr>
+      <w:tblPr/>
       <w:tcPr>
         <w:tcBorders>
-          <w:top w:val="single" w:color="9BBB59" w:themeColor="accent3" w:sz="8" w:space="0"/>
-          <w:left w:val="single" w:color="9BBB59" w:themeColor="accent3" w:sz="8" w:space="0"/>
-          <w:bottom w:val="single" w:color="9BBB59" w:themeColor="accent3" w:sz="18" w:space="0"/>
-          <w:right w:val="single" w:color="9BBB59" w:themeColor="accent3" w:sz="8" w:space="0"/>
+          <w:top w:val="single" w:sz="8" w:space="0" w:color="9BBB59" w:themeColor="accent3"/>
+          <w:left w:val="single" w:sz="8" w:space="0" w:color="9BBB59" w:themeColor="accent3"/>
+          <w:bottom w:val="single" w:sz="18" w:space="0" w:color="9BBB59" w:themeColor="accent3"/>
+          <w:right w:val="single" w:sz="8" w:space="0" w:color="9BBB59" w:themeColor="accent3"/>
           <w:insideH w:val="nil"/>
-          <w:insideV w:val="single" w:sz="8" w:space="0"/>
+          <w:insideV w:val="single" w:sz="8" w:space="0" w:color="auto"/>
         </w:tcBorders>
       </w:tcPr>
     </w:tblStylePr>
@@ -2690,92 +2512,79 @@
         <w:spacing w:before="0" w:after="0" w:line="240" w:lineRule="auto"/>
       </w:pPr>
       <w:rPr>
-        <w:rFonts w:asciiTheme="majorHAnsi" w:hAnsiTheme="majorHAnsi" w:eastAsiaTheme="majorEastAsia" w:cstheme="majorBidi"/>
+        <w:rFonts w:asciiTheme="majorHAnsi" w:eastAsiaTheme="majorEastAsia" w:hAnsiTheme="majorHAnsi" w:cstheme="majorBidi"/>
         <w:b/>
         <w:bCs/>
       </w:rPr>
-      <w:tblPr>
-        <w:tblLayout w:type="fixed"/>
-      </w:tblPr>
+      <w:tblPr/>
       <w:tcPr>
         <w:tcBorders>
-          <w:top w:val="double" w:color="9BBB59" w:themeColor="accent3" w:sz="6" w:space="0"/>
-          <w:left w:val="single" w:color="9BBB59" w:themeColor="accent3" w:sz="8" w:space="0"/>
-          <w:bottom w:val="single" w:color="9BBB59" w:themeColor="accent3" w:sz="8" w:space="0"/>
-          <w:right w:val="single" w:color="9BBB59" w:themeColor="accent3" w:sz="8" w:space="0"/>
+          <w:top w:val="double" w:sz="6" w:space="0" w:color="9BBB59" w:themeColor="accent3"/>
+          <w:left w:val="single" w:sz="8" w:space="0" w:color="9BBB59" w:themeColor="accent3"/>
+          <w:bottom w:val="single" w:sz="8" w:space="0" w:color="9BBB59" w:themeColor="accent3"/>
+          <w:right w:val="single" w:sz="8" w:space="0" w:color="9BBB59" w:themeColor="accent3"/>
           <w:insideH w:val="nil"/>
-          <w:insideV w:val="single" w:sz="8" w:space="0"/>
+          <w:insideV w:val="single" w:sz="8" w:space="0" w:color="auto"/>
         </w:tcBorders>
       </w:tcPr>
     </w:tblStylePr>
     <w:tblStylePr w:type="firstCol">
       <w:rPr>
-        <w:rFonts w:asciiTheme="majorHAnsi" w:hAnsiTheme="majorHAnsi" w:eastAsiaTheme="majorEastAsia" w:cstheme="majorBidi"/>
+        <w:rFonts w:asciiTheme="majorHAnsi" w:eastAsiaTheme="majorEastAsia" w:hAnsiTheme="majorHAnsi" w:cstheme="majorBidi"/>
         <w:b/>
         <w:bCs/>
       </w:rPr>
-      <w:tblPr>
-        <w:tblLayout w:type="fixed"/>
-      </w:tblPr>
     </w:tblStylePr>
     <w:tblStylePr w:type="lastCol">
       <w:rPr>
-        <w:rFonts w:asciiTheme="majorHAnsi" w:hAnsiTheme="majorHAnsi" w:eastAsiaTheme="majorEastAsia" w:cstheme="majorBidi"/>
+        <w:rFonts w:asciiTheme="majorHAnsi" w:eastAsiaTheme="majorEastAsia" w:hAnsiTheme="majorHAnsi" w:cstheme="majorBidi"/>
         <w:b/>
         <w:bCs/>
       </w:rPr>
-      <w:tblPr>
-        <w:tblLayout w:type="fixed"/>
-      </w:tblPr>
+      <w:tblPr/>
       <w:tcPr>
         <w:tcBorders>
-          <w:top w:val="single" w:color="9BBB59" w:themeColor="accent3" w:sz="8" w:space="0"/>
-          <w:left w:val="single" w:color="9BBB59" w:themeColor="accent3" w:sz="8" w:space="0"/>
-          <w:bottom w:val="single" w:color="9BBB59" w:themeColor="accent3" w:sz="8" w:space="0"/>
-          <w:right w:val="single" w:color="9BBB59" w:themeColor="accent3" w:sz="8" w:space="0"/>
+          <w:top w:val="single" w:sz="8" w:space="0" w:color="9BBB59" w:themeColor="accent3"/>
+          <w:left w:val="single" w:sz="8" w:space="0" w:color="9BBB59" w:themeColor="accent3"/>
+          <w:bottom w:val="single" w:sz="8" w:space="0" w:color="9BBB59" w:themeColor="accent3"/>
+          <w:right w:val="single" w:sz="8" w:space="0" w:color="9BBB59" w:themeColor="accent3"/>
         </w:tcBorders>
       </w:tcPr>
     </w:tblStylePr>
     <w:tblStylePr w:type="band1Vert">
-      <w:tblPr>
-        <w:tblLayout w:type="fixed"/>
-      </w:tblPr>
+      <w:tblPr/>
       <w:tcPr>
         <w:tcBorders>
-          <w:top w:val="single" w:color="9BBB59" w:themeColor="accent3" w:sz="8" w:space="0"/>
-          <w:left w:val="single" w:color="9BBB59" w:themeColor="accent3" w:sz="8" w:space="0"/>
-          <w:bottom w:val="single" w:color="9BBB59" w:themeColor="accent3" w:sz="8" w:space="0"/>
-          <w:right w:val="single" w:color="9BBB59" w:themeColor="accent3" w:sz="8" w:space="0"/>
+          <w:top w:val="single" w:sz="8" w:space="0" w:color="9BBB59" w:themeColor="accent3"/>
+          <w:left w:val="single" w:sz="8" w:space="0" w:color="9BBB59" w:themeColor="accent3"/>
+          <w:bottom w:val="single" w:sz="8" w:space="0" w:color="9BBB59" w:themeColor="accent3"/>
+          <w:right w:val="single" w:sz="8" w:space="0" w:color="9BBB59" w:themeColor="accent3"/>
         </w:tcBorders>
         <w:shd w:val="clear" w:color="auto" w:fill="E6EED5" w:themeFill="accent3" w:themeFillTint="3F"/>
       </w:tcPr>
     </w:tblStylePr>
     <w:tblStylePr w:type="band1Horz">
-      <w:tblPr>
-        <w:tblLayout w:type="fixed"/>
-      </w:tblPr>
+      <w:tblPr/>
       <w:tcPr>
         <w:tcBorders>
-          <w:top w:val="single" w:color="9BBB59" w:themeColor="accent3" w:sz="8" w:space="0"/>
-          <w:left w:val="single" w:color="9BBB59" w:themeColor="accent3" w:sz="8" w:space="0"/>
-          <w:bottom w:val="single" w:color="9BBB59" w:themeColor="accent3" w:sz="8" w:space="0"/>
-          <w:right w:val="single" w:color="9BBB59" w:themeColor="accent3" w:sz="8" w:space="0"/>
-          <w:insideV w:val="single" w:sz="8" w:space="0"/>
+          <w:top w:val="single" w:sz="8" w:space="0" w:color="9BBB59" w:themeColor="accent3"/>
+          <w:left w:val="single" w:sz="8" w:space="0" w:color="9BBB59" w:themeColor="accent3"/>
+          <w:bottom w:val="single" w:sz="8" w:space="0" w:color="9BBB59" w:themeColor="accent3"/>
+          <w:right w:val="single" w:sz="8" w:space="0" w:color="9BBB59" w:themeColor="accent3"/>
+          <w:insideV w:val="single" w:sz="8" w:space="0" w:color="auto"/>
         </w:tcBorders>
         <w:shd w:val="clear" w:color="auto" w:fill="E6EED5" w:themeFill="accent3" w:themeFillTint="3F"/>
       </w:tcPr>
     </w:tblStylePr>
     <w:tblStylePr w:type="band2Horz">
-      <w:tblPr>
-        <w:tblLayout w:type="fixed"/>
-      </w:tblPr>
+      <w:tblPr/>
       <w:tcPr>
         <w:tcBorders>
-          <w:top w:val="single" w:color="9BBB59" w:themeColor="accent3" w:sz="8" w:space="0"/>
-          <w:left w:val="single" w:color="9BBB59" w:themeColor="accent3" w:sz="8" w:space="0"/>
-          <w:bottom w:val="single" w:color="9BBB59" w:themeColor="accent3" w:sz="8" w:space="0"/>
-          <w:right w:val="single" w:color="9BBB59" w:themeColor="accent3" w:sz="8" w:space="0"/>
-          <w:insideV w:val="single" w:sz="8" w:space="0"/>
+          <w:top w:val="single" w:sz="8" w:space="0" w:color="9BBB59" w:themeColor="accent3"/>
+          <w:left w:val="single" w:sz="8" w:space="0" w:color="9BBB59" w:themeColor="accent3"/>
+          <w:bottom w:val="single" w:sz="8" w:space="0" w:color="9BBB59" w:themeColor="accent3"/>
+          <w:right w:val="single" w:sz="8" w:space="0" w:color="9BBB59" w:themeColor="accent3"/>
+          <w:insideV w:val="single" w:sz="8" w:space="0" w:color="auto"/>
         </w:tcBorders>
       </w:tcPr>
     </w:tblStylePr>
@@ -3124,7 +2933,9 @@
 </file>
 
 <file path=customXml/itemProps2.xml><?xml version="1.0" encoding="utf-8"?>
-<ds:datastoreItem xmlns:ds="http://schemas.openxmlformats.org/officeDocument/2006/customXml" ds:itemID="{772EC924-33B7-4E9A-9E04-AC192FFE6D7B}">
-  <ds:schemaRefs/>
+<ds:datastoreItem xmlns:ds="http://schemas.openxmlformats.org/officeDocument/2006/customXml" ds:itemID="{A92C99E8-A803-E141-B9F8-4E2D5678E6A8}">
+  <ds:schemaRefs>
+    <ds:schemaRef ds:uri="http://schemas.openxmlformats.org/officeDocument/2006/bibliography"/>
+  </ds:schemaRefs>
 </ds:datastoreItem>
 </file>
</xml_diff>